<commit_message>
Aggiunte immagini nel word di elaboraz iteraz 1
</commit_message>
<xml_diff>
--- a/Iterazione 1/2022_01_07_UniCTest_Elaborazione.docx
+++ b/Iterazione 1/2022_01_07_UniCTest_Elaborazione.docx
@@ -6,9 +6,11 @@
       <w:pPr>
         <w:pStyle w:val="Titolo"/>
       </w:pPr>
+      <w:proofErr w:type="spellStart"/>
       <w:r>
         <w:t>UniCTest</w:t>
       </w:r>
+      <w:proofErr w:type="spellEnd"/>
     </w:p>
     <w:p>
       <w:pPr>
@@ -1511,12 +1513,28 @@
         <w:t>la maggior parte dei</w:t>
       </w:r>
       <w:r>
-        <w:t xml:space="preserve"> requisiti dell’applicazione UniCTest.</w:t>
+        <w:t xml:space="preserve"> requisiti dell’applicazione </w:t>
+      </w:r>
+      <w:proofErr w:type="spellStart"/>
+      <w:r>
+        <w:t>UniCTest</w:t>
+      </w:r>
+      <w:proofErr w:type="spellEnd"/>
+      <w:r>
+        <w:t>.</w:t>
       </w:r>
     </w:p>
     <w:p>
       <w:r>
-        <w:t>Nella 1° iterazione della</w:t>
+        <w:t xml:space="preserve">Nella </w:t>
+      </w:r>
+      <w:proofErr w:type="gramStart"/>
+      <w:r>
+        <w:t>1°</w:t>
+      </w:r>
+      <w:proofErr w:type="gramEnd"/>
+      <w:r>
+        <w:t xml:space="preserve"> iterazione della</w:t>
       </w:r>
       <w:r>
         <w:t xml:space="preserve"> fase di </w:t>
@@ -1657,14 +1675,52 @@
           <w:lang w:val="en-US"/>
         </w:rPr>
       </w:pPr>
+      <w:proofErr w:type="spellStart"/>
       <w:r>
         <w:rPr>
           <w:b/>
           <w:bCs/>
           <w:lang w:val="en-US"/>
         </w:rPr>
-        <w:t>Contratti delle operazioni</w:t>
-      </w:r>
+        <w:t>Contratti</w:t>
+      </w:r>
+      <w:proofErr w:type="spellEnd"/>
+      <w:r>
+        <w:rPr>
+          <w:b/>
+          <w:bCs/>
+          <w:lang w:val="en-US"/>
+        </w:rPr>
+        <w:t xml:space="preserve"> </w:t>
+      </w:r>
+      <w:proofErr w:type="spellStart"/>
+      <w:r>
+        <w:rPr>
+          <w:b/>
+          <w:bCs/>
+          <w:lang w:val="en-US"/>
+        </w:rPr>
+        <w:t>delle</w:t>
+      </w:r>
+      <w:proofErr w:type="spellEnd"/>
+      <w:r>
+        <w:rPr>
+          <w:b/>
+          <w:bCs/>
+          <w:lang w:val="en-US"/>
+        </w:rPr>
+        <w:t xml:space="preserve"> </w:t>
+      </w:r>
+      <w:proofErr w:type="spellStart"/>
+      <w:r>
+        <w:rPr>
+          <w:b/>
+          <w:bCs/>
+          <w:lang w:val="en-US"/>
+        </w:rPr>
+        <w:t>operazioni</w:t>
+      </w:r>
+      <w:proofErr w:type="spellEnd"/>
     </w:p>
     <w:p>
       <w:pPr>
@@ -1675,13 +1731,7 @@
         </w:numPr>
       </w:pPr>
       <w:r>
-        <w:t>Progettazione</w:t>
-      </w:r>
-      <w:r>
-        <w:t xml:space="preserve"> Orientata agli Oggetti</w:t>
-      </w:r>
-      <w:r>
-        <w:t>:</w:t>
+        <w:t>Progettazione Orientata agli Oggetti:</w:t>
       </w:r>
     </w:p>
     <w:p>
@@ -1713,12 +1763,36 @@
           <w:b/>
           <w:bCs/>
         </w:rPr>
-        <w:t xml:space="preserve">DCD (Design Class Diagram) </w:t>
+        <w:t xml:space="preserve">DCD (Design Class </w:t>
+      </w:r>
+      <w:proofErr w:type="spellStart"/>
+      <w:r>
+        <w:rPr>
+          <w:b/>
+          <w:bCs/>
+        </w:rPr>
+        <w:t>Diagram</w:t>
+      </w:r>
+      <w:proofErr w:type="spellEnd"/>
+      <w:r>
+        <w:rPr>
+          <w:b/>
+          <w:bCs/>
+        </w:rPr>
+        <w:t xml:space="preserve">) </w:t>
       </w:r>
     </w:p>
     <w:p>
       <w:r>
-        <w:t xml:space="preserve">La 1° iterazione della fase di elaborazione prevederà </w:t>
+        <w:t xml:space="preserve">La </w:t>
+      </w:r>
+      <w:proofErr w:type="gramStart"/>
+      <w:r>
+        <w:t>1°</w:t>
+      </w:r>
+      <w:proofErr w:type="gramEnd"/>
+      <w:r>
+        <w:t xml:space="preserve"> iterazione della fase di elaborazione prevederà </w:t>
       </w:r>
       <w:r>
         <w:t>diversi step</w:t>
@@ -2145,7 +2219,27 @@
                 <w:i/>
                 <w:iCs/>
               </w:rPr>
-              <w:t>Il passo 6 viene ripetuto finché serve.</w:t>
+              <w:t xml:space="preserve">Il passo </w:t>
+            </w:r>
+            <w:proofErr w:type="gramStart"/>
+            <w:r>
+              <w:rPr>
+                <w:b w:val="0"/>
+                <w:bCs w:val="0"/>
+                <w:i/>
+                <w:iCs/>
+              </w:rPr>
+              <w:t>6</w:t>
+            </w:r>
+            <w:proofErr w:type="gramEnd"/>
+            <w:r>
+              <w:rPr>
+                <w:b w:val="0"/>
+                <w:bCs w:val="0"/>
+                <w:i/>
+                <w:iCs/>
+              </w:rPr>
+              <w:t xml:space="preserve"> viene ripetuto finché serve.</w:t>
             </w:r>
           </w:p>
           <w:p>
@@ -2259,6 +2353,7 @@
           <w:numId w:val="27"/>
         </w:numPr>
       </w:pPr>
+      <w:proofErr w:type="spellStart"/>
       <w:r>
         <w:rPr>
           <w:b/>
@@ -2266,6 +2361,7 @@
         </w:rPr>
         <w:t>UniCTest</w:t>
       </w:r>
+      <w:proofErr w:type="spellEnd"/>
       <w:r>
         <w:t xml:space="preserve">: </w:t>
       </w:r>
@@ -2408,12 +2504,48 @@
     </w:p>
     <w:p>
       <w:r>
+        <w:lastRenderedPageBreak/>
         <w:t>Da cui, tenendo conto di associazioni e attributi, è stato ricavato il seguente Modello di Dominio:</w:t>
       </w:r>
-    </w:p>
-    <w:p>
-      <w:r>
-        <w:t>&lt;modello di dominio&gt;</w:t>
+      <w:r>
+        <w:t xml:space="preserve"> </w:t>
+      </w:r>
+      <w:r>
+        <w:drawing>
+          <wp:inline distT="0" distB="0" distL="0" distR="0" wp14:anchorId="3551B0DE" wp14:editId="7207F759">
+            <wp:extent cx="5760720" cy="3089910"/>
+            <wp:effectExtent l="0" t="0" r="0" b="0"/>
+            <wp:docPr id="1" name="Immagine 1"/>
+            <wp:cNvGraphicFramePr>
+              <a:graphicFrameLocks xmlns:a="http://schemas.openxmlformats.org/drawingml/2006/main" noChangeAspect="1"/>
+            </wp:cNvGraphicFramePr>
+            <a:graphic xmlns:a="http://schemas.openxmlformats.org/drawingml/2006/main">
+              <a:graphicData uri="http://schemas.openxmlformats.org/drawingml/2006/picture">
+                <pic:pic xmlns:pic="http://schemas.openxmlformats.org/drawingml/2006/picture">
+                  <pic:nvPicPr>
+                    <pic:cNvPr id="1" name=""/>
+                    <pic:cNvPicPr/>
+                  </pic:nvPicPr>
+                  <pic:blipFill>
+                    <a:blip r:embed="rId8"/>
+                    <a:stretch>
+                      <a:fillRect/>
+                    </a:stretch>
+                  </pic:blipFill>
+                  <pic:spPr>
+                    <a:xfrm>
+                      <a:off x="0" y="0"/>
+                      <a:ext cx="5760720" cy="3089910"/>
+                    </a:xfrm>
+                    <a:prstGeom prst="rect">
+                      <a:avLst/>
+                    </a:prstGeom>
+                  </pic:spPr>
+                </pic:pic>
+              </a:graphicData>
+            </a:graphic>
+          </wp:inline>
+        </w:drawing>
       </w:r>
     </w:p>
     <w:p>
@@ -2439,16 +2571,62 @@
     </w:p>
     <w:p>
       <w:r>
-        <w:t>&lt;SSD&gt;</w:t>
+        <w:rPr>
+          <w:noProof/>
+        </w:rPr>
+        <w:t xml:space="preserve">                                   </w:t>
+      </w:r>
+      <w:r>
+        <w:rPr>
+          <w:noProof/>
+        </w:rPr>
+        <w:t xml:space="preserve"> </w:t>
+      </w:r>
+      <w:r>
+        <w:drawing>
+          <wp:inline distT="0" distB="0" distL="0" distR="0" wp14:anchorId="51BA9FB1" wp14:editId="5800AD41">
+            <wp:extent cx="2957956" cy="4381500"/>
+            <wp:effectExtent l="0" t="0" r="0" b="0"/>
+            <wp:docPr id="80" name="Immagine 80"/>
+            <wp:cNvGraphicFramePr>
+              <a:graphicFrameLocks xmlns:a="http://schemas.openxmlformats.org/drawingml/2006/main" noChangeAspect="1"/>
+            </wp:cNvGraphicFramePr>
+            <a:graphic xmlns:a="http://schemas.openxmlformats.org/drawingml/2006/main">
+              <a:graphicData uri="http://schemas.openxmlformats.org/drawingml/2006/picture">
+                <pic:pic xmlns:pic="http://schemas.openxmlformats.org/drawingml/2006/picture">
+                  <pic:nvPicPr>
+                    <pic:cNvPr id="1" name=""/>
+                    <pic:cNvPicPr/>
+                  </pic:nvPicPr>
+                  <pic:blipFill>
+                    <a:blip r:embed="rId9"/>
+                    <a:stretch>
+                      <a:fillRect/>
+                    </a:stretch>
+                  </pic:blipFill>
+                  <pic:spPr>
+                    <a:xfrm>
+                      <a:off x="0" y="0"/>
+                      <a:ext cx="2969845" cy="4399110"/>
+                    </a:xfrm>
+                    <a:prstGeom prst="rect">
+                      <a:avLst/>
+                    </a:prstGeom>
+                  </pic:spPr>
+                </pic:pic>
+              </a:graphicData>
+            </a:graphic>
+          </wp:inline>
+        </w:drawing>
       </w:r>
     </w:p>
+    <w:p/>
     <w:p>
       <w:pPr>
         <w:pStyle w:val="Titolo2"/>
       </w:pPr>
       <w:bookmarkStart w:id="5" w:name="_Toc92538027"/>
       <w:r>
-        <w:lastRenderedPageBreak/>
         <w:t>Contratti delle Operazioni</w:t>
       </w:r>
       <w:bookmarkEnd w:id="5"/>
@@ -2530,12 +2708,30 @@
                 <w:bCs w:val="0"/>
               </w:rPr>
             </w:pPr>
+            <w:proofErr w:type="spellStart"/>
+            <w:proofErr w:type="gramStart"/>
             <w:r>
               <w:rPr>
                 <w:b w:val="0"/>
                 <w:bCs w:val="0"/>
               </w:rPr>
-              <w:t>visualizzaMaterie()</w:t>
+              <w:t>visualizzaMaterie</w:t>
+            </w:r>
+            <w:proofErr w:type="spellEnd"/>
+            <w:r>
+              <w:rPr>
+                <w:b w:val="0"/>
+                <w:bCs w:val="0"/>
+              </w:rPr>
+              <w:t>(</w:t>
+            </w:r>
+            <w:proofErr w:type="gramEnd"/>
+            <w:r>
+              <w:rPr>
+                <w:b w:val="0"/>
+                <w:bCs w:val="0"/>
+              </w:rPr>
+              <w:t>)</w:t>
             </w:r>
           </w:p>
         </w:tc>
@@ -2677,6 +2873,7 @@
               </w:rPr>
               <w:t>m</w:t>
             </w:r>
+            <w:proofErr w:type="gramStart"/>
             <w:r>
               <w:rPr>
                 <w:i/>
@@ -2690,7 +2887,23 @@
                 <w:i/>
                 <w:iCs/>
               </w:rPr>
-              <w:t>,…,m</w:t>
+              <w:t>,…</w:t>
+            </w:r>
+            <w:proofErr w:type="gramEnd"/>
+            <w:r>
+              <w:rPr>
+                <w:i/>
+                <w:iCs/>
+              </w:rPr>
+              <w:t>,</w:t>
+            </w:r>
+            <w:proofErr w:type="spellStart"/>
+            <w:r>
+              <w:rPr>
+                <w:i/>
+                <w:iCs/>
+              </w:rPr>
+              <w:t>m</w:t>
             </w:r>
             <w:r>
               <w:rPr>
@@ -2700,6 +2913,7 @@
               </w:rPr>
               <w:t>n</w:t>
             </w:r>
+            <w:proofErr w:type="spellEnd"/>
             <w:r>
               <w:rPr>
                 <w:i/>
@@ -2796,12 +3010,55 @@
                 <w:bCs w:val="0"/>
               </w:rPr>
             </w:pPr>
+            <w:proofErr w:type="spellStart"/>
+            <w:proofErr w:type="gramStart"/>
             <w:r>
               <w:rPr>
                 <w:b w:val="0"/>
                 <w:bCs w:val="0"/>
               </w:rPr>
-              <w:t>nuovoQuesito(codiceMateria: String)</w:t>
+              <w:t>nuovoQuesito</w:t>
+            </w:r>
+            <w:proofErr w:type="spellEnd"/>
+            <w:r>
+              <w:rPr>
+                <w:b w:val="0"/>
+                <w:bCs w:val="0"/>
+              </w:rPr>
+              <w:t>(</w:t>
+            </w:r>
+            <w:proofErr w:type="spellStart"/>
+            <w:proofErr w:type="gramEnd"/>
+            <w:r>
+              <w:rPr>
+                <w:b w:val="0"/>
+                <w:bCs w:val="0"/>
+              </w:rPr>
+              <w:t>codiceMateria</w:t>
+            </w:r>
+            <w:proofErr w:type="spellEnd"/>
+            <w:r>
+              <w:rPr>
+                <w:b w:val="0"/>
+                <w:bCs w:val="0"/>
+              </w:rPr>
+              <w:t xml:space="preserve">: </w:t>
+            </w:r>
+            <w:proofErr w:type="spellStart"/>
+            <w:r>
+              <w:rPr>
+                <w:b w:val="0"/>
+                <w:bCs w:val="0"/>
+              </w:rPr>
+              <w:t>String</w:t>
+            </w:r>
+            <w:proofErr w:type="spellEnd"/>
+            <w:r>
+              <w:rPr>
+                <w:b w:val="0"/>
+                <w:bCs w:val="0"/>
+              </w:rPr>
+              <w:t>)</w:t>
             </w:r>
           </w:p>
         </w:tc>
@@ -2944,6 +3201,8 @@
             <w:r>
               <w:t xml:space="preserve"> di Materia avente </w:t>
             </w:r>
+            <w:proofErr w:type="spellStart"/>
+            <w:proofErr w:type="gramStart"/>
             <w:r>
               <w:rPr>
                 <w:i/>
@@ -2966,8 +3225,26 @@
               </w:rPr>
               <w:t>.codice</w:t>
             </w:r>
-            <w:r>
-              <w:t xml:space="preserve"> uguale a codiceMateria è stata associata a UniCTest tramite l’associazione “corrente”;</w:t>
+            <w:proofErr w:type="spellEnd"/>
+            <w:proofErr w:type="gramEnd"/>
+            <w:r>
+              <w:t xml:space="preserve"> uguale a </w:t>
+            </w:r>
+            <w:proofErr w:type="spellStart"/>
+            <w:r>
+              <w:t>codiceMateria</w:t>
+            </w:r>
+            <w:proofErr w:type="spellEnd"/>
+            <w:r>
+              <w:t xml:space="preserve"> è stata associata a </w:t>
+            </w:r>
+            <w:proofErr w:type="spellStart"/>
+            <w:r>
+              <w:t>UniCTest</w:t>
+            </w:r>
+            <w:proofErr w:type="spellEnd"/>
+            <w:r>
+              <w:t xml:space="preserve"> tramite l’associazione “corrente”;</w:t>
             </w:r>
           </w:p>
           <w:p>
@@ -3156,12 +3433,46 @@
                 <w:bCs w:val="0"/>
               </w:rPr>
             </w:pPr>
+            <w:proofErr w:type="spellStart"/>
+            <w:proofErr w:type="gramStart"/>
             <w:r>
               <w:rPr>
                 <w:b w:val="0"/>
                 <w:bCs w:val="0"/>
               </w:rPr>
-              <w:t>inserisciFonte(fonte: String)</w:t>
+              <w:t>inserisciFonte</w:t>
+            </w:r>
+            <w:proofErr w:type="spellEnd"/>
+            <w:r>
+              <w:rPr>
+                <w:b w:val="0"/>
+                <w:bCs w:val="0"/>
+              </w:rPr>
+              <w:t>(</w:t>
+            </w:r>
+            <w:proofErr w:type="gramEnd"/>
+            <w:r>
+              <w:rPr>
+                <w:b w:val="0"/>
+                <w:bCs w:val="0"/>
+              </w:rPr>
+              <w:t xml:space="preserve">fonte: </w:t>
+            </w:r>
+            <w:proofErr w:type="spellStart"/>
+            <w:r>
+              <w:rPr>
+                <w:b w:val="0"/>
+                <w:bCs w:val="0"/>
+              </w:rPr>
+              <w:t>String</w:t>
+            </w:r>
+            <w:proofErr w:type="spellEnd"/>
+            <w:r>
+              <w:rPr>
+                <w:b w:val="0"/>
+                <w:bCs w:val="0"/>
+              </w:rPr>
+              <w:t>)</w:t>
             </w:r>
           </w:p>
         </w:tc>
@@ -3293,6 +3604,8 @@
             <w:r>
               <w:t xml:space="preserve">L’attributo </w:t>
             </w:r>
+            <w:proofErr w:type="spellStart"/>
+            <w:proofErr w:type="gramStart"/>
             <w:r>
               <w:rPr>
                 <w:i/>
@@ -3310,6 +3623,8 @@
               </w:rPr>
               <w:t>fonte</w:t>
             </w:r>
+            <w:proofErr w:type="spellEnd"/>
+            <w:proofErr w:type="gramEnd"/>
             <w:r>
               <w:t xml:space="preserve"> è stato inizializzato a fonte.</w:t>
             </w:r>
@@ -3389,12 +3704,62 @@
                 <w:bCs w:val="0"/>
               </w:rPr>
             </w:pPr>
+            <w:proofErr w:type="spellStart"/>
+            <w:proofErr w:type="gramStart"/>
             <w:r>
               <w:rPr>
                 <w:b w:val="0"/>
                 <w:bCs w:val="0"/>
               </w:rPr>
-              <w:t>inserisciRisposta(testo: String, valore: boolean)</w:t>
+              <w:t>inserisciRisposta</w:t>
+            </w:r>
+            <w:proofErr w:type="spellEnd"/>
+            <w:r>
+              <w:rPr>
+                <w:b w:val="0"/>
+                <w:bCs w:val="0"/>
+              </w:rPr>
+              <w:t>(</w:t>
+            </w:r>
+            <w:proofErr w:type="gramEnd"/>
+            <w:r>
+              <w:rPr>
+                <w:b w:val="0"/>
+                <w:bCs w:val="0"/>
+              </w:rPr>
+              <w:t xml:space="preserve">testo: </w:t>
+            </w:r>
+            <w:proofErr w:type="spellStart"/>
+            <w:r>
+              <w:rPr>
+                <w:b w:val="0"/>
+                <w:bCs w:val="0"/>
+              </w:rPr>
+              <w:t>String</w:t>
+            </w:r>
+            <w:proofErr w:type="spellEnd"/>
+            <w:r>
+              <w:rPr>
+                <w:b w:val="0"/>
+                <w:bCs w:val="0"/>
+              </w:rPr>
+              <w:t xml:space="preserve">, valore: </w:t>
+            </w:r>
+            <w:proofErr w:type="spellStart"/>
+            <w:r>
+              <w:rPr>
+                <w:b w:val="0"/>
+                <w:bCs w:val="0"/>
+              </w:rPr>
+              <w:t>boolean</w:t>
+            </w:r>
+            <w:proofErr w:type="spellEnd"/>
+            <w:r>
+              <w:rPr>
+                <w:b w:val="0"/>
+                <w:bCs w:val="0"/>
+              </w:rPr>
+              <w:t>)</w:t>
             </w:r>
           </w:p>
         </w:tc>
@@ -3526,6 +3891,7 @@
             <w:r>
               <w:t xml:space="preserve">È stata creata un’istanza </w:t>
             </w:r>
+            <w:proofErr w:type="spellStart"/>
             <w:r>
               <w:rPr>
                 <w:i/>
@@ -3541,6 +3907,7 @@
               </w:rPr>
               <w:t>i</w:t>
             </w:r>
+            <w:proofErr w:type="spellEnd"/>
             <w:r>
               <w:rPr>
                 <w:i/>
@@ -3562,8 +3929,11 @@
               <w:cnfStyle w:val="000000100000" w:firstRow="0" w:lastRow="0" w:firstColumn="0" w:lastColumn="0" w:oddVBand="0" w:evenVBand="0" w:oddHBand="1" w:evenHBand="0" w:firstRowFirstColumn="0" w:firstRowLastColumn="0" w:lastRowFirstColumn="0" w:lastRowLastColumn="0"/>
             </w:pPr>
             <w:r>
+              <w:lastRenderedPageBreak/>
               <w:t xml:space="preserve">L’attributo </w:t>
             </w:r>
+            <w:proofErr w:type="spellStart"/>
+            <w:proofErr w:type="gramStart"/>
             <w:r>
               <w:rPr>
                 <w:i/>
@@ -3589,9 +3959,12 @@
               </w:rPr>
               <w:t>testo</w:t>
             </w:r>
+            <w:proofErr w:type="spellEnd"/>
+            <w:proofErr w:type="gramEnd"/>
             <w:r>
               <w:t xml:space="preserve"> è stato inizializzato a testo e l’attributo </w:t>
             </w:r>
+            <w:proofErr w:type="spellStart"/>
             <w:r>
               <w:rPr>
                 <w:i/>
@@ -3617,6 +3990,7 @@
               </w:rPr>
               <w:t>valore</w:t>
             </w:r>
+            <w:proofErr w:type="spellEnd"/>
             <w:r>
               <w:t xml:space="preserve"> è stato inizializzato a valore;</w:t>
             </w:r>
@@ -3630,12 +4004,12 @@
               </w:numPr>
               <w:cnfStyle w:val="000000100000" w:firstRow="0" w:lastRow="0" w:firstColumn="0" w:lastColumn="0" w:oddVBand="0" w:evenVBand="0" w:oddHBand="1" w:evenHBand="0" w:firstRowFirstColumn="0" w:firstRowLastColumn="0" w:lastRowFirstColumn="0" w:lastRowLastColumn="0"/>
             </w:pPr>
+            <w:proofErr w:type="spellStart"/>
             <w:r>
               <w:rPr>
                 <w:i/>
                 <w:iCs/>
               </w:rPr>
-              <w:lastRenderedPageBreak/>
               <w:t>r</w:t>
             </w:r>
             <w:r>
@@ -3646,6 +4020,7 @@
               </w:rPr>
               <w:t>i</w:t>
             </w:r>
+            <w:proofErr w:type="spellEnd"/>
             <w:r>
               <w:t xml:space="preserve"> è stata associata a </w:t>
             </w:r>
@@ -3736,12 +4111,46 @@
                 <w:bCs w:val="0"/>
               </w:rPr>
             </w:pPr>
+            <w:proofErr w:type="spellStart"/>
+            <w:proofErr w:type="gramStart"/>
             <w:r>
               <w:rPr>
                 <w:b w:val="0"/>
                 <w:bCs w:val="0"/>
               </w:rPr>
-              <w:t>inserisciDifficoltà(difficoltà: int)</w:t>
+              <w:t>inserisciDifficoltà</w:t>
+            </w:r>
+            <w:proofErr w:type="spellEnd"/>
+            <w:r>
+              <w:rPr>
+                <w:b w:val="0"/>
+                <w:bCs w:val="0"/>
+              </w:rPr>
+              <w:t>(</w:t>
+            </w:r>
+            <w:proofErr w:type="gramEnd"/>
+            <w:r>
+              <w:rPr>
+                <w:b w:val="0"/>
+                <w:bCs w:val="0"/>
+              </w:rPr>
+              <w:t xml:space="preserve">difficoltà: </w:t>
+            </w:r>
+            <w:proofErr w:type="spellStart"/>
+            <w:r>
+              <w:rPr>
+                <w:b w:val="0"/>
+                <w:bCs w:val="0"/>
+              </w:rPr>
+              <w:t>int</w:t>
+            </w:r>
+            <w:proofErr w:type="spellEnd"/>
+            <w:r>
+              <w:rPr>
+                <w:b w:val="0"/>
+                <w:bCs w:val="0"/>
+              </w:rPr>
+              <w:t>)</w:t>
             </w:r>
           </w:p>
         </w:tc>
@@ -3873,6 +4282,8 @@
             <w:r>
               <w:t xml:space="preserve">L’attributo </w:t>
             </w:r>
+            <w:proofErr w:type="spellStart"/>
+            <w:proofErr w:type="gramStart"/>
             <w:r>
               <w:rPr>
                 <w:i/>
@@ -3890,6 +4301,8 @@
               </w:rPr>
               <w:t>difficoltà</w:t>
             </w:r>
+            <w:proofErr w:type="spellEnd"/>
+            <w:proofErr w:type="gramEnd"/>
             <w:r>
               <w:t xml:space="preserve"> è stato inizializzato a difficoltà.</w:t>
             </w:r>
@@ -3968,12 +4381,55 @@
                 <w:bCs w:val="0"/>
               </w:rPr>
             </w:pPr>
+            <w:proofErr w:type="spellStart"/>
+            <w:proofErr w:type="gramStart"/>
             <w:r>
               <w:rPr>
                 <w:b w:val="0"/>
                 <w:bCs w:val="0"/>
               </w:rPr>
-              <w:t>confermaQuesito(codiceVisibilità: String)</w:t>
+              <w:t>confermaQuesito</w:t>
+            </w:r>
+            <w:proofErr w:type="spellEnd"/>
+            <w:r>
+              <w:rPr>
+                <w:b w:val="0"/>
+                <w:bCs w:val="0"/>
+              </w:rPr>
+              <w:t>(</w:t>
+            </w:r>
+            <w:proofErr w:type="spellStart"/>
+            <w:proofErr w:type="gramEnd"/>
+            <w:r>
+              <w:rPr>
+                <w:b w:val="0"/>
+                <w:bCs w:val="0"/>
+              </w:rPr>
+              <w:t>codiceVisibilità</w:t>
+            </w:r>
+            <w:proofErr w:type="spellEnd"/>
+            <w:r>
+              <w:rPr>
+                <w:b w:val="0"/>
+                <w:bCs w:val="0"/>
+              </w:rPr>
+              <w:t xml:space="preserve">: </w:t>
+            </w:r>
+            <w:proofErr w:type="spellStart"/>
+            <w:r>
+              <w:rPr>
+                <w:b w:val="0"/>
+                <w:bCs w:val="0"/>
+              </w:rPr>
+              <w:t>String</w:t>
+            </w:r>
+            <w:proofErr w:type="spellEnd"/>
+            <w:r>
+              <w:rPr>
+                <w:b w:val="0"/>
+                <w:bCs w:val="0"/>
+              </w:rPr>
+              <w:t>)</w:t>
             </w:r>
           </w:p>
         </w:tc>
@@ -4115,6 +4571,8 @@
             <w:r>
               <w:t xml:space="preserve"> di Visibilità avente </w:t>
             </w:r>
+            <w:proofErr w:type="spellStart"/>
+            <w:proofErr w:type="gramStart"/>
             <w:r>
               <w:rPr>
                 <w:i/>
@@ -4132,8 +4590,18 @@
               </w:rPr>
               <w:t>codice</w:t>
             </w:r>
-            <w:r>
-              <w:t xml:space="preserve"> uguale a codiceVisibilità ed è stata associata a </w:t>
+            <w:proofErr w:type="spellEnd"/>
+            <w:proofErr w:type="gramEnd"/>
+            <w:r>
+              <w:t xml:space="preserve"> uguale a </w:t>
+            </w:r>
+            <w:proofErr w:type="spellStart"/>
+            <w:r>
+              <w:t>codiceVisibilità</w:t>
+            </w:r>
+            <w:proofErr w:type="spellEnd"/>
+            <w:r>
+              <w:t xml:space="preserve"> ed è stata associata a </w:t>
             </w:r>
             <w:r>
               <w:rPr>
@@ -4163,7 +4631,15 @@
               <w:t>q</w:t>
             </w:r>
             <w:r>
-              <w:t xml:space="preserve"> è stato inserito nella mappa “mappaQuesiti” di </w:t>
+              <w:t xml:space="preserve"> è stato inserito nella mappa “</w:t>
+            </w:r>
+            <w:proofErr w:type="spellStart"/>
+            <w:r>
+              <w:t>mappaQuesiti</w:t>
+            </w:r>
+            <w:proofErr w:type="spellEnd"/>
+            <w:r>
+              <w:t xml:space="preserve">” di </w:t>
             </w:r>
             <w:r>
               <w:rPr>
@@ -4206,32 +4682,825 @@
       <w:bookmarkEnd w:id="13"/>
     </w:p>
     <w:p>
-      <w:r>
-        <w:t>&lt;</w:t>
-      </w:r>
-      <w:r>
-        <w:t>diagrammi di interazione</w:t>
-      </w:r>
-      <w:r>
-        <w:t>&gt;</w:t>
+      <w:pPr>
+        <w:pStyle w:val="Paragrafoelenco"/>
+        <w:numPr>
+          <w:ilvl w:val="0"/>
+          <w:numId w:val="37"/>
+        </w:numPr>
+        <w:rPr>
+          <w:b/>
+          <w:bCs/>
+        </w:rPr>
+      </w:pPr>
+      <w:r>
+        <w:rPr>
+          <w:b/>
+          <w:bCs/>
+        </w:rPr>
+        <w:t>SSD_UC7_visualizzaMateria</w:t>
       </w:r>
     </w:p>
     <w:p>
       <w:pPr>
+        <w:pStyle w:val="Paragrafoelenco"/>
+      </w:pPr>
+    </w:p>
+    <w:p>
+      <w:pPr>
+        <w:pStyle w:val="Paragrafoelenco"/>
+      </w:pPr>
+    </w:p>
+    <w:p>
+      <w:pPr>
+        <w:pStyle w:val="Paragrafoelenco"/>
+      </w:pPr>
+      <w:r>
+        <w:drawing>
+          <wp:inline distT="0" distB="0" distL="0" distR="0" wp14:anchorId="0431CE13" wp14:editId="3A5AC3BC">
+            <wp:extent cx="5760720" cy="1162685"/>
+            <wp:effectExtent l="0" t="0" r="0" b="0"/>
+            <wp:docPr id="82" name="Immagine 82" descr="Immagine che contiene testo&#10;&#10;Descrizione generata automaticamente"/>
+            <wp:cNvGraphicFramePr>
+              <a:graphicFrameLocks xmlns:a="http://schemas.openxmlformats.org/drawingml/2006/main" noChangeAspect="1"/>
+            </wp:cNvGraphicFramePr>
+            <a:graphic xmlns:a="http://schemas.openxmlformats.org/drawingml/2006/main">
+              <a:graphicData uri="http://schemas.openxmlformats.org/drawingml/2006/picture">
+                <pic:pic xmlns:pic="http://schemas.openxmlformats.org/drawingml/2006/picture">
+                  <pic:nvPicPr>
+                    <pic:cNvPr id="82" name="Immagine 82" descr="Immagine che contiene testo&#10;&#10;Descrizione generata automaticamente"/>
+                    <pic:cNvPicPr/>
+                  </pic:nvPicPr>
+                  <pic:blipFill>
+                    <a:blip r:embed="rId10"/>
+                    <a:stretch>
+                      <a:fillRect/>
+                    </a:stretch>
+                  </pic:blipFill>
+                  <pic:spPr>
+                    <a:xfrm>
+                      <a:off x="0" y="0"/>
+                      <a:ext cx="5760720" cy="1162685"/>
+                    </a:xfrm>
+                    <a:prstGeom prst="rect">
+                      <a:avLst/>
+                    </a:prstGeom>
+                  </pic:spPr>
+                </pic:pic>
+              </a:graphicData>
+            </a:graphic>
+          </wp:inline>
+        </w:drawing>
+      </w:r>
+    </w:p>
+    <w:p>
+      <w:pPr>
+        <w:pStyle w:val="Paragrafoelenco"/>
+      </w:pPr>
+    </w:p>
+    <w:p>
+      <w:pPr>
+        <w:pStyle w:val="Paragrafoelenco"/>
+      </w:pPr>
+    </w:p>
+    <w:p>
+      <w:pPr>
+        <w:pStyle w:val="Paragrafoelenco"/>
+      </w:pPr>
+    </w:p>
+    <w:p>
+      <w:pPr>
+        <w:pStyle w:val="Paragrafoelenco"/>
+        <w:numPr>
+          <w:ilvl w:val="0"/>
+          <w:numId w:val="37"/>
+        </w:numPr>
+        <w:rPr>
+          <w:b/>
+          <w:bCs/>
+        </w:rPr>
+      </w:pPr>
+      <w:r>
+        <w:lastRenderedPageBreak/>
+        <w:drawing>
+          <wp:anchor distT="0" distB="0" distL="114300" distR="114300" simplePos="0" relativeHeight="251658240" behindDoc="0" locked="0" layoutInCell="1" allowOverlap="1" wp14:anchorId="223AEBA1" wp14:editId="0E7F8D65">
+            <wp:simplePos x="0" y="0"/>
+            <wp:positionH relativeFrom="margin">
+              <wp:posOffset>-826135</wp:posOffset>
+            </wp:positionH>
+            <wp:positionV relativeFrom="paragraph">
+              <wp:posOffset>233680</wp:posOffset>
+            </wp:positionV>
+            <wp:extent cx="7478291" cy="2514600"/>
+            <wp:effectExtent l="0" t="0" r="8890" b="0"/>
+            <wp:wrapSquare wrapText="bothSides"/>
+            <wp:docPr id="83" name="Immagine 83"/>
+            <wp:cNvGraphicFramePr>
+              <a:graphicFrameLocks xmlns:a="http://schemas.openxmlformats.org/drawingml/2006/main" noChangeAspect="1"/>
+            </wp:cNvGraphicFramePr>
+            <a:graphic xmlns:a="http://schemas.openxmlformats.org/drawingml/2006/main">
+              <a:graphicData uri="http://schemas.openxmlformats.org/drawingml/2006/picture">
+                <pic:pic xmlns:pic="http://schemas.openxmlformats.org/drawingml/2006/picture">
+                  <pic:nvPicPr>
+                    <pic:cNvPr id="1" name=""/>
+                    <pic:cNvPicPr/>
+                  </pic:nvPicPr>
+                  <pic:blipFill>
+                    <a:blip r:embed="rId11">
+                      <a:extLst>
+                        <a:ext uri="{28A0092B-C50C-407E-A947-70E740481C1C}">
+                          <a14:useLocalDpi xmlns:a14="http://schemas.microsoft.com/office/drawing/2010/main" val="0"/>
+                        </a:ext>
+                      </a:extLst>
+                    </a:blip>
+                    <a:stretch>
+                      <a:fillRect/>
+                    </a:stretch>
+                  </pic:blipFill>
+                  <pic:spPr>
+                    <a:xfrm>
+                      <a:off x="0" y="0"/>
+                      <a:ext cx="7479362" cy="2514960"/>
+                    </a:xfrm>
+                    <a:prstGeom prst="rect">
+                      <a:avLst/>
+                    </a:prstGeom>
+                  </pic:spPr>
+                </pic:pic>
+              </a:graphicData>
+            </a:graphic>
+            <wp14:sizeRelH relativeFrom="page">
+              <wp14:pctWidth>0</wp14:pctWidth>
+            </wp14:sizeRelH>
+            <wp14:sizeRelV relativeFrom="page">
+              <wp14:pctHeight>0</wp14:pctHeight>
+            </wp14:sizeRelV>
+          </wp:anchor>
+        </w:drawing>
+      </w:r>
+      <w:r>
+        <w:rPr>
+          <w:b/>
+          <w:bCs/>
+        </w:rPr>
+        <w:t>SSD_UC7_</w:t>
+      </w:r>
+      <w:r>
+        <w:rPr>
+          <w:b/>
+          <w:bCs/>
+        </w:rPr>
+        <w:t>nuovoQuesito</w:t>
+      </w:r>
+    </w:p>
+    <w:p>
+      <w:pPr>
+        <w:pStyle w:val="Paragrafoelenco"/>
+      </w:pPr>
+    </w:p>
+    <w:p>
+      <w:pPr>
+        <w:pStyle w:val="Paragrafoelenco"/>
+        <w:numPr>
+          <w:ilvl w:val="0"/>
+          <w:numId w:val="37"/>
+        </w:numPr>
+        <w:rPr>
+          <w:b/>
+          <w:bCs/>
+        </w:rPr>
+      </w:pPr>
+      <w:r>
+        <w:rPr>
+          <w:b/>
+          <w:bCs/>
+        </w:rPr>
+        <w:t>SSD_UC7_</w:t>
+      </w:r>
+      <w:r>
+        <w:rPr>
+          <w:b/>
+          <w:bCs/>
+        </w:rPr>
+        <w:t>inserisciFonte</w:t>
+      </w:r>
+    </w:p>
+    <w:p>
+      <w:pPr>
+        <w:pStyle w:val="Paragrafoelenco"/>
+        <w:rPr>
+          <w:b/>
+          <w:bCs/>
+        </w:rPr>
+      </w:pPr>
+    </w:p>
+    <w:p>
+      <w:pPr>
+        <w:pStyle w:val="Paragrafoelenco"/>
+        <w:rPr>
+          <w:b/>
+          <w:bCs/>
+        </w:rPr>
+      </w:pPr>
+    </w:p>
+    <w:p>
+      <w:pPr>
+        <w:pStyle w:val="Paragrafoelenco"/>
+        <w:rPr>
+          <w:b/>
+          <w:bCs/>
+        </w:rPr>
+      </w:pPr>
+      <w:r>
+        <w:rPr>
+          <w:b/>
+          <w:bCs/>
+        </w:rPr>
+        <w:drawing>
+          <wp:inline distT="0" distB="0" distL="0" distR="0" wp14:anchorId="5DCAA4E9" wp14:editId="4086626A">
+            <wp:extent cx="4966552" cy="1314450"/>
+            <wp:effectExtent l="0" t="0" r="5715" b="0"/>
+            <wp:docPr id="84" name="Immagine 84" descr="Immagine che contiene testo&#10;&#10;Descrizione generata automaticamente"/>
+            <wp:cNvGraphicFramePr>
+              <a:graphicFrameLocks xmlns:a="http://schemas.openxmlformats.org/drawingml/2006/main" noChangeAspect="1"/>
+            </wp:cNvGraphicFramePr>
+            <a:graphic xmlns:a="http://schemas.openxmlformats.org/drawingml/2006/main">
+              <a:graphicData uri="http://schemas.openxmlformats.org/drawingml/2006/picture">
+                <pic:pic xmlns:pic="http://schemas.openxmlformats.org/drawingml/2006/picture">
+                  <pic:nvPicPr>
+                    <pic:cNvPr id="84" name="Immagine 84" descr="Immagine che contiene testo&#10;&#10;Descrizione generata automaticamente"/>
+                    <pic:cNvPicPr/>
+                  </pic:nvPicPr>
+                  <pic:blipFill>
+                    <a:blip r:embed="rId12"/>
+                    <a:stretch>
+                      <a:fillRect/>
+                    </a:stretch>
+                  </pic:blipFill>
+                  <pic:spPr>
+                    <a:xfrm>
+                      <a:off x="0" y="0"/>
+                      <a:ext cx="4970918" cy="1315606"/>
+                    </a:xfrm>
+                    <a:prstGeom prst="rect">
+                      <a:avLst/>
+                    </a:prstGeom>
+                  </pic:spPr>
+                </pic:pic>
+              </a:graphicData>
+            </a:graphic>
+          </wp:inline>
+        </w:drawing>
+      </w:r>
+    </w:p>
+    <w:p>
+      <w:pPr>
+        <w:pStyle w:val="Paragrafoelenco"/>
+        <w:rPr>
+          <w:b/>
+          <w:bCs/>
+        </w:rPr>
+      </w:pPr>
+    </w:p>
+    <w:p>
+      <w:pPr>
+        <w:pStyle w:val="Paragrafoelenco"/>
+        <w:rPr>
+          <w:b/>
+          <w:bCs/>
+        </w:rPr>
+      </w:pPr>
+    </w:p>
+    <w:p>
+      <w:pPr>
+        <w:pStyle w:val="Paragrafoelenco"/>
+        <w:numPr>
+          <w:ilvl w:val="0"/>
+          <w:numId w:val="37"/>
+        </w:numPr>
+        <w:rPr>
+          <w:b/>
+          <w:bCs/>
+        </w:rPr>
+      </w:pPr>
+      <w:r>
+        <w:rPr>
+          <w:b/>
+          <w:bCs/>
+        </w:rPr>
+        <w:t>SSD_UC7_</w:t>
+      </w:r>
+      <w:r>
+        <w:rPr>
+          <w:b/>
+          <w:bCs/>
+        </w:rPr>
+        <w:t>inserisciTesto</w:t>
+      </w:r>
+    </w:p>
+    <w:p>
+      <w:pPr>
+        <w:pStyle w:val="Paragrafoelenco"/>
+        <w:rPr>
+          <w:b/>
+          <w:bCs/>
+        </w:rPr>
+      </w:pPr>
+    </w:p>
+    <w:p>
+      <w:pPr>
+        <w:pStyle w:val="Paragrafoelenco"/>
+        <w:rPr>
+          <w:b/>
+          <w:bCs/>
+        </w:rPr>
+      </w:pPr>
+    </w:p>
+    <w:p>
+      <w:pPr>
+        <w:rPr>
+          <w:b/>
+          <w:bCs/>
+        </w:rPr>
+      </w:pPr>
+      <w:r>
+        <w:rPr>
+          <w:b/>
+          <w:bCs/>
+        </w:rPr>
+        <w:drawing>
+          <wp:inline distT="0" distB="0" distL="0" distR="0" wp14:anchorId="06EF504B" wp14:editId="2F36C0BA">
+            <wp:extent cx="5760720" cy="1287780"/>
+            <wp:effectExtent l="0" t="0" r="0" b="7620"/>
+            <wp:docPr id="85" name="Immagine 85"/>
+            <wp:cNvGraphicFramePr>
+              <a:graphicFrameLocks xmlns:a="http://schemas.openxmlformats.org/drawingml/2006/main" noChangeAspect="1"/>
+            </wp:cNvGraphicFramePr>
+            <a:graphic xmlns:a="http://schemas.openxmlformats.org/drawingml/2006/main">
+              <a:graphicData uri="http://schemas.openxmlformats.org/drawingml/2006/picture">
+                <pic:pic xmlns:pic="http://schemas.openxmlformats.org/drawingml/2006/picture">
+                  <pic:nvPicPr>
+                    <pic:cNvPr id="1" name=""/>
+                    <pic:cNvPicPr/>
+                  </pic:nvPicPr>
+                  <pic:blipFill>
+                    <a:blip r:embed="rId13"/>
+                    <a:stretch>
+                      <a:fillRect/>
+                    </a:stretch>
+                  </pic:blipFill>
+                  <pic:spPr>
+                    <a:xfrm>
+                      <a:off x="0" y="0"/>
+                      <a:ext cx="5760720" cy="1287780"/>
+                    </a:xfrm>
+                    <a:prstGeom prst="rect">
+                      <a:avLst/>
+                    </a:prstGeom>
+                  </pic:spPr>
+                </pic:pic>
+              </a:graphicData>
+            </a:graphic>
+          </wp:inline>
+        </w:drawing>
+      </w:r>
+    </w:p>
+    <w:p>
+      <w:pPr>
+        <w:rPr>
+          <w:b/>
+          <w:bCs/>
+        </w:rPr>
+      </w:pPr>
+    </w:p>
+    <w:p>
+      <w:pPr>
+        <w:rPr>
+          <w:b/>
+          <w:bCs/>
+        </w:rPr>
+      </w:pPr>
+    </w:p>
+    <w:p>
+      <w:pPr>
+        <w:rPr>
+          <w:b/>
+          <w:bCs/>
+        </w:rPr>
+      </w:pPr>
+    </w:p>
+    <w:p>
+      <w:pPr>
+        <w:rPr>
+          <w:b/>
+          <w:bCs/>
+        </w:rPr>
+      </w:pPr>
+    </w:p>
+    <w:p>
+      <w:pPr>
+        <w:rPr>
+          <w:b/>
+          <w:bCs/>
+        </w:rPr>
+      </w:pPr>
+    </w:p>
+    <w:p>
+      <w:pPr>
+        <w:pStyle w:val="Paragrafoelenco"/>
+        <w:numPr>
+          <w:ilvl w:val="0"/>
+          <w:numId w:val="37"/>
+        </w:numPr>
+        <w:rPr>
+          <w:b/>
+          <w:bCs/>
+        </w:rPr>
+      </w:pPr>
+      <w:r>
+        <w:rPr>
+          <w:b/>
+          <w:bCs/>
+        </w:rPr>
+        <w:lastRenderedPageBreak/>
+        <w:t>SSD_UC7_</w:t>
+      </w:r>
+      <w:r>
+        <w:rPr>
+          <w:b/>
+          <w:bCs/>
+        </w:rPr>
+        <w:t>inserisciDifficoltà</w:t>
+      </w:r>
+    </w:p>
+    <w:p>
+      <w:pPr>
+        <w:pStyle w:val="Paragrafoelenco"/>
+        <w:rPr>
+          <w:b/>
+          <w:bCs/>
+        </w:rPr>
+      </w:pPr>
+      <w:r>
+        <w:rPr>
+          <w:b/>
+          <w:bCs/>
+        </w:rPr>
+        <w:drawing>
+          <wp:anchor distT="0" distB="0" distL="114300" distR="114300" simplePos="0" relativeHeight="251660288" behindDoc="0" locked="0" layoutInCell="1" allowOverlap="1" wp14:anchorId="51289BD5" wp14:editId="177B4968">
+            <wp:simplePos x="0" y="0"/>
+            <wp:positionH relativeFrom="margin">
+              <wp:align>right</wp:align>
+            </wp:positionH>
+            <wp:positionV relativeFrom="paragraph">
+              <wp:posOffset>223520</wp:posOffset>
+            </wp:positionV>
+            <wp:extent cx="5760720" cy="1483360"/>
+            <wp:effectExtent l="0" t="0" r="0" b="2540"/>
+            <wp:wrapSquare wrapText="bothSides"/>
+            <wp:docPr id="86" name="Immagine 86" descr="Immagine che contiene testo&#10;&#10;Descrizione generata automaticamente"/>
+            <wp:cNvGraphicFramePr>
+              <a:graphicFrameLocks xmlns:a="http://schemas.openxmlformats.org/drawingml/2006/main" noChangeAspect="1"/>
+            </wp:cNvGraphicFramePr>
+            <a:graphic xmlns:a="http://schemas.openxmlformats.org/drawingml/2006/main">
+              <a:graphicData uri="http://schemas.openxmlformats.org/drawingml/2006/picture">
+                <pic:pic xmlns:pic="http://schemas.openxmlformats.org/drawingml/2006/picture">
+                  <pic:nvPicPr>
+                    <pic:cNvPr id="86" name="Immagine 86" descr="Immagine che contiene testo&#10;&#10;Descrizione generata automaticamente"/>
+                    <pic:cNvPicPr/>
+                  </pic:nvPicPr>
+                  <pic:blipFill>
+                    <a:blip r:embed="rId14">
+                      <a:extLst>
+                        <a:ext uri="{28A0092B-C50C-407E-A947-70E740481C1C}">
+                          <a14:useLocalDpi xmlns:a14="http://schemas.microsoft.com/office/drawing/2010/main" val="0"/>
+                        </a:ext>
+                      </a:extLst>
+                    </a:blip>
+                    <a:stretch>
+                      <a:fillRect/>
+                    </a:stretch>
+                  </pic:blipFill>
+                  <pic:spPr>
+                    <a:xfrm>
+                      <a:off x="0" y="0"/>
+                      <a:ext cx="5760720" cy="1483360"/>
+                    </a:xfrm>
+                    <a:prstGeom prst="rect">
+                      <a:avLst/>
+                    </a:prstGeom>
+                  </pic:spPr>
+                </pic:pic>
+              </a:graphicData>
+            </a:graphic>
+            <wp14:sizeRelH relativeFrom="page">
+              <wp14:pctWidth>0</wp14:pctWidth>
+            </wp14:sizeRelH>
+            <wp14:sizeRelV relativeFrom="page">
+              <wp14:pctHeight>0</wp14:pctHeight>
+            </wp14:sizeRelV>
+          </wp:anchor>
+        </w:drawing>
+      </w:r>
+    </w:p>
+    <w:p>
+      <w:pPr>
+        <w:pStyle w:val="Paragrafoelenco"/>
+        <w:rPr>
+          <w:b/>
+          <w:bCs/>
+        </w:rPr>
+      </w:pPr>
+    </w:p>
+    <w:p>
+      <w:pPr>
+        <w:pStyle w:val="Paragrafoelenco"/>
+        <w:rPr>
+          <w:b/>
+          <w:bCs/>
+        </w:rPr>
+      </w:pPr>
+    </w:p>
+    <w:p>
+      <w:pPr>
+        <w:pStyle w:val="Paragrafoelenco"/>
+        <w:numPr>
+          <w:ilvl w:val="0"/>
+          <w:numId w:val="37"/>
+        </w:numPr>
+        <w:rPr>
+          <w:b/>
+          <w:bCs/>
+        </w:rPr>
+      </w:pPr>
+      <w:r>
+        <w:rPr>
+          <w:b/>
+          <w:bCs/>
+        </w:rPr>
+        <w:drawing>
+          <wp:anchor distT="0" distB="0" distL="114300" distR="114300" simplePos="0" relativeHeight="251661312" behindDoc="0" locked="0" layoutInCell="1" allowOverlap="1" wp14:anchorId="690FAF89" wp14:editId="7FE1608D">
+            <wp:simplePos x="0" y="0"/>
+            <wp:positionH relativeFrom="page">
+              <wp:posOffset>171450</wp:posOffset>
+            </wp:positionH>
+            <wp:positionV relativeFrom="paragraph">
+              <wp:posOffset>293370</wp:posOffset>
+            </wp:positionV>
+            <wp:extent cx="7292631" cy="1514475"/>
+            <wp:effectExtent l="0" t="0" r="3810" b="0"/>
+            <wp:wrapSquare wrapText="bothSides"/>
+            <wp:docPr id="87" name="Immagine 87"/>
+            <wp:cNvGraphicFramePr>
+              <a:graphicFrameLocks xmlns:a="http://schemas.openxmlformats.org/drawingml/2006/main" noChangeAspect="1"/>
+            </wp:cNvGraphicFramePr>
+            <a:graphic xmlns:a="http://schemas.openxmlformats.org/drawingml/2006/main">
+              <a:graphicData uri="http://schemas.openxmlformats.org/drawingml/2006/picture">
+                <pic:pic xmlns:pic="http://schemas.openxmlformats.org/drawingml/2006/picture">
+                  <pic:nvPicPr>
+                    <pic:cNvPr id="1" name=""/>
+                    <pic:cNvPicPr/>
+                  </pic:nvPicPr>
+                  <pic:blipFill>
+                    <a:blip r:embed="rId15">
+                      <a:extLst>
+                        <a:ext uri="{28A0092B-C50C-407E-A947-70E740481C1C}">
+                          <a14:useLocalDpi xmlns:a14="http://schemas.microsoft.com/office/drawing/2010/main" val="0"/>
+                        </a:ext>
+                      </a:extLst>
+                    </a:blip>
+                    <a:stretch>
+                      <a:fillRect/>
+                    </a:stretch>
+                  </pic:blipFill>
+                  <pic:spPr>
+                    <a:xfrm>
+                      <a:off x="0" y="0"/>
+                      <a:ext cx="7292631" cy="1514475"/>
+                    </a:xfrm>
+                    <a:prstGeom prst="rect">
+                      <a:avLst/>
+                    </a:prstGeom>
+                  </pic:spPr>
+                </pic:pic>
+              </a:graphicData>
+            </a:graphic>
+            <wp14:sizeRelH relativeFrom="page">
+              <wp14:pctWidth>0</wp14:pctWidth>
+            </wp14:sizeRelH>
+            <wp14:sizeRelV relativeFrom="page">
+              <wp14:pctHeight>0</wp14:pctHeight>
+            </wp14:sizeRelV>
+          </wp:anchor>
+        </w:drawing>
+      </w:r>
+      <w:r>
+        <w:rPr>
+          <w:b/>
+          <w:bCs/>
+        </w:rPr>
+        <w:t>SSD_UC7_</w:t>
+      </w:r>
+      <w:r>
+        <w:rPr>
+          <w:b/>
+          <w:bCs/>
+        </w:rPr>
+        <w:t>InserisciRispost</w:t>
+      </w:r>
+      <w:r>
+        <w:rPr>
+          <w:b/>
+          <w:bCs/>
+        </w:rPr>
+        <w:t>a</w:t>
+      </w:r>
+    </w:p>
+    <w:p>
+      <w:pPr>
+        <w:pStyle w:val="Paragrafoelenco"/>
+        <w:rPr>
+          <w:b/>
+          <w:bCs/>
+        </w:rPr>
+      </w:pPr>
+    </w:p>
+    <w:p>
+      <w:pPr>
+        <w:pStyle w:val="Paragrafoelenco"/>
+        <w:rPr>
+          <w:b/>
+          <w:bCs/>
+        </w:rPr>
+      </w:pPr>
+    </w:p>
+    <w:p>
+      <w:pPr>
+        <w:pStyle w:val="Paragrafoelenco"/>
+        <w:numPr>
+          <w:ilvl w:val="0"/>
+          <w:numId w:val="37"/>
+        </w:numPr>
+        <w:rPr>
+          <w:b/>
+          <w:bCs/>
+        </w:rPr>
+      </w:pPr>
+      <w:r>
+        <w:rPr>
+          <w:b/>
+          <w:bCs/>
+        </w:rPr>
+        <w:drawing>
+          <wp:anchor distT="0" distB="0" distL="114300" distR="114300" simplePos="0" relativeHeight="251662336" behindDoc="0" locked="0" layoutInCell="1" allowOverlap="1" wp14:anchorId="4B7A7F0A" wp14:editId="56146C45">
+            <wp:simplePos x="0" y="0"/>
+            <wp:positionH relativeFrom="margin">
+              <wp:align>center</wp:align>
+            </wp:positionH>
+            <wp:positionV relativeFrom="paragraph">
+              <wp:posOffset>380980</wp:posOffset>
+            </wp:positionV>
+            <wp:extent cx="7373620" cy="2571750"/>
+            <wp:effectExtent l="0" t="0" r="0" b="0"/>
+            <wp:wrapSquare wrapText="bothSides"/>
+            <wp:docPr id="88" name="Immagine 88"/>
+            <wp:cNvGraphicFramePr>
+              <a:graphicFrameLocks xmlns:a="http://schemas.openxmlformats.org/drawingml/2006/main" noChangeAspect="1"/>
+            </wp:cNvGraphicFramePr>
+            <a:graphic xmlns:a="http://schemas.openxmlformats.org/drawingml/2006/main">
+              <a:graphicData uri="http://schemas.openxmlformats.org/drawingml/2006/picture">
+                <pic:pic xmlns:pic="http://schemas.openxmlformats.org/drawingml/2006/picture">
+                  <pic:nvPicPr>
+                    <pic:cNvPr id="1" name=""/>
+                    <pic:cNvPicPr/>
+                  </pic:nvPicPr>
+                  <pic:blipFill>
+                    <a:blip r:embed="rId16">
+                      <a:extLst>
+                        <a:ext uri="{28A0092B-C50C-407E-A947-70E740481C1C}">
+                          <a14:useLocalDpi xmlns:a14="http://schemas.microsoft.com/office/drawing/2010/main" val="0"/>
+                        </a:ext>
+                      </a:extLst>
+                    </a:blip>
+                    <a:stretch>
+                      <a:fillRect/>
+                    </a:stretch>
+                  </pic:blipFill>
+                  <pic:spPr>
+                    <a:xfrm>
+                      <a:off x="0" y="0"/>
+                      <a:ext cx="7373620" cy="2571750"/>
+                    </a:xfrm>
+                    <a:prstGeom prst="rect">
+                      <a:avLst/>
+                    </a:prstGeom>
+                  </pic:spPr>
+                </pic:pic>
+              </a:graphicData>
+            </a:graphic>
+            <wp14:sizeRelH relativeFrom="page">
+              <wp14:pctWidth>0</wp14:pctWidth>
+            </wp14:sizeRelH>
+            <wp14:sizeRelV relativeFrom="page">
+              <wp14:pctHeight>0</wp14:pctHeight>
+            </wp14:sizeRelV>
+          </wp:anchor>
+        </w:drawing>
+      </w:r>
+      <w:r>
+        <w:rPr>
+          <w:b/>
+          <w:bCs/>
+        </w:rPr>
+        <w:t>SSD_UC7_</w:t>
+      </w:r>
+      <w:r>
+        <w:rPr>
+          <w:b/>
+          <w:bCs/>
+        </w:rPr>
+        <w:t>confermaQuesito</w:t>
+      </w:r>
+    </w:p>
+    <w:p>
+      <w:pPr>
+        <w:pStyle w:val="Paragrafoelenco"/>
+        <w:rPr>
+          <w:b/>
+          <w:bCs/>
+        </w:rPr>
+      </w:pPr>
+    </w:p>
+    <w:p>
+      <w:pPr>
         <w:pStyle w:val="Titolo2"/>
       </w:pPr>
       <w:bookmarkStart w:id="14" w:name="_Toc92538036"/>
       <w:r>
+        <w:lastRenderedPageBreak/>
         <w:t>DCD</w:t>
       </w:r>
       <w:bookmarkEnd w:id="14"/>
     </w:p>
     <w:p>
       <w:r>
-        <w:t>&lt;DCD&gt;</w:t>
+        <w:drawing>
+          <wp:anchor distT="0" distB="0" distL="114300" distR="114300" simplePos="0" relativeHeight="251659264" behindDoc="0" locked="0" layoutInCell="1" allowOverlap="1" wp14:anchorId="63D2615A" wp14:editId="13946088">
+            <wp:simplePos x="0" y="0"/>
+            <wp:positionH relativeFrom="column">
+              <wp:posOffset>-678180</wp:posOffset>
+            </wp:positionH>
+            <wp:positionV relativeFrom="paragraph">
+              <wp:posOffset>241935</wp:posOffset>
+            </wp:positionV>
+            <wp:extent cx="7016750" cy="3362325"/>
+            <wp:effectExtent l="0" t="0" r="0" b="9525"/>
+            <wp:wrapSquare wrapText="bothSides"/>
+            <wp:docPr id="81" name="Immagine 81"/>
+            <wp:cNvGraphicFramePr>
+              <a:graphicFrameLocks xmlns:a="http://schemas.openxmlformats.org/drawingml/2006/main" noChangeAspect="1"/>
+            </wp:cNvGraphicFramePr>
+            <a:graphic xmlns:a="http://schemas.openxmlformats.org/drawingml/2006/main">
+              <a:graphicData uri="http://schemas.openxmlformats.org/drawingml/2006/picture">
+                <pic:pic xmlns:pic="http://schemas.openxmlformats.org/drawingml/2006/picture">
+                  <pic:nvPicPr>
+                    <pic:cNvPr id="1" name=""/>
+                    <pic:cNvPicPr/>
+                  </pic:nvPicPr>
+                  <pic:blipFill>
+                    <a:blip r:embed="rId17">
+                      <a:extLst>
+                        <a:ext uri="{28A0092B-C50C-407E-A947-70E740481C1C}">
+                          <a14:useLocalDpi xmlns:a14="http://schemas.microsoft.com/office/drawing/2010/main" val="0"/>
+                        </a:ext>
+                      </a:extLst>
+                    </a:blip>
+                    <a:stretch>
+                      <a:fillRect/>
+                    </a:stretch>
+                  </pic:blipFill>
+                  <pic:spPr>
+                    <a:xfrm>
+                      <a:off x="0" y="0"/>
+                      <a:ext cx="7016750" cy="3362325"/>
+                    </a:xfrm>
+                    <a:prstGeom prst="rect">
+                      <a:avLst/>
+                    </a:prstGeom>
+                  </pic:spPr>
+                </pic:pic>
+              </a:graphicData>
+            </a:graphic>
+            <wp14:sizeRelH relativeFrom="page">
+              <wp14:pctWidth>0</wp14:pctWidth>
+            </wp14:sizeRelH>
+            <wp14:sizeRelV relativeFrom="page">
+              <wp14:pctHeight>0</wp14:pctHeight>
+            </wp14:sizeRelV>
+          </wp:anchor>
+        </w:drawing>
       </w:r>
     </w:p>
-    <w:p/>
     <w:sectPr>
       <w:pgSz w:w="11906" w:h="16838"/>
       <w:pgMar w:top="1417" w:right="1417" w:bottom="1134" w:left="1417" w:header="708" w:footer="708" w:gutter="0"/>
@@ -5077,6 +6346,122 @@
     </w:lvl>
   </w:abstractNum>
   <w:abstractNum w:abstractNumId="7" w15:restartNumberingAfterBreak="0">
+    <w:nsid w:val="158C4983"/>
+    <w:multiLevelType w:val="hybridMultilevel"/>
+    <w:tmpl w:val="DD34D22E"/>
+    <w:lvl w:ilvl="0" w:tplc="A57E411C">
+      <w:numFmt w:val="bullet"/>
+      <w:lvlText w:val="-"/>
+      <w:lvlJc w:val="left"/>
+      <w:pPr>
+        <w:ind w:left="191" w:hanging="84"/>
+      </w:pPr>
+      <w:rPr>
+        <w:rFonts w:ascii="Arial MT" w:eastAsia="Arial MT" w:hAnsi="Arial MT" w:cs="Arial MT" w:hint="default"/>
+        <w:w w:val="102"/>
+        <w:sz w:val="14"/>
+        <w:szCs w:val="14"/>
+        <w:lang w:val="it-IT" w:eastAsia="en-US" w:bidi="ar-SA"/>
+      </w:rPr>
+    </w:lvl>
+    <w:lvl w:ilvl="1" w:tplc="4524FF8C">
+      <w:numFmt w:val="bullet"/>
+      <w:lvlText w:val="•"/>
+      <w:lvlJc w:val="left"/>
+      <w:pPr>
+        <w:ind w:left="570" w:hanging="84"/>
+      </w:pPr>
+      <w:rPr>
+        <w:rFonts w:hint="default"/>
+        <w:lang w:val="it-IT" w:eastAsia="en-US" w:bidi="ar-SA"/>
+      </w:rPr>
+    </w:lvl>
+    <w:lvl w:ilvl="2" w:tplc="452CF98E">
+      <w:numFmt w:val="bullet"/>
+      <w:lvlText w:val="•"/>
+      <w:lvlJc w:val="left"/>
+      <w:pPr>
+        <w:ind w:left="940" w:hanging="84"/>
+      </w:pPr>
+      <w:rPr>
+        <w:rFonts w:hint="default"/>
+        <w:lang w:val="it-IT" w:eastAsia="en-US" w:bidi="ar-SA"/>
+      </w:rPr>
+    </w:lvl>
+    <w:lvl w:ilvl="3" w:tplc="48928C86">
+      <w:numFmt w:val="bullet"/>
+      <w:lvlText w:val="•"/>
+      <w:lvlJc w:val="left"/>
+      <w:pPr>
+        <w:ind w:left="1310" w:hanging="84"/>
+      </w:pPr>
+      <w:rPr>
+        <w:rFonts w:hint="default"/>
+        <w:lang w:val="it-IT" w:eastAsia="en-US" w:bidi="ar-SA"/>
+      </w:rPr>
+    </w:lvl>
+    <w:lvl w:ilvl="4" w:tplc="57329F0E">
+      <w:numFmt w:val="bullet"/>
+      <w:lvlText w:val="•"/>
+      <w:lvlJc w:val="left"/>
+      <w:pPr>
+        <w:ind w:left="1680" w:hanging="84"/>
+      </w:pPr>
+      <w:rPr>
+        <w:rFonts w:hint="default"/>
+        <w:lang w:val="it-IT" w:eastAsia="en-US" w:bidi="ar-SA"/>
+      </w:rPr>
+    </w:lvl>
+    <w:lvl w:ilvl="5" w:tplc="5B10DB7E">
+      <w:numFmt w:val="bullet"/>
+      <w:lvlText w:val="•"/>
+      <w:lvlJc w:val="left"/>
+      <w:pPr>
+        <w:ind w:left="2050" w:hanging="84"/>
+      </w:pPr>
+      <w:rPr>
+        <w:rFonts w:hint="default"/>
+        <w:lang w:val="it-IT" w:eastAsia="en-US" w:bidi="ar-SA"/>
+      </w:rPr>
+    </w:lvl>
+    <w:lvl w:ilvl="6" w:tplc="0B6EB9A6">
+      <w:numFmt w:val="bullet"/>
+      <w:lvlText w:val="•"/>
+      <w:lvlJc w:val="left"/>
+      <w:pPr>
+        <w:ind w:left="2420" w:hanging="84"/>
+      </w:pPr>
+      <w:rPr>
+        <w:rFonts w:hint="default"/>
+        <w:lang w:val="it-IT" w:eastAsia="en-US" w:bidi="ar-SA"/>
+      </w:rPr>
+    </w:lvl>
+    <w:lvl w:ilvl="7" w:tplc="85AC952E">
+      <w:numFmt w:val="bullet"/>
+      <w:lvlText w:val="•"/>
+      <w:lvlJc w:val="left"/>
+      <w:pPr>
+        <w:ind w:left="2790" w:hanging="84"/>
+      </w:pPr>
+      <w:rPr>
+        <w:rFonts w:hint="default"/>
+        <w:lang w:val="it-IT" w:eastAsia="en-US" w:bidi="ar-SA"/>
+      </w:rPr>
+    </w:lvl>
+    <w:lvl w:ilvl="8" w:tplc="6E0062C8">
+      <w:numFmt w:val="bullet"/>
+      <w:lvlText w:val="•"/>
+      <w:lvlJc w:val="left"/>
+      <w:pPr>
+        <w:ind w:left="3160" w:hanging="84"/>
+      </w:pPr>
+      <w:rPr>
+        <w:rFonts w:hint="default"/>
+        <w:lang w:val="it-IT" w:eastAsia="en-US" w:bidi="ar-SA"/>
+      </w:rPr>
+    </w:lvl>
+  </w:abstractNum>
+  <w:abstractNum w:abstractNumId="8" w15:restartNumberingAfterBreak="0">
     <w:nsid w:val="1A932ACD"/>
     <w:multiLevelType w:val="hybridMultilevel"/>
     <w:tmpl w:val="DFD231EE"/>
@@ -5189,7 +6574,7 @@
       </w:rPr>
     </w:lvl>
   </w:abstractNum>
-  <w:abstractNum w:abstractNumId="8" w15:restartNumberingAfterBreak="0">
+  <w:abstractNum w:abstractNumId="9" w15:restartNumberingAfterBreak="0">
     <w:nsid w:val="1C36707D"/>
     <w:multiLevelType w:val="hybridMultilevel"/>
     <w:tmpl w:val="8EC22792"/>
@@ -5302,7 +6687,7 @@
       </w:rPr>
     </w:lvl>
   </w:abstractNum>
-  <w:abstractNum w:abstractNumId="9" w15:restartNumberingAfterBreak="0">
+  <w:abstractNum w:abstractNumId="10" w15:restartNumberingAfterBreak="0">
     <w:nsid w:val="1DC25177"/>
     <w:multiLevelType w:val="hybridMultilevel"/>
     <w:tmpl w:val="EE4EE18A"/>
@@ -5388,7 +6773,7 @@
       </w:pPr>
     </w:lvl>
   </w:abstractNum>
-  <w:abstractNum w:abstractNumId="10" w15:restartNumberingAfterBreak="0">
+  <w:abstractNum w:abstractNumId="11" w15:restartNumberingAfterBreak="0">
     <w:nsid w:val="26BD67D9"/>
     <w:multiLevelType w:val="hybridMultilevel"/>
     <w:tmpl w:val="71147532"/>
@@ -5474,7 +6859,7 @@
       </w:pPr>
     </w:lvl>
   </w:abstractNum>
-  <w:abstractNum w:abstractNumId="11" w15:restartNumberingAfterBreak="0">
+  <w:abstractNum w:abstractNumId="12" w15:restartNumberingAfterBreak="0">
     <w:nsid w:val="2C1855AE"/>
     <w:multiLevelType w:val="hybridMultilevel"/>
     <w:tmpl w:val="86AE2FB8"/>
@@ -5587,7 +6972,123 @@
       </w:rPr>
     </w:lvl>
   </w:abstractNum>
-  <w:abstractNum w:abstractNumId="12" w15:restartNumberingAfterBreak="0">
+  <w:abstractNum w:abstractNumId="13" w15:restartNumberingAfterBreak="0">
+    <w:nsid w:val="34945B06"/>
+    <w:multiLevelType w:val="hybridMultilevel"/>
+    <w:tmpl w:val="9D9CEC66"/>
+    <w:lvl w:ilvl="0" w:tplc="C4DCE4AA">
+      <w:numFmt w:val="bullet"/>
+      <w:lvlText w:val="-"/>
+      <w:lvlJc w:val="left"/>
+      <w:pPr>
+        <w:ind w:left="169" w:hanging="84"/>
+      </w:pPr>
+      <w:rPr>
+        <w:rFonts w:ascii="Arial MT" w:eastAsia="Arial MT" w:hAnsi="Arial MT" w:cs="Arial MT" w:hint="default"/>
+        <w:w w:val="102"/>
+        <w:sz w:val="14"/>
+        <w:szCs w:val="14"/>
+        <w:lang w:val="it-IT" w:eastAsia="en-US" w:bidi="ar-SA"/>
+      </w:rPr>
+    </w:lvl>
+    <w:lvl w:ilvl="1" w:tplc="02DE412E">
+      <w:numFmt w:val="bullet"/>
+      <w:lvlText w:val="•"/>
+      <w:lvlJc w:val="left"/>
+      <w:pPr>
+        <w:ind w:left="264" w:hanging="84"/>
+      </w:pPr>
+      <w:rPr>
+        <w:rFonts w:hint="default"/>
+        <w:lang w:val="it-IT" w:eastAsia="en-US" w:bidi="ar-SA"/>
+      </w:rPr>
+    </w:lvl>
+    <w:lvl w:ilvl="2" w:tplc="00EA8CE8">
+      <w:numFmt w:val="bullet"/>
+      <w:lvlText w:val="•"/>
+      <w:lvlJc w:val="left"/>
+      <w:pPr>
+        <w:ind w:left="368" w:hanging="84"/>
+      </w:pPr>
+      <w:rPr>
+        <w:rFonts w:hint="default"/>
+        <w:lang w:val="it-IT" w:eastAsia="en-US" w:bidi="ar-SA"/>
+      </w:rPr>
+    </w:lvl>
+    <w:lvl w:ilvl="3" w:tplc="0274837A">
+      <w:numFmt w:val="bullet"/>
+      <w:lvlText w:val="•"/>
+      <w:lvlJc w:val="left"/>
+      <w:pPr>
+        <w:ind w:left="473" w:hanging="84"/>
+      </w:pPr>
+      <w:rPr>
+        <w:rFonts w:hint="default"/>
+        <w:lang w:val="it-IT" w:eastAsia="en-US" w:bidi="ar-SA"/>
+      </w:rPr>
+    </w:lvl>
+    <w:lvl w:ilvl="4" w:tplc="4724AAFA">
+      <w:numFmt w:val="bullet"/>
+      <w:lvlText w:val="•"/>
+      <w:lvlJc w:val="left"/>
+      <w:pPr>
+        <w:ind w:left="577" w:hanging="84"/>
+      </w:pPr>
+      <w:rPr>
+        <w:rFonts w:hint="default"/>
+        <w:lang w:val="it-IT" w:eastAsia="en-US" w:bidi="ar-SA"/>
+      </w:rPr>
+    </w:lvl>
+    <w:lvl w:ilvl="5" w:tplc="EBA470FA">
+      <w:numFmt w:val="bullet"/>
+      <w:lvlText w:val="•"/>
+      <w:lvlJc w:val="left"/>
+      <w:pPr>
+        <w:ind w:left="682" w:hanging="84"/>
+      </w:pPr>
+      <w:rPr>
+        <w:rFonts w:hint="default"/>
+        <w:lang w:val="it-IT" w:eastAsia="en-US" w:bidi="ar-SA"/>
+      </w:rPr>
+    </w:lvl>
+    <w:lvl w:ilvl="6" w:tplc="AF2CCCA6">
+      <w:numFmt w:val="bullet"/>
+      <w:lvlText w:val="•"/>
+      <w:lvlJc w:val="left"/>
+      <w:pPr>
+        <w:ind w:left="786" w:hanging="84"/>
+      </w:pPr>
+      <w:rPr>
+        <w:rFonts w:hint="default"/>
+        <w:lang w:val="it-IT" w:eastAsia="en-US" w:bidi="ar-SA"/>
+      </w:rPr>
+    </w:lvl>
+    <w:lvl w:ilvl="7" w:tplc="9EEAE9F8">
+      <w:numFmt w:val="bullet"/>
+      <w:lvlText w:val="•"/>
+      <w:lvlJc w:val="left"/>
+      <w:pPr>
+        <w:ind w:left="890" w:hanging="84"/>
+      </w:pPr>
+      <w:rPr>
+        <w:rFonts w:hint="default"/>
+        <w:lang w:val="it-IT" w:eastAsia="en-US" w:bidi="ar-SA"/>
+      </w:rPr>
+    </w:lvl>
+    <w:lvl w:ilvl="8" w:tplc="5D04E5F0">
+      <w:numFmt w:val="bullet"/>
+      <w:lvlText w:val="•"/>
+      <w:lvlJc w:val="left"/>
+      <w:pPr>
+        <w:ind w:left="995" w:hanging="84"/>
+      </w:pPr>
+      <w:rPr>
+        <w:rFonts w:hint="default"/>
+        <w:lang w:val="it-IT" w:eastAsia="en-US" w:bidi="ar-SA"/>
+      </w:rPr>
+    </w:lvl>
+  </w:abstractNum>
+  <w:abstractNum w:abstractNumId="14" w15:restartNumberingAfterBreak="0">
     <w:nsid w:val="35EA7E7A"/>
     <w:multiLevelType w:val="multilevel"/>
     <w:tmpl w:val="0F06DBF6"/>
@@ -5736,7 +7237,123 @@
       </w:rPr>
     </w:lvl>
   </w:abstractNum>
-  <w:abstractNum w:abstractNumId="13" w15:restartNumberingAfterBreak="0">
+  <w:abstractNum w:abstractNumId="15" w15:restartNumberingAfterBreak="0">
+    <w:nsid w:val="37296B21"/>
+    <w:multiLevelType w:val="hybridMultilevel"/>
+    <w:tmpl w:val="19F2DA1A"/>
+    <w:lvl w:ilvl="0" w:tplc="CEA2D2E8">
+      <w:numFmt w:val="bullet"/>
+      <w:lvlText w:val="-"/>
+      <w:lvlJc w:val="left"/>
+      <w:pPr>
+        <w:ind w:left="191" w:hanging="84"/>
+      </w:pPr>
+      <w:rPr>
+        <w:rFonts w:ascii="Arial MT" w:eastAsia="Arial MT" w:hAnsi="Arial MT" w:cs="Arial MT" w:hint="default"/>
+        <w:w w:val="102"/>
+        <w:sz w:val="14"/>
+        <w:szCs w:val="14"/>
+        <w:lang w:val="it-IT" w:eastAsia="en-US" w:bidi="ar-SA"/>
+      </w:rPr>
+    </w:lvl>
+    <w:lvl w:ilvl="1" w:tplc="A3767218">
+      <w:numFmt w:val="bullet"/>
+      <w:lvlText w:val="•"/>
+      <w:lvlJc w:val="left"/>
+      <w:pPr>
+        <w:ind w:left="321" w:hanging="84"/>
+      </w:pPr>
+      <w:rPr>
+        <w:rFonts w:hint="default"/>
+        <w:lang w:val="it-IT" w:eastAsia="en-US" w:bidi="ar-SA"/>
+      </w:rPr>
+    </w:lvl>
+    <w:lvl w:ilvl="2" w:tplc="80BAFEFC">
+      <w:numFmt w:val="bullet"/>
+      <w:lvlText w:val="•"/>
+      <w:lvlJc w:val="left"/>
+      <w:pPr>
+        <w:ind w:left="443" w:hanging="84"/>
+      </w:pPr>
+      <w:rPr>
+        <w:rFonts w:hint="default"/>
+        <w:lang w:val="it-IT" w:eastAsia="en-US" w:bidi="ar-SA"/>
+      </w:rPr>
+    </w:lvl>
+    <w:lvl w:ilvl="3" w:tplc="B728FCEC">
+      <w:numFmt w:val="bullet"/>
+      <w:lvlText w:val="•"/>
+      <w:lvlJc w:val="left"/>
+      <w:pPr>
+        <w:ind w:left="564" w:hanging="84"/>
+      </w:pPr>
+      <w:rPr>
+        <w:rFonts w:hint="default"/>
+        <w:lang w:val="it-IT" w:eastAsia="en-US" w:bidi="ar-SA"/>
+      </w:rPr>
+    </w:lvl>
+    <w:lvl w:ilvl="4" w:tplc="8F064FB8">
+      <w:numFmt w:val="bullet"/>
+      <w:lvlText w:val="•"/>
+      <w:lvlJc w:val="left"/>
+      <w:pPr>
+        <w:ind w:left="686" w:hanging="84"/>
+      </w:pPr>
+      <w:rPr>
+        <w:rFonts w:hint="default"/>
+        <w:lang w:val="it-IT" w:eastAsia="en-US" w:bidi="ar-SA"/>
+      </w:rPr>
+    </w:lvl>
+    <w:lvl w:ilvl="5" w:tplc="9C6EC75C">
+      <w:numFmt w:val="bullet"/>
+      <w:lvlText w:val="•"/>
+      <w:lvlJc w:val="left"/>
+      <w:pPr>
+        <w:ind w:left="808" w:hanging="84"/>
+      </w:pPr>
+      <w:rPr>
+        <w:rFonts w:hint="default"/>
+        <w:lang w:val="it-IT" w:eastAsia="en-US" w:bidi="ar-SA"/>
+      </w:rPr>
+    </w:lvl>
+    <w:lvl w:ilvl="6" w:tplc="CB725710">
+      <w:numFmt w:val="bullet"/>
+      <w:lvlText w:val="•"/>
+      <w:lvlJc w:val="left"/>
+      <w:pPr>
+        <w:ind w:left="929" w:hanging="84"/>
+      </w:pPr>
+      <w:rPr>
+        <w:rFonts w:hint="default"/>
+        <w:lang w:val="it-IT" w:eastAsia="en-US" w:bidi="ar-SA"/>
+      </w:rPr>
+    </w:lvl>
+    <w:lvl w:ilvl="7" w:tplc="54EC489A">
+      <w:numFmt w:val="bullet"/>
+      <w:lvlText w:val="•"/>
+      <w:lvlJc w:val="left"/>
+      <w:pPr>
+        <w:ind w:left="1051" w:hanging="84"/>
+      </w:pPr>
+      <w:rPr>
+        <w:rFonts w:hint="default"/>
+        <w:lang w:val="it-IT" w:eastAsia="en-US" w:bidi="ar-SA"/>
+      </w:rPr>
+    </w:lvl>
+    <w:lvl w:ilvl="8" w:tplc="9F8641B8">
+      <w:numFmt w:val="bullet"/>
+      <w:lvlText w:val="•"/>
+      <w:lvlJc w:val="left"/>
+      <w:pPr>
+        <w:ind w:left="1172" w:hanging="84"/>
+      </w:pPr>
+      <w:rPr>
+        <w:rFonts w:hint="default"/>
+        <w:lang w:val="it-IT" w:eastAsia="en-US" w:bidi="ar-SA"/>
+      </w:rPr>
+    </w:lvl>
+  </w:abstractNum>
+  <w:abstractNum w:abstractNumId="16" w15:restartNumberingAfterBreak="0">
     <w:nsid w:val="3DBC0CD8"/>
     <w:multiLevelType w:val="multilevel"/>
     <w:tmpl w:val="0F06DBF6"/>
@@ -5885,7 +7502,7 @@
       </w:rPr>
     </w:lvl>
   </w:abstractNum>
-  <w:abstractNum w:abstractNumId="14" w15:restartNumberingAfterBreak="0">
+  <w:abstractNum w:abstractNumId="17" w15:restartNumberingAfterBreak="0">
     <w:nsid w:val="400F3564"/>
     <w:multiLevelType w:val="multilevel"/>
     <w:tmpl w:val="0F06DBF6"/>
@@ -6034,7 +7651,7 @@
       </w:rPr>
     </w:lvl>
   </w:abstractNum>
-  <w:abstractNum w:abstractNumId="15" w15:restartNumberingAfterBreak="0">
+  <w:abstractNum w:abstractNumId="18" w15:restartNumberingAfterBreak="0">
     <w:nsid w:val="4475112B"/>
     <w:multiLevelType w:val="hybridMultilevel"/>
     <w:tmpl w:val="4CA8253C"/>
@@ -6120,7 +7737,7 @@
       </w:pPr>
     </w:lvl>
   </w:abstractNum>
-  <w:abstractNum w:abstractNumId="16" w15:restartNumberingAfterBreak="0">
+  <w:abstractNum w:abstractNumId="19" w15:restartNumberingAfterBreak="0">
     <w:nsid w:val="44FF20B5"/>
     <w:multiLevelType w:val="hybridMultilevel"/>
     <w:tmpl w:val="ADE84D02"/>
@@ -6233,7 +7850,7 @@
       </w:rPr>
     </w:lvl>
   </w:abstractNum>
-  <w:abstractNum w:abstractNumId="17" w15:restartNumberingAfterBreak="0">
+  <w:abstractNum w:abstractNumId="20" w15:restartNumberingAfterBreak="0">
     <w:nsid w:val="49771505"/>
     <w:multiLevelType w:val="hybridMultilevel"/>
     <w:tmpl w:val="CF1ACADC"/>
@@ -6346,7 +7963,7 @@
       </w:rPr>
     </w:lvl>
   </w:abstractNum>
-  <w:abstractNum w:abstractNumId="18" w15:restartNumberingAfterBreak="0">
+  <w:abstractNum w:abstractNumId="21" w15:restartNumberingAfterBreak="0">
     <w:nsid w:val="49B84D4E"/>
     <w:multiLevelType w:val="hybridMultilevel"/>
     <w:tmpl w:val="B930F874"/>
@@ -6459,7 +8076,123 @@
       </w:rPr>
     </w:lvl>
   </w:abstractNum>
-  <w:abstractNum w:abstractNumId="19" w15:restartNumberingAfterBreak="0">
+  <w:abstractNum w:abstractNumId="22" w15:restartNumberingAfterBreak="0">
+    <w:nsid w:val="51AF7408"/>
+    <w:multiLevelType w:val="hybridMultilevel"/>
+    <w:tmpl w:val="65EEC6D6"/>
+    <w:lvl w:ilvl="0" w:tplc="97AE6582">
+      <w:numFmt w:val="bullet"/>
+      <w:lvlText w:val="-"/>
+      <w:lvlJc w:val="left"/>
+      <w:pPr>
+        <w:ind w:left="191" w:hanging="84"/>
+      </w:pPr>
+      <w:rPr>
+        <w:rFonts w:ascii="Arial MT" w:eastAsia="Arial MT" w:hAnsi="Arial MT" w:cs="Arial MT" w:hint="default"/>
+        <w:w w:val="102"/>
+        <w:sz w:val="14"/>
+        <w:szCs w:val="14"/>
+        <w:lang w:val="it-IT" w:eastAsia="en-US" w:bidi="ar-SA"/>
+      </w:rPr>
+    </w:lvl>
+    <w:lvl w:ilvl="1" w:tplc="B928B4B4">
+      <w:numFmt w:val="bullet"/>
+      <w:lvlText w:val="•"/>
+      <w:lvlJc w:val="left"/>
+      <w:pPr>
+        <w:ind w:left="314" w:hanging="84"/>
+      </w:pPr>
+      <w:rPr>
+        <w:rFonts w:hint="default"/>
+        <w:lang w:val="it-IT" w:eastAsia="en-US" w:bidi="ar-SA"/>
+      </w:rPr>
+    </w:lvl>
+    <w:lvl w:ilvl="2" w:tplc="0D409C32">
+      <w:numFmt w:val="bullet"/>
+      <w:lvlText w:val="•"/>
+      <w:lvlJc w:val="left"/>
+      <w:pPr>
+        <w:ind w:left="428" w:hanging="84"/>
+      </w:pPr>
+      <w:rPr>
+        <w:rFonts w:hint="default"/>
+        <w:lang w:val="it-IT" w:eastAsia="en-US" w:bidi="ar-SA"/>
+      </w:rPr>
+    </w:lvl>
+    <w:lvl w:ilvl="3" w:tplc="DBBA00EE">
+      <w:numFmt w:val="bullet"/>
+      <w:lvlText w:val="•"/>
+      <w:lvlJc w:val="left"/>
+      <w:pPr>
+        <w:ind w:left="543" w:hanging="84"/>
+      </w:pPr>
+      <w:rPr>
+        <w:rFonts w:hint="default"/>
+        <w:lang w:val="it-IT" w:eastAsia="en-US" w:bidi="ar-SA"/>
+      </w:rPr>
+    </w:lvl>
+    <w:lvl w:ilvl="4" w:tplc="0792C530">
+      <w:numFmt w:val="bullet"/>
+      <w:lvlText w:val="•"/>
+      <w:lvlJc w:val="left"/>
+      <w:pPr>
+        <w:ind w:left="657" w:hanging="84"/>
+      </w:pPr>
+      <w:rPr>
+        <w:rFonts w:hint="default"/>
+        <w:lang w:val="it-IT" w:eastAsia="en-US" w:bidi="ar-SA"/>
+      </w:rPr>
+    </w:lvl>
+    <w:lvl w:ilvl="5" w:tplc="663A1B8E">
+      <w:numFmt w:val="bullet"/>
+      <w:lvlText w:val="•"/>
+      <w:lvlJc w:val="left"/>
+      <w:pPr>
+        <w:ind w:left="772" w:hanging="84"/>
+      </w:pPr>
+      <w:rPr>
+        <w:rFonts w:hint="default"/>
+        <w:lang w:val="it-IT" w:eastAsia="en-US" w:bidi="ar-SA"/>
+      </w:rPr>
+    </w:lvl>
+    <w:lvl w:ilvl="6" w:tplc="58D08B88">
+      <w:numFmt w:val="bullet"/>
+      <w:lvlText w:val="•"/>
+      <w:lvlJc w:val="left"/>
+      <w:pPr>
+        <w:ind w:left="886" w:hanging="84"/>
+      </w:pPr>
+      <w:rPr>
+        <w:rFonts w:hint="default"/>
+        <w:lang w:val="it-IT" w:eastAsia="en-US" w:bidi="ar-SA"/>
+      </w:rPr>
+    </w:lvl>
+    <w:lvl w:ilvl="7" w:tplc="62F00016">
+      <w:numFmt w:val="bullet"/>
+      <w:lvlText w:val="•"/>
+      <w:lvlJc w:val="left"/>
+      <w:pPr>
+        <w:ind w:left="1000" w:hanging="84"/>
+      </w:pPr>
+      <w:rPr>
+        <w:rFonts w:hint="default"/>
+        <w:lang w:val="it-IT" w:eastAsia="en-US" w:bidi="ar-SA"/>
+      </w:rPr>
+    </w:lvl>
+    <w:lvl w:ilvl="8" w:tplc="C8E48836">
+      <w:numFmt w:val="bullet"/>
+      <w:lvlText w:val="•"/>
+      <w:lvlJc w:val="left"/>
+      <w:pPr>
+        <w:ind w:left="1115" w:hanging="84"/>
+      </w:pPr>
+      <w:rPr>
+        <w:rFonts w:hint="default"/>
+        <w:lang w:val="it-IT" w:eastAsia="en-US" w:bidi="ar-SA"/>
+      </w:rPr>
+    </w:lvl>
+  </w:abstractNum>
+  <w:abstractNum w:abstractNumId="23" w15:restartNumberingAfterBreak="0">
     <w:nsid w:val="529C6C76"/>
     <w:multiLevelType w:val="hybridMultilevel"/>
     <w:tmpl w:val="6C7090A4"/>
@@ -6572,7 +8305,123 @@
       </w:rPr>
     </w:lvl>
   </w:abstractNum>
-  <w:abstractNum w:abstractNumId="20" w15:restartNumberingAfterBreak="0">
+  <w:abstractNum w:abstractNumId="24" w15:restartNumberingAfterBreak="0">
+    <w:nsid w:val="53ED7EB3"/>
+    <w:multiLevelType w:val="hybridMultilevel"/>
+    <w:tmpl w:val="C5EA3980"/>
+    <w:lvl w:ilvl="0" w:tplc="36945E2E">
+      <w:numFmt w:val="bullet"/>
+      <w:lvlText w:val="-"/>
+      <w:lvlJc w:val="left"/>
+      <w:pPr>
+        <w:ind w:left="169" w:hanging="84"/>
+      </w:pPr>
+      <w:rPr>
+        <w:rFonts w:ascii="Arial MT" w:eastAsia="Arial MT" w:hAnsi="Arial MT" w:cs="Arial MT" w:hint="default"/>
+        <w:w w:val="102"/>
+        <w:sz w:val="14"/>
+        <w:szCs w:val="14"/>
+        <w:lang w:val="it-IT" w:eastAsia="en-US" w:bidi="ar-SA"/>
+      </w:rPr>
+    </w:lvl>
+    <w:lvl w:ilvl="1" w:tplc="8946BB6E">
+      <w:numFmt w:val="bullet"/>
+      <w:lvlText w:val="•"/>
+      <w:lvlJc w:val="left"/>
+      <w:pPr>
+        <w:ind w:left="531" w:hanging="84"/>
+      </w:pPr>
+      <w:rPr>
+        <w:rFonts w:hint="default"/>
+        <w:lang w:val="it-IT" w:eastAsia="en-US" w:bidi="ar-SA"/>
+      </w:rPr>
+    </w:lvl>
+    <w:lvl w:ilvl="2" w:tplc="0AA6E1CE">
+      <w:numFmt w:val="bullet"/>
+      <w:lvlText w:val="•"/>
+      <w:lvlJc w:val="left"/>
+      <w:pPr>
+        <w:ind w:left="903" w:hanging="84"/>
+      </w:pPr>
+      <w:rPr>
+        <w:rFonts w:hint="default"/>
+        <w:lang w:val="it-IT" w:eastAsia="en-US" w:bidi="ar-SA"/>
+      </w:rPr>
+    </w:lvl>
+    <w:lvl w:ilvl="3" w:tplc="43767642">
+      <w:numFmt w:val="bullet"/>
+      <w:lvlText w:val="•"/>
+      <w:lvlJc w:val="left"/>
+      <w:pPr>
+        <w:ind w:left="1275" w:hanging="84"/>
+      </w:pPr>
+      <w:rPr>
+        <w:rFonts w:hint="default"/>
+        <w:lang w:val="it-IT" w:eastAsia="en-US" w:bidi="ar-SA"/>
+      </w:rPr>
+    </w:lvl>
+    <w:lvl w:ilvl="4" w:tplc="5718CF6A">
+      <w:numFmt w:val="bullet"/>
+      <w:lvlText w:val="•"/>
+      <w:lvlJc w:val="left"/>
+      <w:pPr>
+        <w:ind w:left="1647" w:hanging="84"/>
+      </w:pPr>
+      <w:rPr>
+        <w:rFonts w:hint="default"/>
+        <w:lang w:val="it-IT" w:eastAsia="en-US" w:bidi="ar-SA"/>
+      </w:rPr>
+    </w:lvl>
+    <w:lvl w:ilvl="5" w:tplc="90720C62">
+      <w:numFmt w:val="bullet"/>
+      <w:lvlText w:val="•"/>
+      <w:lvlJc w:val="left"/>
+      <w:pPr>
+        <w:ind w:left="2019" w:hanging="84"/>
+      </w:pPr>
+      <w:rPr>
+        <w:rFonts w:hint="default"/>
+        <w:lang w:val="it-IT" w:eastAsia="en-US" w:bidi="ar-SA"/>
+      </w:rPr>
+    </w:lvl>
+    <w:lvl w:ilvl="6" w:tplc="515CAA60">
+      <w:numFmt w:val="bullet"/>
+      <w:lvlText w:val="•"/>
+      <w:lvlJc w:val="left"/>
+      <w:pPr>
+        <w:ind w:left="2391" w:hanging="84"/>
+      </w:pPr>
+      <w:rPr>
+        <w:rFonts w:hint="default"/>
+        <w:lang w:val="it-IT" w:eastAsia="en-US" w:bidi="ar-SA"/>
+      </w:rPr>
+    </w:lvl>
+    <w:lvl w:ilvl="7" w:tplc="A3FECB44">
+      <w:numFmt w:val="bullet"/>
+      <w:lvlText w:val="•"/>
+      <w:lvlJc w:val="left"/>
+      <w:pPr>
+        <w:ind w:left="2762" w:hanging="84"/>
+      </w:pPr>
+      <w:rPr>
+        <w:rFonts w:hint="default"/>
+        <w:lang w:val="it-IT" w:eastAsia="en-US" w:bidi="ar-SA"/>
+      </w:rPr>
+    </w:lvl>
+    <w:lvl w:ilvl="8" w:tplc="78EA3130">
+      <w:numFmt w:val="bullet"/>
+      <w:lvlText w:val="•"/>
+      <w:lvlJc w:val="left"/>
+      <w:pPr>
+        <w:ind w:left="3134" w:hanging="84"/>
+      </w:pPr>
+      <w:rPr>
+        <w:rFonts w:hint="default"/>
+        <w:lang w:val="it-IT" w:eastAsia="en-US" w:bidi="ar-SA"/>
+      </w:rPr>
+    </w:lvl>
+  </w:abstractNum>
+  <w:abstractNum w:abstractNumId="25" w15:restartNumberingAfterBreak="0">
     <w:nsid w:val="57C15488"/>
     <w:multiLevelType w:val="hybridMultilevel"/>
     <w:tmpl w:val="565A30A4"/>
@@ -6685,7 +8534,7 @@
       </w:rPr>
     </w:lvl>
   </w:abstractNum>
-  <w:abstractNum w:abstractNumId="21" w15:restartNumberingAfterBreak="0">
+  <w:abstractNum w:abstractNumId="26" w15:restartNumberingAfterBreak="0">
     <w:nsid w:val="5A5423B0"/>
     <w:multiLevelType w:val="hybridMultilevel"/>
     <w:tmpl w:val="4CA8253C"/>
@@ -6771,7 +8620,7 @@
       </w:pPr>
     </w:lvl>
   </w:abstractNum>
-  <w:abstractNum w:abstractNumId="22" w15:restartNumberingAfterBreak="0">
+  <w:abstractNum w:abstractNumId="27" w15:restartNumberingAfterBreak="0">
     <w:nsid w:val="61CB620F"/>
     <w:multiLevelType w:val="hybridMultilevel"/>
     <w:tmpl w:val="3558D5D6"/>
@@ -6884,7 +8733,7 @@
       </w:rPr>
     </w:lvl>
   </w:abstractNum>
-  <w:abstractNum w:abstractNumId="23" w15:restartNumberingAfterBreak="0">
+  <w:abstractNum w:abstractNumId="28" w15:restartNumberingAfterBreak="0">
     <w:nsid w:val="66300C42"/>
     <w:multiLevelType w:val="hybridMultilevel"/>
     <w:tmpl w:val="4CA8253C"/>
@@ -6970,7 +8819,7 @@
       </w:pPr>
     </w:lvl>
   </w:abstractNum>
-  <w:abstractNum w:abstractNumId="24" w15:restartNumberingAfterBreak="0">
+  <w:abstractNum w:abstractNumId="29" w15:restartNumberingAfterBreak="0">
     <w:nsid w:val="68EE46E4"/>
     <w:multiLevelType w:val="hybridMultilevel"/>
     <w:tmpl w:val="0FB4DB74"/>
@@ -7059,7 +8908,7 @@
       </w:pPr>
     </w:lvl>
   </w:abstractNum>
-  <w:abstractNum w:abstractNumId="25" w15:restartNumberingAfterBreak="0">
+  <w:abstractNum w:abstractNumId="30" w15:restartNumberingAfterBreak="0">
     <w:nsid w:val="6BA028ED"/>
     <w:multiLevelType w:val="hybridMultilevel"/>
     <w:tmpl w:val="75AE1B9C"/>
@@ -7145,7 +8994,7 @@
       </w:pPr>
     </w:lvl>
   </w:abstractNum>
-  <w:abstractNum w:abstractNumId="26" w15:restartNumberingAfterBreak="0">
+  <w:abstractNum w:abstractNumId="31" w15:restartNumberingAfterBreak="0">
     <w:nsid w:val="6F253660"/>
     <w:multiLevelType w:val="hybridMultilevel"/>
     <w:tmpl w:val="61849376"/>
@@ -7258,7 +9107,7 @@
       </w:rPr>
     </w:lvl>
   </w:abstractNum>
-  <w:abstractNum w:abstractNumId="27" w15:restartNumberingAfterBreak="0">
+  <w:abstractNum w:abstractNumId="32" w15:restartNumberingAfterBreak="0">
     <w:nsid w:val="749E2CAE"/>
     <w:multiLevelType w:val="hybridMultilevel"/>
     <w:tmpl w:val="86D89DDE"/>
@@ -7371,7 +9220,7 @@
       </w:rPr>
     </w:lvl>
   </w:abstractNum>
-  <w:abstractNum w:abstractNumId="28" w15:restartNumberingAfterBreak="0">
+  <w:abstractNum w:abstractNumId="33" w15:restartNumberingAfterBreak="0">
     <w:nsid w:val="75A32C93"/>
     <w:multiLevelType w:val="multilevel"/>
     <w:tmpl w:val="0F06DBF6"/>
@@ -7520,7 +9369,7 @@
       </w:rPr>
     </w:lvl>
   </w:abstractNum>
-  <w:abstractNum w:abstractNumId="29" w15:restartNumberingAfterBreak="0">
+  <w:abstractNum w:abstractNumId="34" w15:restartNumberingAfterBreak="0">
     <w:nsid w:val="761D14D2"/>
     <w:multiLevelType w:val="hybridMultilevel"/>
     <w:tmpl w:val="C922CB3A"/>
@@ -7633,7 +9482,93 @@
       </w:rPr>
     </w:lvl>
   </w:abstractNum>
-  <w:abstractNum w:abstractNumId="30" w15:restartNumberingAfterBreak="0">
+  <w:abstractNum w:abstractNumId="35" w15:restartNumberingAfterBreak="0">
+    <w:nsid w:val="76660195"/>
+    <w:multiLevelType w:val="hybridMultilevel"/>
+    <w:tmpl w:val="A7A01280"/>
+    <w:lvl w:ilvl="0" w:tplc="0410000F">
+      <w:start w:val="1"/>
+      <w:numFmt w:val="decimal"/>
+      <w:lvlText w:val="%1."/>
+      <w:lvlJc w:val="left"/>
+      <w:pPr>
+        <w:ind w:left="720" w:hanging="360"/>
+      </w:pPr>
+    </w:lvl>
+    <w:lvl w:ilvl="1" w:tplc="04100019" w:tentative="1">
+      <w:start w:val="1"/>
+      <w:numFmt w:val="lowerLetter"/>
+      <w:lvlText w:val="%2."/>
+      <w:lvlJc w:val="left"/>
+      <w:pPr>
+        <w:ind w:left="1440" w:hanging="360"/>
+      </w:pPr>
+    </w:lvl>
+    <w:lvl w:ilvl="2" w:tplc="0410001B" w:tentative="1">
+      <w:start w:val="1"/>
+      <w:numFmt w:val="lowerRoman"/>
+      <w:lvlText w:val="%3."/>
+      <w:lvlJc w:val="right"/>
+      <w:pPr>
+        <w:ind w:left="2160" w:hanging="180"/>
+      </w:pPr>
+    </w:lvl>
+    <w:lvl w:ilvl="3" w:tplc="0410000F" w:tentative="1">
+      <w:start w:val="1"/>
+      <w:numFmt w:val="decimal"/>
+      <w:lvlText w:val="%4."/>
+      <w:lvlJc w:val="left"/>
+      <w:pPr>
+        <w:ind w:left="2880" w:hanging="360"/>
+      </w:pPr>
+    </w:lvl>
+    <w:lvl w:ilvl="4" w:tplc="04100019" w:tentative="1">
+      <w:start w:val="1"/>
+      <w:numFmt w:val="lowerLetter"/>
+      <w:lvlText w:val="%5."/>
+      <w:lvlJc w:val="left"/>
+      <w:pPr>
+        <w:ind w:left="3600" w:hanging="360"/>
+      </w:pPr>
+    </w:lvl>
+    <w:lvl w:ilvl="5" w:tplc="0410001B" w:tentative="1">
+      <w:start w:val="1"/>
+      <w:numFmt w:val="lowerRoman"/>
+      <w:lvlText w:val="%6."/>
+      <w:lvlJc w:val="right"/>
+      <w:pPr>
+        <w:ind w:left="4320" w:hanging="180"/>
+      </w:pPr>
+    </w:lvl>
+    <w:lvl w:ilvl="6" w:tplc="0410000F" w:tentative="1">
+      <w:start w:val="1"/>
+      <w:numFmt w:val="decimal"/>
+      <w:lvlText w:val="%7."/>
+      <w:lvlJc w:val="left"/>
+      <w:pPr>
+        <w:ind w:left="5040" w:hanging="360"/>
+      </w:pPr>
+    </w:lvl>
+    <w:lvl w:ilvl="7" w:tplc="04100019" w:tentative="1">
+      <w:start w:val="1"/>
+      <w:numFmt w:val="lowerLetter"/>
+      <w:lvlText w:val="%8."/>
+      <w:lvlJc w:val="left"/>
+      <w:pPr>
+        <w:ind w:left="5760" w:hanging="360"/>
+      </w:pPr>
+    </w:lvl>
+    <w:lvl w:ilvl="8" w:tplc="0410001B" w:tentative="1">
+      <w:start w:val="1"/>
+      <w:numFmt w:val="lowerRoman"/>
+      <w:lvlText w:val="%9."/>
+      <w:lvlJc w:val="right"/>
+      <w:pPr>
+        <w:ind w:left="6480" w:hanging="180"/>
+      </w:pPr>
+    </w:lvl>
+  </w:abstractNum>
+  <w:abstractNum w:abstractNumId="36" w15:restartNumberingAfterBreak="0">
     <w:nsid w:val="77DB6DF5"/>
     <w:multiLevelType w:val="hybridMultilevel"/>
     <w:tmpl w:val="4CA8253C"/>
@@ -7723,7 +9658,7 @@
     <w:abstractNumId w:val="6"/>
   </w:num>
   <w:num w:numId="2">
-    <w:abstractNumId w:val="20"/>
+    <w:abstractNumId w:val="25"/>
   </w:num>
   <w:num w:numId="3">
     <w:abstractNumId w:val="2"/>
@@ -7732,112 +9667,103 @@
     <w:abstractNumId w:val="3"/>
   </w:num>
   <w:num w:numId="5">
+    <w:abstractNumId w:val="23"/>
+  </w:num>
+  <w:num w:numId="6">
     <w:abstractNumId w:val="19"/>
   </w:num>
-  <w:num w:numId="6">
-    <w:abstractNumId w:val="16"/>
-  </w:num>
   <w:num w:numId="7">
-    <w:abstractNumId w:val="24"/>
+    <w:abstractNumId w:val="29"/>
   </w:num>
   <w:num w:numId="8">
     <w:abstractNumId w:val="4"/>
   </w:num>
   <w:num w:numId="9">
-    <w:abstractNumId w:val="12"/>
+    <w:abstractNumId w:val="14"/>
   </w:num>
   <w:num w:numId="10">
-    <w:abstractNumId w:val="13"/>
+    <w:abstractNumId w:val="16"/>
   </w:num>
   <w:num w:numId="11">
+    <w:abstractNumId w:val="33"/>
+  </w:num>
+  <w:num w:numId="12">
+    <w:abstractNumId w:val="17"/>
+  </w:num>
+  <w:num w:numId="13">
+    <w:abstractNumId w:val="31"/>
+  </w:num>
+  <w:num w:numId="14">
+    <w:abstractNumId w:val="20"/>
+  </w:num>
+  <w:num w:numId="15">
+    <w:abstractNumId w:val="30"/>
+  </w:num>
+  <w:num w:numId="16">
+    <w:abstractNumId w:val="36"/>
+  </w:num>
+  <w:num w:numId="17">
+    <w:abstractNumId w:val="18"/>
+  </w:num>
+  <w:num w:numId="18">
+    <w:abstractNumId w:val="10"/>
+  </w:num>
+  <w:num w:numId="19">
+    <w:abstractNumId w:val="34"/>
+  </w:num>
+  <w:num w:numId="20">
+    <w:abstractNumId w:val="26"/>
+  </w:num>
+  <w:num w:numId="21">
+    <w:abstractNumId w:val="27"/>
+  </w:num>
+  <w:num w:numId="22">
     <w:abstractNumId w:val="28"/>
   </w:num>
-  <w:num w:numId="12">
-    <w:abstractNumId w:val="14"/>
-  </w:num>
-  <w:num w:numId="13">
-    <w:abstractNumId w:val="26"/>
-  </w:num>
-  <w:num w:numId="14">
-    <w:abstractNumId w:val="17"/>
-  </w:num>
-  <w:num w:numId="15">
-    <w:abstractNumId w:val="25"/>
-  </w:num>
-  <w:num w:numId="16">
-    <w:abstractNumId w:val="30"/>
-  </w:num>
-  <w:num w:numId="17">
-    <w:abstractNumId w:val="15"/>
-  </w:num>
-  <w:num w:numId="18">
-    <w:abstractNumId w:val="9"/>
-  </w:num>
-  <w:num w:numId="19">
-    <w:abstractNumId w:val="29"/>
-  </w:num>
-  <w:num w:numId="20">
+  <w:num w:numId="23">
     <w:abstractNumId w:val="21"/>
   </w:num>
-  <w:num w:numId="21">
-    <w:abstractNumId w:val="22"/>
-  </w:num>
-  <w:num w:numId="22">
-    <w:abstractNumId w:val="23"/>
-  </w:num>
-  <w:num w:numId="23">
-    <w:abstractNumId w:val="18"/>
-  </w:num>
   <w:num w:numId="24">
-    <w:abstractNumId w:val="27"/>
+    <w:abstractNumId w:val="32"/>
   </w:num>
   <w:num w:numId="25">
     <w:abstractNumId w:val="1"/>
   </w:num>
   <w:num w:numId="26">
-    <w:abstractNumId w:val="10"/>
+    <w:abstractNumId w:val="11"/>
   </w:num>
   <w:num w:numId="27">
-    <w:abstractNumId w:val="11"/>
+    <w:abstractNumId w:val="12"/>
   </w:num>
   <w:num w:numId="28">
     <w:abstractNumId w:val="0"/>
   </w:num>
   <w:num w:numId="29">
-    <w:abstractNumId w:val="8"/>
-    <w:lvlOverride w:ilvl="0"/>
-    <w:lvlOverride w:ilvl="1"/>
-    <w:lvlOverride w:ilvl="2"/>
-    <w:lvlOverride w:ilvl="3"/>
-    <w:lvlOverride w:ilvl="4"/>
-    <w:lvlOverride w:ilvl="5"/>
-    <w:lvlOverride w:ilvl="6"/>
-    <w:lvlOverride w:ilvl="7"/>
-    <w:lvlOverride w:ilvl="8"/>
+    <w:abstractNumId w:val="9"/>
   </w:num>
   <w:num w:numId="30">
     <w:abstractNumId w:val="5"/>
-    <w:lvlOverride w:ilvl="0"/>
-    <w:lvlOverride w:ilvl="1"/>
-    <w:lvlOverride w:ilvl="2"/>
-    <w:lvlOverride w:ilvl="3"/>
-    <w:lvlOverride w:ilvl="4"/>
-    <w:lvlOverride w:ilvl="5"/>
-    <w:lvlOverride w:ilvl="6"/>
-    <w:lvlOverride w:ilvl="7"/>
-    <w:lvlOverride w:ilvl="8"/>
   </w:num>
   <w:num w:numId="31">
+    <w:abstractNumId w:val="8"/>
+  </w:num>
+  <w:num w:numId="32">
     <w:abstractNumId w:val="7"/>
-    <w:lvlOverride w:ilvl="0"/>
-    <w:lvlOverride w:ilvl="1"/>
-    <w:lvlOverride w:ilvl="2"/>
-    <w:lvlOverride w:ilvl="3"/>
-    <w:lvlOverride w:ilvl="4"/>
-    <w:lvlOverride w:ilvl="5"/>
-    <w:lvlOverride w:ilvl="6"/>
-    <w:lvlOverride w:ilvl="7"/>
-    <w:lvlOverride w:ilvl="8"/>
+  </w:num>
+  <w:num w:numId="33">
+    <w:abstractNumId w:val="22"/>
+  </w:num>
+  <w:num w:numId="34">
+    <w:abstractNumId w:val="15"/>
+  </w:num>
+  <w:num w:numId="35">
+    <w:abstractNumId w:val="24"/>
+  </w:num>
+  <w:num w:numId="36">
+    <w:abstractNumId w:val="13"/>
+  </w:num>
+  <w:num w:numId="37">
+    <w:abstractNumId w:val="35"/>
   </w:num>
   <w:numIdMacAtCleanup w:val="12"/>
 </w:numbering>

</xml_diff>

<commit_message>
rimesse le immagini di elaboraz1 (si erano tolte)
</commit_message>
<xml_diff>
--- a/Iterazione 1/2022_01_07_UniCTest_Elaborazione.docx
+++ b/Iterazione 1/2022_01_07_UniCTest_Elaborazione.docx
@@ -1444,10 +1444,7 @@
               <w:t>/</w:t>
             </w:r>
             <w:r>
-              <w:t>0</w:t>
-            </w:r>
-            <w:r>
-              <w:t>8</w:t>
+              <w:t>13</w:t>
             </w:r>
           </w:p>
         </w:tc>
@@ -1507,13 +1504,7 @@
     </w:p>
     <w:p>
       <w:r>
-        <w:t xml:space="preserve">Durante la fase di ideazione sono stati individuati </w:t>
-      </w:r>
-      <w:r>
-        <w:t>la maggior parte dei</w:t>
-      </w:r>
-      <w:r>
-        <w:t xml:space="preserve"> requisiti dell’applicazione </w:t>
+        <w:t xml:space="preserve">Durante la fase di ideazione sono stati individuati la maggior parte dei requisiti dell’applicazione </w:t>
       </w:r>
       <w:proofErr w:type="spellStart"/>
       <w:r>
@@ -1540,13 +1531,7 @@
         <w:t xml:space="preserve"> fase di </w:t>
       </w:r>
       <w:r>
-        <w:t>e</w:t>
-      </w:r>
-      <w:r>
-        <w:t>laborazione, t</w:t>
-      </w:r>
-      <w:r>
-        <w:t>ra i vari casi d’uso individuati nella fase di ideazione, si è scelto di focalizzare l’attenzione su:</w:t>
+        <w:t>elaborazione, tra i vari casi d’uso individuati nella fase di ideazione, si è scelto di focalizzare l’attenzione su:</w:t>
       </w:r>
     </w:p>
     <w:p>
@@ -1562,9 +1547,6 @@
       </w:r>
       <w:r>
         <w:t>UC</w:t>
-      </w:r>
-      <w:r>
-        <w:t>7</w:t>
       </w:r>
       <w:r>
         <w:t xml:space="preserve">: </w:t>
@@ -2502,17 +2484,25 @@
         <w:t>: indica se il quesito a cui essa fa riferimento è pubblico, privato o personale.</w:t>
       </w:r>
     </w:p>
+    <w:p/>
+    <w:p/>
+    <w:p/>
+    <w:p/>
+    <w:p/>
+    <w:p/>
     <w:p>
       <w:r>
         <w:lastRenderedPageBreak/>
         <w:t>Da cui, tenendo conto di associazioni e attributi, è stato ricavato il seguente Modello di Dominio:</w:t>
       </w:r>
-      <w:r>
-        <w:t xml:space="preserve"> </w:t>
-      </w:r>
-      <w:r>
+    </w:p>
+    <w:p>
+      <w:r>
+        <w:rPr>
+          <w:noProof/>
+        </w:rPr>
         <w:drawing>
-          <wp:inline distT="0" distB="0" distL="0" distR="0" wp14:anchorId="3551B0DE" wp14:editId="7207F759">
+          <wp:inline distT="0" distB="0" distL="0" distR="0" wp14:anchorId="729D58D0" wp14:editId="400FBF5F">
             <wp:extent cx="5760720" cy="3089910"/>
             <wp:effectExtent l="0" t="0" r="0" b="0"/>
             <wp:docPr id="1" name="Immagine 1"/>
@@ -2523,8 +2513,10 @@
               <a:graphicData uri="http://schemas.openxmlformats.org/drawingml/2006/picture">
                 <pic:pic xmlns:pic="http://schemas.openxmlformats.org/drawingml/2006/picture">
                   <pic:nvPicPr>
-                    <pic:cNvPr id="1" name=""/>
-                    <pic:cNvPicPr/>
+                    <pic:cNvPr id="1" name="Immagine 1"/>
+                    <pic:cNvPicPr>
+                      <a:picLocks noChangeAspect="1"/>
+                    </pic:cNvPicPr>
                   </pic:nvPicPr>
                   <pic:blipFill>
                     <a:blip r:embed="rId8"/>
@@ -2574,7 +2566,7 @@
         <w:rPr>
           <w:noProof/>
         </w:rPr>
-        <w:t xml:space="preserve">                                   </w:t>
+        <w:t xml:space="preserve">                                    </w:t>
       </w:r>
       <w:r>
         <w:rPr>
@@ -2583,10 +2575,13 @@
         <w:t xml:space="preserve"> </w:t>
       </w:r>
       <w:r>
+        <w:rPr>
+          <w:noProof/>
+        </w:rPr>
         <w:drawing>
-          <wp:inline distT="0" distB="0" distL="0" distR="0" wp14:anchorId="51BA9FB1" wp14:editId="5800AD41">
-            <wp:extent cx="2957956" cy="4381500"/>
-            <wp:effectExtent l="0" t="0" r="0" b="0"/>
+          <wp:inline distT="0" distB="0" distL="0" distR="0" wp14:anchorId="551F2676" wp14:editId="509297A7">
+            <wp:extent cx="2719918" cy="4029075"/>
+            <wp:effectExtent l="0" t="0" r="4445" b="0"/>
             <wp:docPr id="80" name="Immagine 80"/>
             <wp:cNvGraphicFramePr>
               <a:graphicFrameLocks xmlns:a="http://schemas.openxmlformats.org/drawingml/2006/main" noChangeAspect="1"/>
@@ -2595,8 +2590,10 @@
               <a:graphicData uri="http://schemas.openxmlformats.org/drawingml/2006/picture">
                 <pic:pic xmlns:pic="http://schemas.openxmlformats.org/drawingml/2006/picture">
                   <pic:nvPicPr>
-                    <pic:cNvPr id="1" name=""/>
-                    <pic:cNvPicPr/>
+                    <pic:cNvPr id="80" name="Immagine 80"/>
+                    <pic:cNvPicPr>
+                      <a:picLocks noChangeAspect="1"/>
+                    </pic:cNvPicPr>
                   </pic:nvPicPr>
                   <pic:blipFill>
                     <a:blip r:embed="rId9"/>
@@ -2607,7 +2604,7 @@
                   <pic:spPr>
                     <a:xfrm>
                       <a:off x="0" y="0"/>
-                      <a:ext cx="2969845" cy="4399110"/>
+                      <a:ext cx="2719918" cy="4029075"/>
                     </a:xfrm>
                     <a:prstGeom prst="rect">
                       <a:avLst/>
@@ -2854,7 +2851,13 @@
               <w:cnfStyle w:val="000000100000" w:firstRow="0" w:lastRow="0" w:firstColumn="0" w:lastColumn="0" w:oddVBand="0" w:evenVBand="0" w:oddHBand="1" w:evenHBand="0" w:firstRowFirstColumn="0" w:firstRowLastColumn="0" w:lastRowFirstColumn="0" w:lastRowLastColumn="0"/>
             </w:pPr>
             <w:r>
-              <w:t xml:space="preserve">Il Sistema ha ritornato tutte le </w:t>
+              <w:t xml:space="preserve">Il Sistema ha </w:t>
+            </w:r>
+            <w:r>
+              <w:t>restituito</w:t>
+            </w:r>
+            <w:r>
+              <w:t xml:space="preserve"> tutte le </w:t>
             </w:r>
             <w:r>
               <w:rPr>
@@ -4674,6 +4677,10 @@
     <w:p>
       <w:pPr>
         <w:pStyle w:val="Titolo2"/>
+        <w:numPr>
+          <w:ilvl w:val="1"/>
+          <w:numId w:val="32"/>
+        </w:numPr>
       </w:pPr>
       <w:bookmarkStart w:id="13" w:name="_Toc92538035"/>
       <w:r>
@@ -4686,8 +4693,9 @@
         <w:pStyle w:val="Paragrafoelenco"/>
         <w:numPr>
           <w:ilvl w:val="0"/>
-          <w:numId w:val="37"/>
+          <w:numId w:val="33"/>
         </w:numPr>
+        <w:spacing w:line="256" w:lineRule="auto"/>
         <w:rPr>
           <w:b/>
           <w:bCs/>
@@ -4712,15 +4720,15 @@
       </w:pPr>
     </w:p>
     <w:p>
-      <w:pPr>
-        <w:pStyle w:val="Paragrafoelenco"/>
-      </w:pPr>
-      <w:r>
+      <w:r>
+        <w:rPr>
+          <w:noProof/>
+        </w:rPr>
         <w:drawing>
-          <wp:inline distT="0" distB="0" distL="0" distR="0" wp14:anchorId="0431CE13" wp14:editId="3A5AC3BC">
-            <wp:extent cx="5760720" cy="1162685"/>
-            <wp:effectExtent l="0" t="0" r="0" b="0"/>
-            <wp:docPr id="82" name="Immagine 82" descr="Immagine che contiene testo&#10;&#10;Descrizione generata automaticamente"/>
+          <wp:inline distT="0" distB="0" distL="0" distR="0" wp14:anchorId="65C242B8" wp14:editId="66A2ECAB">
+            <wp:extent cx="5760720" cy="1161415"/>
+            <wp:effectExtent l="0" t="0" r="0" b="635"/>
+            <wp:docPr id="4" name="Immagine 4" descr="Immagine che contiene testo&#10;&#10;Descrizione generata automaticamente"/>
             <wp:cNvGraphicFramePr>
               <a:graphicFrameLocks xmlns:a="http://schemas.openxmlformats.org/drawingml/2006/main" noChangeAspect="1"/>
             </wp:cNvGraphicFramePr>
@@ -4728,23 +4736,36 @@
               <a:graphicData uri="http://schemas.openxmlformats.org/drawingml/2006/picture">
                 <pic:pic xmlns:pic="http://schemas.openxmlformats.org/drawingml/2006/picture">
                   <pic:nvPicPr>
-                    <pic:cNvPr id="82" name="Immagine 82" descr="Immagine che contiene testo&#10;&#10;Descrizione generata automaticamente"/>
-                    <pic:cNvPicPr/>
+                    <pic:cNvPr id="0" name="Immagine 82" descr="Immagine che contiene testo&#10;&#10;Descrizione generata automaticamente"/>
+                    <pic:cNvPicPr>
+                      <a:picLocks noChangeAspect="1" noChangeArrowheads="1"/>
+                    </pic:cNvPicPr>
                   </pic:nvPicPr>
                   <pic:blipFill>
-                    <a:blip r:embed="rId10"/>
+                    <a:blip r:embed="rId10">
+                      <a:extLst>
+                        <a:ext uri="{28A0092B-C50C-407E-A947-70E740481C1C}">
+                          <a14:useLocalDpi xmlns:a14="http://schemas.microsoft.com/office/drawing/2010/main" val="0"/>
+                        </a:ext>
+                      </a:extLst>
+                    </a:blip>
+                    <a:srcRect/>
                     <a:stretch>
                       <a:fillRect/>
                     </a:stretch>
                   </pic:blipFill>
-                  <pic:spPr>
+                  <pic:spPr bwMode="auto">
                     <a:xfrm>
                       <a:off x="0" y="0"/>
-                      <a:ext cx="5760720" cy="1162685"/>
+                      <a:ext cx="5760720" cy="1161415"/>
                     </a:xfrm>
                     <a:prstGeom prst="rect">
                       <a:avLst/>
                     </a:prstGeom>
+                    <a:noFill/>
+                    <a:ln>
+                      <a:noFill/>
+                    </a:ln>
                   </pic:spPr>
                 </pic:pic>
               </a:graphicData>
@@ -4773,28 +4794,31 @@
         <w:pStyle w:val="Paragrafoelenco"/>
         <w:numPr>
           <w:ilvl w:val="0"/>
-          <w:numId w:val="37"/>
+          <w:numId w:val="33"/>
         </w:numPr>
+        <w:spacing w:line="256" w:lineRule="auto"/>
         <w:rPr>
           <w:b/>
           <w:bCs/>
         </w:rPr>
       </w:pPr>
       <w:r>
-        <w:lastRenderedPageBreak/>
+        <w:rPr>
+          <w:noProof/>
+        </w:rPr>
         <w:drawing>
-          <wp:anchor distT="0" distB="0" distL="114300" distR="114300" simplePos="0" relativeHeight="251658240" behindDoc="0" locked="0" layoutInCell="1" allowOverlap="1" wp14:anchorId="223AEBA1" wp14:editId="0E7F8D65">
+          <wp:anchor distT="0" distB="0" distL="114300" distR="114300" simplePos="0" relativeHeight="251658240" behindDoc="0" locked="0" layoutInCell="1" allowOverlap="1" wp14:anchorId="09977403" wp14:editId="27359670">
             <wp:simplePos x="0" y="0"/>
             <wp:positionH relativeFrom="margin">
-              <wp:posOffset>-826135</wp:posOffset>
+              <wp:posOffset>-197485</wp:posOffset>
             </wp:positionH>
             <wp:positionV relativeFrom="paragraph">
-              <wp:posOffset>233680</wp:posOffset>
+              <wp:posOffset>262255</wp:posOffset>
             </wp:positionV>
-            <wp:extent cx="7478291" cy="2514600"/>
-            <wp:effectExtent l="0" t="0" r="8890" b="0"/>
+            <wp:extent cx="5760720" cy="1936750"/>
+            <wp:effectExtent l="0" t="0" r="0" b="6350"/>
             <wp:wrapSquare wrapText="bothSides"/>
-            <wp:docPr id="83" name="Immagine 83"/>
+            <wp:docPr id="9" name="Immagine 9"/>
             <wp:cNvGraphicFramePr>
               <a:graphicFrameLocks xmlns:a="http://schemas.openxmlformats.org/drawingml/2006/main" noChangeAspect="1"/>
             </wp:cNvGraphicFramePr>
@@ -4802,8 +4826,10 @@
               <a:graphicData uri="http://schemas.openxmlformats.org/drawingml/2006/picture">
                 <pic:pic xmlns:pic="http://schemas.openxmlformats.org/drawingml/2006/picture">
                   <pic:nvPicPr>
-                    <pic:cNvPr id="1" name=""/>
-                    <pic:cNvPicPr/>
+                    <pic:cNvPr id="0" name="Immagine 83"/>
+                    <pic:cNvPicPr>
+                      <a:picLocks noChangeAspect="1" noChangeArrowheads="1"/>
+                    </pic:cNvPicPr>
                   </pic:nvPicPr>
                   <pic:blipFill>
                     <a:blip r:embed="rId11">
@@ -4813,18 +4839,20 @@
                         </a:ext>
                       </a:extLst>
                     </a:blip>
+                    <a:srcRect/>
                     <a:stretch>
                       <a:fillRect/>
                     </a:stretch>
                   </pic:blipFill>
-                  <pic:spPr>
+                  <pic:spPr bwMode="auto">
                     <a:xfrm>
                       <a:off x="0" y="0"/>
-                      <a:ext cx="7479362" cy="2514960"/>
+                      <a:ext cx="5760720" cy="1936750"/>
                     </a:xfrm>
                     <a:prstGeom prst="rect">
                       <a:avLst/>
                     </a:prstGeom>
+                    <a:noFill/>
                   </pic:spPr>
                 </pic:pic>
               </a:graphicData>
@@ -4843,46 +4871,33 @@
           <w:b/>
           <w:bCs/>
         </w:rPr>
-        <w:t>SSD_UC7_</w:t>
-      </w:r>
-      <w:r>
+        <w:t>SSD_UC7_nuovoQuesito</w:t>
+      </w:r>
+    </w:p>
+    <w:p>
+      <w:pPr>
+        <w:pStyle w:val="Paragrafoelenco"/>
+      </w:pPr>
+    </w:p>
+    <w:p>
+      <w:pPr>
+        <w:pStyle w:val="Paragrafoelenco"/>
+        <w:numPr>
+          <w:ilvl w:val="0"/>
+          <w:numId w:val="33"/>
+        </w:numPr>
+        <w:spacing w:line="256" w:lineRule="auto"/>
         <w:rPr>
           <w:b/>
           <w:bCs/>
         </w:rPr>
-        <w:t>nuovoQuesito</w:t>
-      </w:r>
-    </w:p>
-    <w:p>
-      <w:pPr>
-        <w:pStyle w:val="Paragrafoelenco"/>
-      </w:pPr>
-    </w:p>
-    <w:p>
-      <w:pPr>
-        <w:pStyle w:val="Paragrafoelenco"/>
-        <w:numPr>
-          <w:ilvl w:val="0"/>
-          <w:numId w:val="37"/>
-        </w:numPr>
+      </w:pPr>
+      <w:r>
         <w:rPr>
           <w:b/>
           <w:bCs/>
         </w:rPr>
-      </w:pPr>
-      <w:r>
-        <w:rPr>
-          <w:b/>
-          <w:bCs/>
-        </w:rPr>
-        <w:t>SSD_UC7_</w:t>
-      </w:r>
-      <w:r>
-        <w:rPr>
-          <w:b/>
-          <w:bCs/>
-        </w:rPr>
-        <w:t>inserisciFonte</w:t>
+        <w:t>SSD_UC7_inserisciFonte</w:t>
       </w:r>
     </w:p>
     <w:p>
@@ -4914,13 +4929,13 @@
       <w:r>
         <w:rPr>
           <w:b/>
-          <w:bCs/>
+          <w:noProof/>
         </w:rPr>
         <w:drawing>
-          <wp:inline distT="0" distB="0" distL="0" distR="0" wp14:anchorId="5DCAA4E9" wp14:editId="4086626A">
-            <wp:extent cx="4966552" cy="1314450"/>
-            <wp:effectExtent l="0" t="0" r="5715" b="0"/>
-            <wp:docPr id="84" name="Immagine 84" descr="Immagine che contiene testo&#10;&#10;Descrizione generata automaticamente"/>
+          <wp:inline distT="0" distB="0" distL="0" distR="0" wp14:anchorId="6886852D" wp14:editId="34B7B3E4">
+            <wp:extent cx="4972050" cy="1314450"/>
+            <wp:effectExtent l="0" t="0" r="0" b="0"/>
+            <wp:docPr id="3" name="Immagine 3" descr="Immagine che contiene testo&#10;&#10;Descrizione generata automaticamente"/>
             <wp:cNvGraphicFramePr>
               <a:graphicFrameLocks xmlns:a="http://schemas.openxmlformats.org/drawingml/2006/main" noChangeAspect="1"/>
             </wp:cNvGraphicFramePr>
@@ -4928,23 +4943,36 @@
               <a:graphicData uri="http://schemas.openxmlformats.org/drawingml/2006/picture">
                 <pic:pic xmlns:pic="http://schemas.openxmlformats.org/drawingml/2006/picture">
                   <pic:nvPicPr>
-                    <pic:cNvPr id="84" name="Immagine 84" descr="Immagine che contiene testo&#10;&#10;Descrizione generata automaticamente"/>
-                    <pic:cNvPicPr/>
+                    <pic:cNvPr id="0" name="Immagine 84" descr="Immagine che contiene testo&#10;&#10;Descrizione generata automaticamente"/>
+                    <pic:cNvPicPr>
+                      <a:picLocks noChangeAspect="1" noChangeArrowheads="1"/>
+                    </pic:cNvPicPr>
                   </pic:nvPicPr>
                   <pic:blipFill>
-                    <a:blip r:embed="rId12"/>
+                    <a:blip r:embed="rId12">
+                      <a:extLst>
+                        <a:ext uri="{28A0092B-C50C-407E-A947-70E740481C1C}">
+                          <a14:useLocalDpi xmlns:a14="http://schemas.microsoft.com/office/drawing/2010/main" val="0"/>
+                        </a:ext>
+                      </a:extLst>
+                    </a:blip>
+                    <a:srcRect/>
                     <a:stretch>
                       <a:fillRect/>
                     </a:stretch>
                   </pic:blipFill>
-                  <pic:spPr>
+                  <pic:spPr bwMode="auto">
                     <a:xfrm>
                       <a:off x="0" y="0"/>
-                      <a:ext cx="4970918" cy="1315606"/>
+                      <a:ext cx="4972050" cy="1314450"/>
                     </a:xfrm>
                     <a:prstGeom prst="rect">
                       <a:avLst/>
                     </a:prstGeom>
+                    <a:noFill/>
+                    <a:ln>
+                      <a:noFill/>
+                    </a:ln>
                   </pic:spPr>
                 </pic:pic>
               </a:graphicData>
@@ -4976,8 +5004,9 @@
         <w:pStyle w:val="Paragrafoelenco"/>
         <w:numPr>
           <w:ilvl w:val="0"/>
-          <w:numId w:val="37"/>
+          <w:numId w:val="33"/>
         </w:numPr>
+        <w:spacing w:line="256" w:lineRule="auto"/>
         <w:rPr>
           <w:b/>
           <w:bCs/>
@@ -4988,14 +5017,7 @@
           <w:b/>
           <w:bCs/>
         </w:rPr>
-        <w:t>SSD_UC7_</w:t>
-      </w:r>
-      <w:r>
-        <w:rPr>
-          <w:b/>
-          <w:bCs/>
-        </w:rPr>
-        <w:t>inserisciTesto</w:t>
+        <w:t>SSD_UC7_inserisciTesto</w:t>
       </w:r>
     </w:p>
     <w:p>
@@ -5026,13 +5048,13 @@
       <w:r>
         <w:rPr>
           <w:b/>
-          <w:bCs/>
+          <w:noProof/>
         </w:rPr>
         <w:drawing>
-          <wp:inline distT="0" distB="0" distL="0" distR="0" wp14:anchorId="06EF504B" wp14:editId="2F36C0BA">
-            <wp:extent cx="5760720" cy="1287780"/>
-            <wp:effectExtent l="0" t="0" r="0" b="7620"/>
-            <wp:docPr id="85" name="Immagine 85"/>
+          <wp:inline distT="0" distB="0" distL="0" distR="0" wp14:anchorId="0BB0049D" wp14:editId="6EBAC626">
+            <wp:extent cx="5760720" cy="1285240"/>
+            <wp:effectExtent l="0" t="0" r="0" b="0"/>
+            <wp:docPr id="2" name="Immagine 2"/>
             <wp:cNvGraphicFramePr>
               <a:graphicFrameLocks xmlns:a="http://schemas.openxmlformats.org/drawingml/2006/main" noChangeAspect="1"/>
             </wp:cNvGraphicFramePr>
@@ -5040,23 +5062,36 @@
               <a:graphicData uri="http://schemas.openxmlformats.org/drawingml/2006/picture">
                 <pic:pic xmlns:pic="http://schemas.openxmlformats.org/drawingml/2006/picture">
                   <pic:nvPicPr>
-                    <pic:cNvPr id="1" name=""/>
-                    <pic:cNvPicPr/>
+                    <pic:cNvPr id="0" name="Immagine 85"/>
+                    <pic:cNvPicPr>
+                      <a:picLocks noChangeAspect="1" noChangeArrowheads="1"/>
+                    </pic:cNvPicPr>
                   </pic:nvPicPr>
                   <pic:blipFill>
-                    <a:blip r:embed="rId13"/>
+                    <a:blip r:embed="rId13">
+                      <a:extLst>
+                        <a:ext uri="{28A0092B-C50C-407E-A947-70E740481C1C}">
+                          <a14:useLocalDpi xmlns:a14="http://schemas.microsoft.com/office/drawing/2010/main" val="0"/>
+                        </a:ext>
+                      </a:extLst>
+                    </a:blip>
+                    <a:srcRect/>
                     <a:stretch>
                       <a:fillRect/>
                     </a:stretch>
                   </pic:blipFill>
-                  <pic:spPr>
+                  <pic:spPr bwMode="auto">
                     <a:xfrm>
                       <a:off x="0" y="0"/>
-                      <a:ext cx="5760720" cy="1287780"/>
+                      <a:ext cx="5760720" cy="1285240"/>
                     </a:xfrm>
                     <a:prstGeom prst="rect">
                       <a:avLst/>
                     </a:prstGeom>
+                    <a:noFill/>
+                    <a:ln>
+                      <a:noFill/>
+                    </a:ln>
                   </pic:spPr>
                 </pic:pic>
               </a:graphicData>
@@ -5075,62 +5110,23 @@
     </w:p>
     <w:p>
       <w:pPr>
+        <w:pStyle w:val="Paragrafoelenco"/>
+        <w:numPr>
+          <w:ilvl w:val="0"/>
+          <w:numId w:val="33"/>
+        </w:numPr>
+        <w:spacing w:line="256" w:lineRule="auto"/>
         <w:rPr>
           <w:b/>
           <w:bCs/>
         </w:rPr>
       </w:pPr>
-    </w:p>
-    <w:p>
-      <w:pPr>
+      <w:r>
         <w:rPr>
           <w:b/>
           <w:bCs/>
         </w:rPr>
-      </w:pPr>
-    </w:p>
-    <w:p>
-      <w:pPr>
-        <w:rPr>
-          <w:b/>
-          <w:bCs/>
-        </w:rPr>
-      </w:pPr>
-    </w:p>
-    <w:p>
-      <w:pPr>
-        <w:rPr>
-          <w:b/>
-          <w:bCs/>
-        </w:rPr>
-      </w:pPr>
-    </w:p>
-    <w:p>
-      <w:pPr>
-        <w:pStyle w:val="Paragrafoelenco"/>
-        <w:numPr>
-          <w:ilvl w:val="0"/>
-          <w:numId w:val="37"/>
-        </w:numPr>
-        <w:rPr>
-          <w:b/>
-          <w:bCs/>
-        </w:rPr>
-      </w:pPr>
-      <w:r>
-        <w:rPr>
-          <w:b/>
-          <w:bCs/>
-        </w:rPr>
-        <w:lastRenderedPageBreak/>
-        <w:t>SSD_UC7_</w:t>
-      </w:r>
-      <w:r>
-        <w:rPr>
-          <w:b/>
-          <w:bCs/>
-        </w:rPr>
-        <w:t>inserisciDifficoltà</w:t>
+        <w:t>SSD_UC7_inserisciDifficoltà</w:t>
       </w:r>
     </w:p>
     <w:p>
@@ -5143,11 +5139,11 @@
       </w:pPr>
       <w:r>
         <w:rPr>
-          <w:b/>
-          <w:bCs/>
+          <w:noProof/>
         </w:rPr>
+        <w:lastRenderedPageBreak/>
         <w:drawing>
-          <wp:anchor distT="0" distB="0" distL="114300" distR="114300" simplePos="0" relativeHeight="251660288" behindDoc="0" locked="0" layoutInCell="1" allowOverlap="1" wp14:anchorId="51289BD5" wp14:editId="177B4968">
+          <wp:anchor distT="0" distB="0" distL="114300" distR="114300" simplePos="0" relativeHeight="251658240" behindDoc="0" locked="0" layoutInCell="1" allowOverlap="1" wp14:anchorId="124A591B" wp14:editId="70EED035">
             <wp:simplePos x="0" y="0"/>
             <wp:positionH relativeFrom="margin">
               <wp:align>right</wp:align>
@@ -5158,7 +5154,7 @@
             <wp:extent cx="5760720" cy="1483360"/>
             <wp:effectExtent l="0" t="0" r="0" b="2540"/>
             <wp:wrapSquare wrapText="bothSides"/>
-            <wp:docPr id="86" name="Immagine 86" descr="Immagine che contiene testo&#10;&#10;Descrizione generata automaticamente"/>
+            <wp:docPr id="8" name="Immagine 8" descr="Immagine che contiene testo&#10;&#10;Descrizione generata automaticamente"/>
             <wp:cNvGraphicFramePr>
               <a:graphicFrameLocks xmlns:a="http://schemas.openxmlformats.org/drawingml/2006/main" noChangeAspect="1"/>
             </wp:cNvGraphicFramePr>
@@ -5166,8 +5162,10 @@
               <a:graphicData uri="http://schemas.openxmlformats.org/drawingml/2006/picture">
                 <pic:pic xmlns:pic="http://schemas.openxmlformats.org/drawingml/2006/picture">
                   <pic:nvPicPr>
-                    <pic:cNvPr id="86" name="Immagine 86" descr="Immagine che contiene testo&#10;&#10;Descrizione generata automaticamente"/>
-                    <pic:cNvPicPr/>
+                    <pic:cNvPr id="0" name="Immagine 86" descr="Immagine che contiene testo&#10;&#10;Descrizione generata automaticamente"/>
+                    <pic:cNvPicPr>
+                      <a:picLocks noChangeAspect="1" noChangeArrowheads="1"/>
+                    </pic:cNvPicPr>
                   </pic:nvPicPr>
                   <pic:blipFill>
                     <a:blip r:embed="rId14">
@@ -5177,11 +5175,12 @@
                         </a:ext>
                       </a:extLst>
                     </a:blip>
+                    <a:srcRect/>
                     <a:stretch>
                       <a:fillRect/>
                     </a:stretch>
                   </pic:blipFill>
-                  <pic:spPr>
+                  <pic:spPr bwMode="auto">
                     <a:xfrm>
                       <a:off x="0" y="0"/>
                       <a:ext cx="5760720" cy="1483360"/>
@@ -5189,6 +5188,7 @@
                     <a:prstGeom prst="rect">
                       <a:avLst/>
                     </a:prstGeom>
+                    <a:noFill/>
                   </pic:spPr>
                 </pic:pic>
               </a:graphicData>
@@ -5226,8 +5226,9 @@
         <w:pStyle w:val="Paragrafoelenco"/>
         <w:numPr>
           <w:ilvl w:val="0"/>
-          <w:numId w:val="37"/>
+          <w:numId w:val="33"/>
         </w:numPr>
+        <w:spacing w:line="256" w:lineRule="auto"/>
         <w:rPr>
           <w:b/>
           <w:bCs/>
@@ -5235,22 +5236,21 @@
       </w:pPr>
       <w:r>
         <w:rPr>
-          <w:b/>
-          <w:bCs/>
+          <w:noProof/>
         </w:rPr>
         <w:drawing>
-          <wp:anchor distT="0" distB="0" distL="114300" distR="114300" simplePos="0" relativeHeight="251661312" behindDoc="0" locked="0" layoutInCell="1" allowOverlap="1" wp14:anchorId="690FAF89" wp14:editId="7FE1608D">
+          <wp:anchor distT="0" distB="0" distL="114300" distR="114300" simplePos="0" relativeHeight="251658240" behindDoc="0" locked="0" layoutInCell="1" allowOverlap="1" wp14:anchorId="494920C2" wp14:editId="78F404F5">
             <wp:simplePos x="0" y="0"/>
             <wp:positionH relativeFrom="page">
-              <wp:posOffset>171450</wp:posOffset>
+              <wp:posOffset>704850</wp:posOffset>
             </wp:positionH>
             <wp:positionV relativeFrom="paragraph">
               <wp:posOffset>293370</wp:posOffset>
             </wp:positionV>
-            <wp:extent cx="7292631" cy="1514475"/>
-            <wp:effectExtent l="0" t="0" r="3810" b="0"/>
+            <wp:extent cx="5760720" cy="1196340"/>
+            <wp:effectExtent l="0" t="0" r="0" b="3810"/>
             <wp:wrapSquare wrapText="bothSides"/>
-            <wp:docPr id="87" name="Immagine 87"/>
+            <wp:docPr id="7" name="Immagine 7"/>
             <wp:cNvGraphicFramePr>
               <a:graphicFrameLocks xmlns:a="http://schemas.openxmlformats.org/drawingml/2006/main" noChangeAspect="1"/>
             </wp:cNvGraphicFramePr>
@@ -5258,8 +5258,10 @@
               <a:graphicData uri="http://schemas.openxmlformats.org/drawingml/2006/picture">
                 <pic:pic xmlns:pic="http://schemas.openxmlformats.org/drawingml/2006/picture">
                   <pic:nvPicPr>
-                    <pic:cNvPr id="1" name=""/>
-                    <pic:cNvPicPr/>
+                    <pic:cNvPr id="0" name="Immagine 87"/>
+                    <pic:cNvPicPr>
+                      <a:picLocks noChangeAspect="1" noChangeArrowheads="1"/>
+                    </pic:cNvPicPr>
                   </pic:nvPicPr>
                   <pic:blipFill>
                     <a:blip r:embed="rId15">
@@ -5269,18 +5271,20 @@
                         </a:ext>
                       </a:extLst>
                     </a:blip>
+                    <a:srcRect/>
                     <a:stretch>
                       <a:fillRect/>
                     </a:stretch>
                   </pic:blipFill>
-                  <pic:spPr>
+                  <pic:spPr bwMode="auto">
                     <a:xfrm>
                       <a:off x="0" y="0"/>
-                      <a:ext cx="7292631" cy="1514475"/>
+                      <a:ext cx="5760720" cy="1196340"/>
                     </a:xfrm>
                     <a:prstGeom prst="rect">
                       <a:avLst/>
                     </a:prstGeom>
+                    <a:noFill/>
                   </pic:spPr>
                 </pic:pic>
               </a:graphicData>
@@ -5299,21 +5303,7 @@
           <w:b/>
           <w:bCs/>
         </w:rPr>
-        <w:t>SSD_UC7_</w:t>
-      </w:r>
-      <w:r>
-        <w:rPr>
-          <w:b/>
-          <w:bCs/>
-        </w:rPr>
-        <w:t>InserisciRispost</w:t>
-      </w:r>
-      <w:r>
-        <w:rPr>
-          <w:b/>
-          <w:bCs/>
-        </w:rPr>
-        <w:t>a</w:t>
+        <w:t>SSD_UC7_InserisciRisposta</w:t>
       </w:r>
     </w:p>
     <w:p>
@@ -5339,8 +5329,9 @@
         <w:pStyle w:val="Paragrafoelenco"/>
         <w:numPr>
           <w:ilvl w:val="0"/>
-          <w:numId w:val="37"/>
+          <w:numId w:val="33"/>
         </w:numPr>
+        <w:spacing w:line="256" w:lineRule="auto"/>
         <w:rPr>
           <w:b/>
           <w:bCs/>
@@ -5351,19 +5342,34 @@
           <w:b/>
           <w:bCs/>
         </w:rPr>
+        <w:t>SSD_UC7_confermaQuesito</w:t>
+      </w:r>
+    </w:p>
+    <w:p>
+      <w:pPr>
+        <w:pStyle w:val="Paragrafoelenco"/>
+        <w:rPr>
+          <w:b/>
+          <w:bCs/>
+        </w:rPr>
+      </w:pPr>
+      <w:r>
+        <w:rPr>
+          <w:noProof/>
+        </w:rPr>
         <w:drawing>
-          <wp:anchor distT="0" distB="0" distL="114300" distR="114300" simplePos="0" relativeHeight="251662336" behindDoc="0" locked="0" layoutInCell="1" allowOverlap="1" wp14:anchorId="4B7A7F0A" wp14:editId="56146C45">
+          <wp:anchor distT="0" distB="0" distL="114300" distR="114300" simplePos="0" relativeHeight="251658240" behindDoc="0" locked="0" layoutInCell="1" allowOverlap="1" wp14:anchorId="157AA0A9" wp14:editId="497DFC14">
             <wp:simplePos x="0" y="0"/>
             <wp:positionH relativeFrom="margin">
-              <wp:align>center</wp:align>
+              <wp:posOffset>95250</wp:posOffset>
             </wp:positionH>
             <wp:positionV relativeFrom="paragraph">
-              <wp:posOffset>380980</wp:posOffset>
+              <wp:posOffset>308610</wp:posOffset>
             </wp:positionV>
-            <wp:extent cx="7373620" cy="2571750"/>
+            <wp:extent cx="5760720" cy="2009140"/>
             <wp:effectExtent l="0" t="0" r="0" b="0"/>
             <wp:wrapSquare wrapText="bothSides"/>
-            <wp:docPr id="88" name="Immagine 88"/>
+            <wp:docPr id="6" name="Immagine 6"/>
             <wp:cNvGraphicFramePr>
               <a:graphicFrameLocks xmlns:a="http://schemas.openxmlformats.org/drawingml/2006/main" noChangeAspect="1"/>
             </wp:cNvGraphicFramePr>
@@ -5371,8 +5377,10 @@
               <a:graphicData uri="http://schemas.openxmlformats.org/drawingml/2006/picture">
                 <pic:pic xmlns:pic="http://schemas.openxmlformats.org/drawingml/2006/picture">
                   <pic:nvPicPr>
-                    <pic:cNvPr id="1" name=""/>
-                    <pic:cNvPicPr/>
+                    <pic:cNvPr id="0" name="Immagine 88"/>
+                    <pic:cNvPicPr>
+                      <a:picLocks noChangeAspect="1" noChangeArrowheads="1"/>
+                    </pic:cNvPicPr>
                   </pic:nvPicPr>
                   <pic:blipFill>
                     <a:blip r:embed="rId16">
@@ -5382,18 +5390,20 @@
                         </a:ext>
                       </a:extLst>
                     </a:blip>
+                    <a:srcRect/>
                     <a:stretch>
                       <a:fillRect/>
                     </a:stretch>
                   </pic:blipFill>
-                  <pic:spPr>
+                  <pic:spPr bwMode="auto">
                     <a:xfrm>
                       <a:off x="0" y="0"/>
-                      <a:ext cx="7373620" cy="2571750"/>
+                      <a:ext cx="5760720" cy="2009140"/>
                     </a:xfrm>
                     <a:prstGeom prst="rect">
                       <a:avLst/>
                     </a:prstGeom>
+                    <a:noFill/>
                   </pic:spPr>
                 </pic:pic>
               </a:graphicData>
@@ -5407,33 +5417,14 @@
           </wp:anchor>
         </w:drawing>
       </w:r>
-      <w:r>
-        <w:rPr>
-          <w:b/>
-          <w:bCs/>
-        </w:rPr>
-        <w:t>SSD_UC7_</w:t>
-      </w:r>
-      <w:r>
-        <w:rPr>
-          <w:b/>
-          <w:bCs/>
-        </w:rPr>
-        <w:t>confermaQuesito</w:t>
-      </w:r>
     </w:p>
     <w:p>
       <w:pPr>
-        <w:pStyle w:val="Paragrafoelenco"/>
-        <w:rPr>
-          <w:b/>
-          <w:bCs/>
-        </w:rPr>
-      </w:pPr>
-    </w:p>
-    <w:p>
-      <w:pPr>
         <w:pStyle w:val="Titolo2"/>
+        <w:numPr>
+          <w:ilvl w:val="1"/>
+          <w:numId w:val="32"/>
+        </w:numPr>
       </w:pPr>
       <w:bookmarkStart w:id="14" w:name="_Toc92538036"/>
       <w:r>
@@ -5444,19 +5435,22 @@
     </w:p>
     <w:p>
       <w:r>
+        <w:rPr>
+          <w:noProof/>
+        </w:rPr>
         <w:drawing>
-          <wp:anchor distT="0" distB="0" distL="114300" distR="114300" simplePos="0" relativeHeight="251659264" behindDoc="0" locked="0" layoutInCell="1" allowOverlap="1" wp14:anchorId="63D2615A" wp14:editId="13946088">
+          <wp:anchor distT="0" distB="0" distL="114300" distR="114300" simplePos="0" relativeHeight="251658240" behindDoc="0" locked="0" layoutInCell="1" allowOverlap="1" wp14:anchorId="1C723E07" wp14:editId="2CF11075">
             <wp:simplePos x="0" y="0"/>
             <wp:positionH relativeFrom="column">
-              <wp:posOffset>-678180</wp:posOffset>
+              <wp:posOffset>-11430</wp:posOffset>
             </wp:positionH>
             <wp:positionV relativeFrom="paragraph">
-              <wp:posOffset>241935</wp:posOffset>
+              <wp:posOffset>232410</wp:posOffset>
             </wp:positionV>
-            <wp:extent cx="7016750" cy="3362325"/>
-            <wp:effectExtent l="0" t="0" r="0" b="9525"/>
+            <wp:extent cx="5760720" cy="2760345"/>
+            <wp:effectExtent l="0" t="0" r="0" b="1905"/>
             <wp:wrapSquare wrapText="bothSides"/>
-            <wp:docPr id="81" name="Immagine 81"/>
+            <wp:docPr id="5" name="Immagine 5"/>
             <wp:cNvGraphicFramePr>
               <a:graphicFrameLocks xmlns:a="http://schemas.openxmlformats.org/drawingml/2006/main" noChangeAspect="1"/>
             </wp:cNvGraphicFramePr>
@@ -5464,8 +5458,10 @@
               <a:graphicData uri="http://schemas.openxmlformats.org/drawingml/2006/picture">
                 <pic:pic xmlns:pic="http://schemas.openxmlformats.org/drawingml/2006/picture">
                   <pic:nvPicPr>
-                    <pic:cNvPr id="1" name=""/>
-                    <pic:cNvPicPr/>
+                    <pic:cNvPr id="0" name="Immagine 81"/>
+                    <pic:cNvPicPr>
+                      <a:picLocks noChangeAspect="1" noChangeArrowheads="1"/>
+                    </pic:cNvPicPr>
                   </pic:nvPicPr>
                   <pic:blipFill>
                     <a:blip r:embed="rId17">
@@ -5475,18 +5471,20 @@
                         </a:ext>
                       </a:extLst>
                     </a:blip>
+                    <a:srcRect/>
                     <a:stretch>
                       <a:fillRect/>
                     </a:stretch>
                   </pic:blipFill>
-                  <pic:spPr>
+                  <pic:spPr bwMode="auto">
                     <a:xfrm>
                       <a:off x="0" y="0"/>
-                      <a:ext cx="7016750" cy="3362325"/>
+                      <a:ext cx="5760720" cy="2760345"/>
                     </a:xfrm>
                     <a:prstGeom prst="rect">
                       <a:avLst/>
                     </a:prstGeom>
+                    <a:noFill/>
                   </pic:spPr>
                 </pic:pic>
               </a:graphicData>
@@ -5501,6 +5499,7 @@
         </w:drawing>
       </w:r>
     </w:p>
+    <w:p/>
     <w:sectPr>
       <w:pgSz w:w="11906" w:h="16838"/>
       <w:pgMar w:top="1417" w:right="1417" w:bottom="1134" w:left="1417" w:header="708" w:footer="708" w:gutter="0"/>
@@ -6346,122 +6345,6 @@
     </w:lvl>
   </w:abstractNum>
   <w:abstractNum w:abstractNumId="7" w15:restartNumberingAfterBreak="0">
-    <w:nsid w:val="158C4983"/>
-    <w:multiLevelType w:val="hybridMultilevel"/>
-    <w:tmpl w:val="DD34D22E"/>
-    <w:lvl w:ilvl="0" w:tplc="A57E411C">
-      <w:numFmt w:val="bullet"/>
-      <w:lvlText w:val="-"/>
-      <w:lvlJc w:val="left"/>
-      <w:pPr>
-        <w:ind w:left="191" w:hanging="84"/>
-      </w:pPr>
-      <w:rPr>
-        <w:rFonts w:ascii="Arial MT" w:eastAsia="Arial MT" w:hAnsi="Arial MT" w:cs="Arial MT" w:hint="default"/>
-        <w:w w:val="102"/>
-        <w:sz w:val="14"/>
-        <w:szCs w:val="14"/>
-        <w:lang w:val="it-IT" w:eastAsia="en-US" w:bidi="ar-SA"/>
-      </w:rPr>
-    </w:lvl>
-    <w:lvl w:ilvl="1" w:tplc="4524FF8C">
-      <w:numFmt w:val="bullet"/>
-      <w:lvlText w:val="•"/>
-      <w:lvlJc w:val="left"/>
-      <w:pPr>
-        <w:ind w:left="570" w:hanging="84"/>
-      </w:pPr>
-      <w:rPr>
-        <w:rFonts w:hint="default"/>
-        <w:lang w:val="it-IT" w:eastAsia="en-US" w:bidi="ar-SA"/>
-      </w:rPr>
-    </w:lvl>
-    <w:lvl w:ilvl="2" w:tplc="452CF98E">
-      <w:numFmt w:val="bullet"/>
-      <w:lvlText w:val="•"/>
-      <w:lvlJc w:val="left"/>
-      <w:pPr>
-        <w:ind w:left="940" w:hanging="84"/>
-      </w:pPr>
-      <w:rPr>
-        <w:rFonts w:hint="default"/>
-        <w:lang w:val="it-IT" w:eastAsia="en-US" w:bidi="ar-SA"/>
-      </w:rPr>
-    </w:lvl>
-    <w:lvl w:ilvl="3" w:tplc="48928C86">
-      <w:numFmt w:val="bullet"/>
-      <w:lvlText w:val="•"/>
-      <w:lvlJc w:val="left"/>
-      <w:pPr>
-        <w:ind w:left="1310" w:hanging="84"/>
-      </w:pPr>
-      <w:rPr>
-        <w:rFonts w:hint="default"/>
-        <w:lang w:val="it-IT" w:eastAsia="en-US" w:bidi="ar-SA"/>
-      </w:rPr>
-    </w:lvl>
-    <w:lvl w:ilvl="4" w:tplc="57329F0E">
-      <w:numFmt w:val="bullet"/>
-      <w:lvlText w:val="•"/>
-      <w:lvlJc w:val="left"/>
-      <w:pPr>
-        <w:ind w:left="1680" w:hanging="84"/>
-      </w:pPr>
-      <w:rPr>
-        <w:rFonts w:hint="default"/>
-        <w:lang w:val="it-IT" w:eastAsia="en-US" w:bidi="ar-SA"/>
-      </w:rPr>
-    </w:lvl>
-    <w:lvl w:ilvl="5" w:tplc="5B10DB7E">
-      <w:numFmt w:val="bullet"/>
-      <w:lvlText w:val="•"/>
-      <w:lvlJc w:val="left"/>
-      <w:pPr>
-        <w:ind w:left="2050" w:hanging="84"/>
-      </w:pPr>
-      <w:rPr>
-        <w:rFonts w:hint="default"/>
-        <w:lang w:val="it-IT" w:eastAsia="en-US" w:bidi="ar-SA"/>
-      </w:rPr>
-    </w:lvl>
-    <w:lvl w:ilvl="6" w:tplc="0B6EB9A6">
-      <w:numFmt w:val="bullet"/>
-      <w:lvlText w:val="•"/>
-      <w:lvlJc w:val="left"/>
-      <w:pPr>
-        <w:ind w:left="2420" w:hanging="84"/>
-      </w:pPr>
-      <w:rPr>
-        <w:rFonts w:hint="default"/>
-        <w:lang w:val="it-IT" w:eastAsia="en-US" w:bidi="ar-SA"/>
-      </w:rPr>
-    </w:lvl>
-    <w:lvl w:ilvl="7" w:tplc="85AC952E">
-      <w:numFmt w:val="bullet"/>
-      <w:lvlText w:val="•"/>
-      <w:lvlJc w:val="left"/>
-      <w:pPr>
-        <w:ind w:left="2790" w:hanging="84"/>
-      </w:pPr>
-      <w:rPr>
-        <w:rFonts w:hint="default"/>
-        <w:lang w:val="it-IT" w:eastAsia="en-US" w:bidi="ar-SA"/>
-      </w:rPr>
-    </w:lvl>
-    <w:lvl w:ilvl="8" w:tplc="6E0062C8">
-      <w:numFmt w:val="bullet"/>
-      <w:lvlText w:val="•"/>
-      <w:lvlJc w:val="left"/>
-      <w:pPr>
-        <w:ind w:left="3160" w:hanging="84"/>
-      </w:pPr>
-      <w:rPr>
-        <w:rFonts w:hint="default"/>
-        <w:lang w:val="it-IT" w:eastAsia="en-US" w:bidi="ar-SA"/>
-      </w:rPr>
-    </w:lvl>
-  </w:abstractNum>
-  <w:abstractNum w:abstractNumId="8" w15:restartNumberingAfterBreak="0">
     <w:nsid w:val="1A932ACD"/>
     <w:multiLevelType w:val="hybridMultilevel"/>
     <w:tmpl w:val="DFD231EE"/>
@@ -6574,7 +6457,7 @@
       </w:rPr>
     </w:lvl>
   </w:abstractNum>
-  <w:abstractNum w:abstractNumId="9" w15:restartNumberingAfterBreak="0">
+  <w:abstractNum w:abstractNumId="8" w15:restartNumberingAfterBreak="0">
     <w:nsid w:val="1C36707D"/>
     <w:multiLevelType w:val="hybridMultilevel"/>
     <w:tmpl w:val="8EC22792"/>
@@ -6687,7 +6570,7 @@
       </w:rPr>
     </w:lvl>
   </w:abstractNum>
-  <w:abstractNum w:abstractNumId="10" w15:restartNumberingAfterBreak="0">
+  <w:abstractNum w:abstractNumId="9" w15:restartNumberingAfterBreak="0">
     <w:nsid w:val="1DC25177"/>
     <w:multiLevelType w:val="hybridMultilevel"/>
     <w:tmpl w:val="EE4EE18A"/>
@@ -6773,7 +6656,7 @@
       </w:pPr>
     </w:lvl>
   </w:abstractNum>
-  <w:abstractNum w:abstractNumId="11" w15:restartNumberingAfterBreak="0">
+  <w:abstractNum w:abstractNumId="10" w15:restartNumberingAfterBreak="0">
     <w:nsid w:val="26BD67D9"/>
     <w:multiLevelType w:val="hybridMultilevel"/>
     <w:tmpl w:val="71147532"/>
@@ -6859,7 +6742,7 @@
       </w:pPr>
     </w:lvl>
   </w:abstractNum>
-  <w:abstractNum w:abstractNumId="12" w15:restartNumberingAfterBreak="0">
+  <w:abstractNum w:abstractNumId="11" w15:restartNumberingAfterBreak="0">
     <w:nsid w:val="2C1855AE"/>
     <w:multiLevelType w:val="hybridMultilevel"/>
     <w:tmpl w:val="86AE2FB8"/>
@@ -6972,123 +6855,7 @@
       </w:rPr>
     </w:lvl>
   </w:abstractNum>
-  <w:abstractNum w:abstractNumId="13" w15:restartNumberingAfterBreak="0">
-    <w:nsid w:val="34945B06"/>
-    <w:multiLevelType w:val="hybridMultilevel"/>
-    <w:tmpl w:val="9D9CEC66"/>
-    <w:lvl w:ilvl="0" w:tplc="C4DCE4AA">
-      <w:numFmt w:val="bullet"/>
-      <w:lvlText w:val="-"/>
-      <w:lvlJc w:val="left"/>
-      <w:pPr>
-        <w:ind w:left="169" w:hanging="84"/>
-      </w:pPr>
-      <w:rPr>
-        <w:rFonts w:ascii="Arial MT" w:eastAsia="Arial MT" w:hAnsi="Arial MT" w:cs="Arial MT" w:hint="default"/>
-        <w:w w:val="102"/>
-        <w:sz w:val="14"/>
-        <w:szCs w:val="14"/>
-        <w:lang w:val="it-IT" w:eastAsia="en-US" w:bidi="ar-SA"/>
-      </w:rPr>
-    </w:lvl>
-    <w:lvl w:ilvl="1" w:tplc="02DE412E">
-      <w:numFmt w:val="bullet"/>
-      <w:lvlText w:val="•"/>
-      <w:lvlJc w:val="left"/>
-      <w:pPr>
-        <w:ind w:left="264" w:hanging="84"/>
-      </w:pPr>
-      <w:rPr>
-        <w:rFonts w:hint="default"/>
-        <w:lang w:val="it-IT" w:eastAsia="en-US" w:bidi="ar-SA"/>
-      </w:rPr>
-    </w:lvl>
-    <w:lvl w:ilvl="2" w:tplc="00EA8CE8">
-      <w:numFmt w:val="bullet"/>
-      <w:lvlText w:val="•"/>
-      <w:lvlJc w:val="left"/>
-      <w:pPr>
-        <w:ind w:left="368" w:hanging="84"/>
-      </w:pPr>
-      <w:rPr>
-        <w:rFonts w:hint="default"/>
-        <w:lang w:val="it-IT" w:eastAsia="en-US" w:bidi="ar-SA"/>
-      </w:rPr>
-    </w:lvl>
-    <w:lvl w:ilvl="3" w:tplc="0274837A">
-      <w:numFmt w:val="bullet"/>
-      <w:lvlText w:val="•"/>
-      <w:lvlJc w:val="left"/>
-      <w:pPr>
-        <w:ind w:left="473" w:hanging="84"/>
-      </w:pPr>
-      <w:rPr>
-        <w:rFonts w:hint="default"/>
-        <w:lang w:val="it-IT" w:eastAsia="en-US" w:bidi="ar-SA"/>
-      </w:rPr>
-    </w:lvl>
-    <w:lvl w:ilvl="4" w:tplc="4724AAFA">
-      <w:numFmt w:val="bullet"/>
-      <w:lvlText w:val="•"/>
-      <w:lvlJc w:val="left"/>
-      <w:pPr>
-        <w:ind w:left="577" w:hanging="84"/>
-      </w:pPr>
-      <w:rPr>
-        <w:rFonts w:hint="default"/>
-        <w:lang w:val="it-IT" w:eastAsia="en-US" w:bidi="ar-SA"/>
-      </w:rPr>
-    </w:lvl>
-    <w:lvl w:ilvl="5" w:tplc="EBA470FA">
-      <w:numFmt w:val="bullet"/>
-      <w:lvlText w:val="•"/>
-      <w:lvlJc w:val="left"/>
-      <w:pPr>
-        <w:ind w:left="682" w:hanging="84"/>
-      </w:pPr>
-      <w:rPr>
-        <w:rFonts w:hint="default"/>
-        <w:lang w:val="it-IT" w:eastAsia="en-US" w:bidi="ar-SA"/>
-      </w:rPr>
-    </w:lvl>
-    <w:lvl w:ilvl="6" w:tplc="AF2CCCA6">
-      <w:numFmt w:val="bullet"/>
-      <w:lvlText w:val="•"/>
-      <w:lvlJc w:val="left"/>
-      <w:pPr>
-        <w:ind w:left="786" w:hanging="84"/>
-      </w:pPr>
-      <w:rPr>
-        <w:rFonts w:hint="default"/>
-        <w:lang w:val="it-IT" w:eastAsia="en-US" w:bidi="ar-SA"/>
-      </w:rPr>
-    </w:lvl>
-    <w:lvl w:ilvl="7" w:tplc="9EEAE9F8">
-      <w:numFmt w:val="bullet"/>
-      <w:lvlText w:val="•"/>
-      <w:lvlJc w:val="left"/>
-      <w:pPr>
-        <w:ind w:left="890" w:hanging="84"/>
-      </w:pPr>
-      <w:rPr>
-        <w:rFonts w:hint="default"/>
-        <w:lang w:val="it-IT" w:eastAsia="en-US" w:bidi="ar-SA"/>
-      </w:rPr>
-    </w:lvl>
-    <w:lvl w:ilvl="8" w:tplc="5D04E5F0">
-      <w:numFmt w:val="bullet"/>
-      <w:lvlText w:val="•"/>
-      <w:lvlJc w:val="left"/>
-      <w:pPr>
-        <w:ind w:left="995" w:hanging="84"/>
-      </w:pPr>
-      <w:rPr>
-        <w:rFonts w:hint="default"/>
-        <w:lang w:val="it-IT" w:eastAsia="en-US" w:bidi="ar-SA"/>
-      </w:rPr>
-    </w:lvl>
-  </w:abstractNum>
-  <w:abstractNum w:abstractNumId="14" w15:restartNumberingAfterBreak="0">
+  <w:abstractNum w:abstractNumId="12" w15:restartNumberingAfterBreak="0">
     <w:nsid w:val="35EA7E7A"/>
     <w:multiLevelType w:val="multilevel"/>
     <w:tmpl w:val="0F06DBF6"/>
@@ -7237,123 +7004,7 @@
       </w:rPr>
     </w:lvl>
   </w:abstractNum>
-  <w:abstractNum w:abstractNumId="15" w15:restartNumberingAfterBreak="0">
-    <w:nsid w:val="37296B21"/>
-    <w:multiLevelType w:val="hybridMultilevel"/>
-    <w:tmpl w:val="19F2DA1A"/>
-    <w:lvl w:ilvl="0" w:tplc="CEA2D2E8">
-      <w:numFmt w:val="bullet"/>
-      <w:lvlText w:val="-"/>
-      <w:lvlJc w:val="left"/>
-      <w:pPr>
-        <w:ind w:left="191" w:hanging="84"/>
-      </w:pPr>
-      <w:rPr>
-        <w:rFonts w:ascii="Arial MT" w:eastAsia="Arial MT" w:hAnsi="Arial MT" w:cs="Arial MT" w:hint="default"/>
-        <w:w w:val="102"/>
-        <w:sz w:val="14"/>
-        <w:szCs w:val="14"/>
-        <w:lang w:val="it-IT" w:eastAsia="en-US" w:bidi="ar-SA"/>
-      </w:rPr>
-    </w:lvl>
-    <w:lvl w:ilvl="1" w:tplc="A3767218">
-      <w:numFmt w:val="bullet"/>
-      <w:lvlText w:val="•"/>
-      <w:lvlJc w:val="left"/>
-      <w:pPr>
-        <w:ind w:left="321" w:hanging="84"/>
-      </w:pPr>
-      <w:rPr>
-        <w:rFonts w:hint="default"/>
-        <w:lang w:val="it-IT" w:eastAsia="en-US" w:bidi="ar-SA"/>
-      </w:rPr>
-    </w:lvl>
-    <w:lvl w:ilvl="2" w:tplc="80BAFEFC">
-      <w:numFmt w:val="bullet"/>
-      <w:lvlText w:val="•"/>
-      <w:lvlJc w:val="left"/>
-      <w:pPr>
-        <w:ind w:left="443" w:hanging="84"/>
-      </w:pPr>
-      <w:rPr>
-        <w:rFonts w:hint="default"/>
-        <w:lang w:val="it-IT" w:eastAsia="en-US" w:bidi="ar-SA"/>
-      </w:rPr>
-    </w:lvl>
-    <w:lvl w:ilvl="3" w:tplc="B728FCEC">
-      <w:numFmt w:val="bullet"/>
-      <w:lvlText w:val="•"/>
-      <w:lvlJc w:val="left"/>
-      <w:pPr>
-        <w:ind w:left="564" w:hanging="84"/>
-      </w:pPr>
-      <w:rPr>
-        <w:rFonts w:hint="default"/>
-        <w:lang w:val="it-IT" w:eastAsia="en-US" w:bidi="ar-SA"/>
-      </w:rPr>
-    </w:lvl>
-    <w:lvl w:ilvl="4" w:tplc="8F064FB8">
-      <w:numFmt w:val="bullet"/>
-      <w:lvlText w:val="•"/>
-      <w:lvlJc w:val="left"/>
-      <w:pPr>
-        <w:ind w:left="686" w:hanging="84"/>
-      </w:pPr>
-      <w:rPr>
-        <w:rFonts w:hint="default"/>
-        <w:lang w:val="it-IT" w:eastAsia="en-US" w:bidi="ar-SA"/>
-      </w:rPr>
-    </w:lvl>
-    <w:lvl w:ilvl="5" w:tplc="9C6EC75C">
-      <w:numFmt w:val="bullet"/>
-      <w:lvlText w:val="•"/>
-      <w:lvlJc w:val="left"/>
-      <w:pPr>
-        <w:ind w:left="808" w:hanging="84"/>
-      </w:pPr>
-      <w:rPr>
-        <w:rFonts w:hint="default"/>
-        <w:lang w:val="it-IT" w:eastAsia="en-US" w:bidi="ar-SA"/>
-      </w:rPr>
-    </w:lvl>
-    <w:lvl w:ilvl="6" w:tplc="CB725710">
-      <w:numFmt w:val="bullet"/>
-      <w:lvlText w:val="•"/>
-      <w:lvlJc w:val="left"/>
-      <w:pPr>
-        <w:ind w:left="929" w:hanging="84"/>
-      </w:pPr>
-      <w:rPr>
-        <w:rFonts w:hint="default"/>
-        <w:lang w:val="it-IT" w:eastAsia="en-US" w:bidi="ar-SA"/>
-      </w:rPr>
-    </w:lvl>
-    <w:lvl w:ilvl="7" w:tplc="54EC489A">
-      <w:numFmt w:val="bullet"/>
-      <w:lvlText w:val="•"/>
-      <w:lvlJc w:val="left"/>
-      <w:pPr>
-        <w:ind w:left="1051" w:hanging="84"/>
-      </w:pPr>
-      <w:rPr>
-        <w:rFonts w:hint="default"/>
-        <w:lang w:val="it-IT" w:eastAsia="en-US" w:bidi="ar-SA"/>
-      </w:rPr>
-    </w:lvl>
-    <w:lvl w:ilvl="8" w:tplc="9F8641B8">
-      <w:numFmt w:val="bullet"/>
-      <w:lvlText w:val="•"/>
-      <w:lvlJc w:val="left"/>
-      <w:pPr>
-        <w:ind w:left="1172" w:hanging="84"/>
-      </w:pPr>
-      <w:rPr>
-        <w:rFonts w:hint="default"/>
-        <w:lang w:val="it-IT" w:eastAsia="en-US" w:bidi="ar-SA"/>
-      </w:rPr>
-    </w:lvl>
-  </w:abstractNum>
-  <w:abstractNum w:abstractNumId="16" w15:restartNumberingAfterBreak="0">
+  <w:abstractNum w:abstractNumId="13" w15:restartNumberingAfterBreak="0">
     <w:nsid w:val="3DBC0CD8"/>
     <w:multiLevelType w:val="multilevel"/>
     <w:tmpl w:val="0F06DBF6"/>
@@ -7502,7 +7153,7 @@
       </w:rPr>
     </w:lvl>
   </w:abstractNum>
-  <w:abstractNum w:abstractNumId="17" w15:restartNumberingAfterBreak="0">
+  <w:abstractNum w:abstractNumId="14" w15:restartNumberingAfterBreak="0">
     <w:nsid w:val="400F3564"/>
     <w:multiLevelType w:val="multilevel"/>
     <w:tmpl w:val="0F06DBF6"/>
@@ -7651,7 +7302,7 @@
       </w:rPr>
     </w:lvl>
   </w:abstractNum>
-  <w:abstractNum w:abstractNumId="18" w15:restartNumberingAfterBreak="0">
+  <w:abstractNum w:abstractNumId="15" w15:restartNumberingAfterBreak="0">
     <w:nsid w:val="4475112B"/>
     <w:multiLevelType w:val="hybridMultilevel"/>
     <w:tmpl w:val="4CA8253C"/>
@@ -7737,7 +7388,7 @@
       </w:pPr>
     </w:lvl>
   </w:abstractNum>
-  <w:abstractNum w:abstractNumId="19" w15:restartNumberingAfterBreak="0">
+  <w:abstractNum w:abstractNumId="16" w15:restartNumberingAfterBreak="0">
     <w:nsid w:val="44FF20B5"/>
     <w:multiLevelType w:val="hybridMultilevel"/>
     <w:tmpl w:val="ADE84D02"/>
@@ -7850,7 +7501,7 @@
       </w:rPr>
     </w:lvl>
   </w:abstractNum>
-  <w:abstractNum w:abstractNumId="20" w15:restartNumberingAfterBreak="0">
+  <w:abstractNum w:abstractNumId="17" w15:restartNumberingAfterBreak="0">
     <w:nsid w:val="49771505"/>
     <w:multiLevelType w:val="hybridMultilevel"/>
     <w:tmpl w:val="CF1ACADC"/>
@@ -7963,7 +7614,7 @@
       </w:rPr>
     </w:lvl>
   </w:abstractNum>
-  <w:abstractNum w:abstractNumId="21" w15:restartNumberingAfterBreak="0">
+  <w:abstractNum w:abstractNumId="18" w15:restartNumberingAfterBreak="0">
     <w:nsid w:val="49B84D4E"/>
     <w:multiLevelType w:val="hybridMultilevel"/>
     <w:tmpl w:val="B930F874"/>
@@ -8076,123 +7727,7 @@
       </w:rPr>
     </w:lvl>
   </w:abstractNum>
-  <w:abstractNum w:abstractNumId="22" w15:restartNumberingAfterBreak="0">
-    <w:nsid w:val="51AF7408"/>
-    <w:multiLevelType w:val="hybridMultilevel"/>
-    <w:tmpl w:val="65EEC6D6"/>
-    <w:lvl w:ilvl="0" w:tplc="97AE6582">
-      <w:numFmt w:val="bullet"/>
-      <w:lvlText w:val="-"/>
-      <w:lvlJc w:val="left"/>
-      <w:pPr>
-        <w:ind w:left="191" w:hanging="84"/>
-      </w:pPr>
-      <w:rPr>
-        <w:rFonts w:ascii="Arial MT" w:eastAsia="Arial MT" w:hAnsi="Arial MT" w:cs="Arial MT" w:hint="default"/>
-        <w:w w:val="102"/>
-        <w:sz w:val="14"/>
-        <w:szCs w:val="14"/>
-        <w:lang w:val="it-IT" w:eastAsia="en-US" w:bidi="ar-SA"/>
-      </w:rPr>
-    </w:lvl>
-    <w:lvl w:ilvl="1" w:tplc="B928B4B4">
-      <w:numFmt w:val="bullet"/>
-      <w:lvlText w:val="•"/>
-      <w:lvlJc w:val="left"/>
-      <w:pPr>
-        <w:ind w:left="314" w:hanging="84"/>
-      </w:pPr>
-      <w:rPr>
-        <w:rFonts w:hint="default"/>
-        <w:lang w:val="it-IT" w:eastAsia="en-US" w:bidi="ar-SA"/>
-      </w:rPr>
-    </w:lvl>
-    <w:lvl w:ilvl="2" w:tplc="0D409C32">
-      <w:numFmt w:val="bullet"/>
-      <w:lvlText w:val="•"/>
-      <w:lvlJc w:val="left"/>
-      <w:pPr>
-        <w:ind w:left="428" w:hanging="84"/>
-      </w:pPr>
-      <w:rPr>
-        <w:rFonts w:hint="default"/>
-        <w:lang w:val="it-IT" w:eastAsia="en-US" w:bidi="ar-SA"/>
-      </w:rPr>
-    </w:lvl>
-    <w:lvl w:ilvl="3" w:tplc="DBBA00EE">
-      <w:numFmt w:val="bullet"/>
-      <w:lvlText w:val="•"/>
-      <w:lvlJc w:val="left"/>
-      <w:pPr>
-        <w:ind w:left="543" w:hanging="84"/>
-      </w:pPr>
-      <w:rPr>
-        <w:rFonts w:hint="default"/>
-        <w:lang w:val="it-IT" w:eastAsia="en-US" w:bidi="ar-SA"/>
-      </w:rPr>
-    </w:lvl>
-    <w:lvl w:ilvl="4" w:tplc="0792C530">
-      <w:numFmt w:val="bullet"/>
-      <w:lvlText w:val="•"/>
-      <w:lvlJc w:val="left"/>
-      <w:pPr>
-        <w:ind w:left="657" w:hanging="84"/>
-      </w:pPr>
-      <w:rPr>
-        <w:rFonts w:hint="default"/>
-        <w:lang w:val="it-IT" w:eastAsia="en-US" w:bidi="ar-SA"/>
-      </w:rPr>
-    </w:lvl>
-    <w:lvl w:ilvl="5" w:tplc="663A1B8E">
-      <w:numFmt w:val="bullet"/>
-      <w:lvlText w:val="•"/>
-      <w:lvlJc w:val="left"/>
-      <w:pPr>
-        <w:ind w:left="772" w:hanging="84"/>
-      </w:pPr>
-      <w:rPr>
-        <w:rFonts w:hint="default"/>
-        <w:lang w:val="it-IT" w:eastAsia="en-US" w:bidi="ar-SA"/>
-      </w:rPr>
-    </w:lvl>
-    <w:lvl w:ilvl="6" w:tplc="58D08B88">
-      <w:numFmt w:val="bullet"/>
-      <w:lvlText w:val="•"/>
-      <w:lvlJc w:val="left"/>
-      <w:pPr>
-        <w:ind w:left="886" w:hanging="84"/>
-      </w:pPr>
-      <w:rPr>
-        <w:rFonts w:hint="default"/>
-        <w:lang w:val="it-IT" w:eastAsia="en-US" w:bidi="ar-SA"/>
-      </w:rPr>
-    </w:lvl>
-    <w:lvl w:ilvl="7" w:tplc="62F00016">
-      <w:numFmt w:val="bullet"/>
-      <w:lvlText w:val="•"/>
-      <w:lvlJc w:val="left"/>
-      <w:pPr>
-        <w:ind w:left="1000" w:hanging="84"/>
-      </w:pPr>
-      <w:rPr>
-        <w:rFonts w:hint="default"/>
-        <w:lang w:val="it-IT" w:eastAsia="en-US" w:bidi="ar-SA"/>
-      </w:rPr>
-    </w:lvl>
-    <w:lvl w:ilvl="8" w:tplc="C8E48836">
-      <w:numFmt w:val="bullet"/>
-      <w:lvlText w:val="•"/>
-      <w:lvlJc w:val="left"/>
-      <w:pPr>
-        <w:ind w:left="1115" w:hanging="84"/>
-      </w:pPr>
-      <w:rPr>
-        <w:rFonts w:hint="default"/>
-        <w:lang w:val="it-IT" w:eastAsia="en-US" w:bidi="ar-SA"/>
-      </w:rPr>
-    </w:lvl>
-  </w:abstractNum>
-  <w:abstractNum w:abstractNumId="23" w15:restartNumberingAfterBreak="0">
+  <w:abstractNum w:abstractNumId="19" w15:restartNumberingAfterBreak="0">
     <w:nsid w:val="529C6C76"/>
     <w:multiLevelType w:val="hybridMultilevel"/>
     <w:tmpl w:val="6C7090A4"/>
@@ -8305,123 +7840,7 @@
       </w:rPr>
     </w:lvl>
   </w:abstractNum>
-  <w:abstractNum w:abstractNumId="24" w15:restartNumberingAfterBreak="0">
-    <w:nsid w:val="53ED7EB3"/>
-    <w:multiLevelType w:val="hybridMultilevel"/>
-    <w:tmpl w:val="C5EA3980"/>
-    <w:lvl w:ilvl="0" w:tplc="36945E2E">
-      <w:numFmt w:val="bullet"/>
-      <w:lvlText w:val="-"/>
-      <w:lvlJc w:val="left"/>
-      <w:pPr>
-        <w:ind w:left="169" w:hanging="84"/>
-      </w:pPr>
-      <w:rPr>
-        <w:rFonts w:ascii="Arial MT" w:eastAsia="Arial MT" w:hAnsi="Arial MT" w:cs="Arial MT" w:hint="default"/>
-        <w:w w:val="102"/>
-        <w:sz w:val="14"/>
-        <w:szCs w:val="14"/>
-        <w:lang w:val="it-IT" w:eastAsia="en-US" w:bidi="ar-SA"/>
-      </w:rPr>
-    </w:lvl>
-    <w:lvl w:ilvl="1" w:tplc="8946BB6E">
-      <w:numFmt w:val="bullet"/>
-      <w:lvlText w:val="•"/>
-      <w:lvlJc w:val="left"/>
-      <w:pPr>
-        <w:ind w:left="531" w:hanging="84"/>
-      </w:pPr>
-      <w:rPr>
-        <w:rFonts w:hint="default"/>
-        <w:lang w:val="it-IT" w:eastAsia="en-US" w:bidi="ar-SA"/>
-      </w:rPr>
-    </w:lvl>
-    <w:lvl w:ilvl="2" w:tplc="0AA6E1CE">
-      <w:numFmt w:val="bullet"/>
-      <w:lvlText w:val="•"/>
-      <w:lvlJc w:val="left"/>
-      <w:pPr>
-        <w:ind w:left="903" w:hanging="84"/>
-      </w:pPr>
-      <w:rPr>
-        <w:rFonts w:hint="default"/>
-        <w:lang w:val="it-IT" w:eastAsia="en-US" w:bidi="ar-SA"/>
-      </w:rPr>
-    </w:lvl>
-    <w:lvl w:ilvl="3" w:tplc="43767642">
-      <w:numFmt w:val="bullet"/>
-      <w:lvlText w:val="•"/>
-      <w:lvlJc w:val="left"/>
-      <w:pPr>
-        <w:ind w:left="1275" w:hanging="84"/>
-      </w:pPr>
-      <w:rPr>
-        <w:rFonts w:hint="default"/>
-        <w:lang w:val="it-IT" w:eastAsia="en-US" w:bidi="ar-SA"/>
-      </w:rPr>
-    </w:lvl>
-    <w:lvl w:ilvl="4" w:tplc="5718CF6A">
-      <w:numFmt w:val="bullet"/>
-      <w:lvlText w:val="•"/>
-      <w:lvlJc w:val="left"/>
-      <w:pPr>
-        <w:ind w:left="1647" w:hanging="84"/>
-      </w:pPr>
-      <w:rPr>
-        <w:rFonts w:hint="default"/>
-        <w:lang w:val="it-IT" w:eastAsia="en-US" w:bidi="ar-SA"/>
-      </w:rPr>
-    </w:lvl>
-    <w:lvl w:ilvl="5" w:tplc="90720C62">
-      <w:numFmt w:val="bullet"/>
-      <w:lvlText w:val="•"/>
-      <w:lvlJc w:val="left"/>
-      <w:pPr>
-        <w:ind w:left="2019" w:hanging="84"/>
-      </w:pPr>
-      <w:rPr>
-        <w:rFonts w:hint="default"/>
-        <w:lang w:val="it-IT" w:eastAsia="en-US" w:bidi="ar-SA"/>
-      </w:rPr>
-    </w:lvl>
-    <w:lvl w:ilvl="6" w:tplc="515CAA60">
-      <w:numFmt w:val="bullet"/>
-      <w:lvlText w:val="•"/>
-      <w:lvlJc w:val="left"/>
-      <w:pPr>
-        <w:ind w:left="2391" w:hanging="84"/>
-      </w:pPr>
-      <w:rPr>
-        <w:rFonts w:hint="default"/>
-        <w:lang w:val="it-IT" w:eastAsia="en-US" w:bidi="ar-SA"/>
-      </w:rPr>
-    </w:lvl>
-    <w:lvl w:ilvl="7" w:tplc="A3FECB44">
-      <w:numFmt w:val="bullet"/>
-      <w:lvlText w:val="•"/>
-      <w:lvlJc w:val="left"/>
-      <w:pPr>
-        <w:ind w:left="2762" w:hanging="84"/>
-      </w:pPr>
-      <w:rPr>
-        <w:rFonts w:hint="default"/>
-        <w:lang w:val="it-IT" w:eastAsia="en-US" w:bidi="ar-SA"/>
-      </w:rPr>
-    </w:lvl>
-    <w:lvl w:ilvl="8" w:tplc="78EA3130">
-      <w:numFmt w:val="bullet"/>
-      <w:lvlText w:val="•"/>
-      <w:lvlJc w:val="left"/>
-      <w:pPr>
-        <w:ind w:left="3134" w:hanging="84"/>
-      </w:pPr>
-      <w:rPr>
-        <w:rFonts w:hint="default"/>
-        <w:lang w:val="it-IT" w:eastAsia="en-US" w:bidi="ar-SA"/>
-      </w:rPr>
-    </w:lvl>
-  </w:abstractNum>
-  <w:abstractNum w:abstractNumId="25" w15:restartNumberingAfterBreak="0">
+  <w:abstractNum w:abstractNumId="20" w15:restartNumberingAfterBreak="0">
     <w:nsid w:val="57C15488"/>
     <w:multiLevelType w:val="hybridMultilevel"/>
     <w:tmpl w:val="565A30A4"/>
@@ -8534,7 +7953,7 @@
       </w:rPr>
     </w:lvl>
   </w:abstractNum>
-  <w:abstractNum w:abstractNumId="26" w15:restartNumberingAfterBreak="0">
+  <w:abstractNum w:abstractNumId="21" w15:restartNumberingAfterBreak="0">
     <w:nsid w:val="5A5423B0"/>
     <w:multiLevelType w:val="hybridMultilevel"/>
     <w:tmpl w:val="4CA8253C"/>
@@ -8620,7 +8039,7 @@
       </w:pPr>
     </w:lvl>
   </w:abstractNum>
-  <w:abstractNum w:abstractNumId="27" w15:restartNumberingAfterBreak="0">
+  <w:abstractNum w:abstractNumId="22" w15:restartNumberingAfterBreak="0">
     <w:nsid w:val="61CB620F"/>
     <w:multiLevelType w:val="hybridMultilevel"/>
     <w:tmpl w:val="3558D5D6"/>
@@ -8733,7 +8152,7 @@
       </w:rPr>
     </w:lvl>
   </w:abstractNum>
-  <w:abstractNum w:abstractNumId="28" w15:restartNumberingAfterBreak="0">
+  <w:abstractNum w:abstractNumId="23" w15:restartNumberingAfterBreak="0">
     <w:nsid w:val="66300C42"/>
     <w:multiLevelType w:val="hybridMultilevel"/>
     <w:tmpl w:val="4CA8253C"/>
@@ -8819,7 +8238,7 @@
       </w:pPr>
     </w:lvl>
   </w:abstractNum>
-  <w:abstractNum w:abstractNumId="29" w15:restartNumberingAfterBreak="0">
+  <w:abstractNum w:abstractNumId="24" w15:restartNumberingAfterBreak="0">
     <w:nsid w:val="68EE46E4"/>
     <w:multiLevelType w:val="hybridMultilevel"/>
     <w:tmpl w:val="0FB4DB74"/>
@@ -8908,7 +8327,7 @@
       </w:pPr>
     </w:lvl>
   </w:abstractNum>
-  <w:abstractNum w:abstractNumId="30" w15:restartNumberingAfterBreak="0">
+  <w:abstractNum w:abstractNumId="25" w15:restartNumberingAfterBreak="0">
     <w:nsid w:val="6BA028ED"/>
     <w:multiLevelType w:val="hybridMultilevel"/>
     <w:tmpl w:val="75AE1B9C"/>
@@ -8994,7 +8413,7 @@
       </w:pPr>
     </w:lvl>
   </w:abstractNum>
-  <w:abstractNum w:abstractNumId="31" w15:restartNumberingAfterBreak="0">
+  <w:abstractNum w:abstractNumId="26" w15:restartNumberingAfterBreak="0">
     <w:nsid w:val="6F253660"/>
     <w:multiLevelType w:val="hybridMultilevel"/>
     <w:tmpl w:val="61849376"/>
@@ -9107,7 +8526,7 @@
       </w:rPr>
     </w:lvl>
   </w:abstractNum>
-  <w:abstractNum w:abstractNumId="32" w15:restartNumberingAfterBreak="0">
+  <w:abstractNum w:abstractNumId="27" w15:restartNumberingAfterBreak="0">
     <w:nsid w:val="749E2CAE"/>
     <w:multiLevelType w:val="hybridMultilevel"/>
     <w:tmpl w:val="86D89DDE"/>
@@ -9220,7 +8639,7 @@
       </w:rPr>
     </w:lvl>
   </w:abstractNum>
-  <w:abstractNum w:abstractNumId="33" w15:restartNumberingAfterBreak="0">
+  <w:abstractNum w:abstractNumId="28" w15:restartNumberingAfterBreak="0">
     <w:nsid w:val="75A32C93"/>
     <w:multiLevelType w:val="multilevel"/>
     <w:tmpl w:val="0F06DBF6"/>
@@ -9369,7 +8788,7 @@
       </w:rPr>
     </w:lvl>
   </w:abstractNum>
-  <w:abstractNum w:abstractNumId="34" w15:restartNumberingAfterBreak="0">
+  <w:abstractNum w:abstractNumId="29" w15:restartNumberingAfterBreak="0">
     <w:nsid w:val="761D14D2"/>
     <w:multiLevelType w:val="hybridMultilevel"/>
     <w:tmpl w:val="C922CB3A"/>
@@ -9482,7 +8901,7 @@
       </w:rPr>
     </w:lvl>
   </w:abstractNum>
-  <w:abstractNum w:abstractNumId="35" w15:restartNumberingAfterBreak="0">
+  <w:abstractNum w:abstractNumId="30" w15:restartNumberingAfterBreak="0">
     <w:nsid w:val="76660195"/>
     <w:multiLevelType w:val="hybridMultilevel"/>
     <w:tmpl w:val="A7A01280"/>
@@ -9495,7 +8914,7 @@
         <w:ind w:left="720" w:hanging="360"/>
       </w:pPr>
     </w:lvl>
-    <w:lvl w:ilvl="1" w:tplc="04100019" w:tentative="1">
+    <w:lvl w:ilvl="1" w:tplc="04100019">
       <w:start w:val="1"/>
       <w:numFmt w:val="lowerLetter"/>
       <w:lvlText w:val="%2."/>
@@ -9504,7 +8923,7 @@
         <w:ind w:left="1440" w:hanging="360"/>
       </w:pPr>
     </w:lvl>
-    <w:lvl w:ilvl="2" w:tplc="0410001B" w:tentative="1">
+    <w:lvl w:ilvl="2" w:tplc="0410001B">
       <w:start w:val="1"/>
       <w:numFmt w:val="lowerRoman"/>
       <w:lvlText w:val="%3."/>
@@ -9513,7 +8932,7 @@
         <w:ind w:left="2160" w:hanging="180"/>
       </w:pPr>
     </w:lvl>
-    <w:lvl w:ilvl="3" w:tplc="0410000F" w:tentative="1">
+    <w:lvl w:ilvl="3" w:tplc="0410000F">
       <w:start w:val="1"/>
       <w:numFmt w:val="decimal"/>
       <w:lvlText w:val="%4."/>
@@ -9522,7 +8941,7 @@
         <w:ind w:left="2880" w:hanging="360"/>
       </w:pPr>
     </w:lvl>
-    <w:lvl w:ilvl="4" w:tplc="04100019" w:tentative="1">
+    <w:lvl w:ilvl="4" w:tplc="04100019">
       <w:start w:val="1"/>
       <w:numFmt w:val="lowerLetter"/>
       <w:lvlText w:val="%5."/>
@@ -9531,7 +8950,7 @@
         <w:ind w:left="3600" w:hanging="360"/>
       </w:pPr>
     </w:lvl>
-    <w:lvl w:ilvl="5" w:tplc="0410001B" w:tentative="1">
+    <w:lvl w:ilvl="5" w:tplc="0410001B">
       <w:start w:val="1"/>
       <w:numFmt w:val="lowerRoman"/>
       <w:lvlText w:val="%6."/>
@@ -9540,7 +8959,7 @@
         <w:ind w:left="4320" w:hanging="180"/>
       </w:pPr>
     </w:lvl>
-    <w:lvl w:ilvl="6" w:tplc="0410000F" w:tentative="1">
+    <w:lvl w:ilvl="6" w:tplc="0410000F">
       <w:start w:val="1"/>
       <w:numFmt w:val="decimal"/>
       <w:lvlText w:val="%7."/>
@@ -9549,7 +8968,7 @@
         <w:ind w:left="5040" w:hanging="360"/>
       </w:pPr>
     </w:lvl>
-    <w:lvl w:ilvl="7" w:tplc="04100019" w:tentative="1">
+    <w:lvl w:ilvl="7" w:tplc="04100019">
       <w:start w:val="1"/>
       <w:numFmt w:val="lowerLetter"/>
       <w:lvlText w:val="%8."/>
@@ -9558,7 +8977,7 @@
         <w:ind w:left="5760" w:hanging="360"/>
       </w:pPr>
     </w:lvl>
-    <w:lvl w:ilvl="8" w:tplc="0410001B" w:tentative="1">
+    <w:lvl w:ilvl="8" w:tplc="0410001B">
       <w:start w:val="1"/>
       <w:numFmt w:val="lowerRoman"/>
       <w:lvlText w:val="%9."/>
@@ -9568,7 +8987,7 @@
       </w:pPr>
     </w:lvl>
   </w:abstractNum>
-  <w:abstractNum w:abstractNumId="36" w15:restartNumberingAfterBreak="0">
+  <w:abstractNum w:abstractNumId="31" w15:restartNumberingAfterBreak="0">
     <w:nsid w:val="77DB6DF5"/>
     <w:multiLevelType w:val="hybridMultilevel"/>
     <w:tmpl w:val="4CA8253C"/>
@@ -9658,7 +9077,7 @@
     <w:abstractNumId w:val="6"/>
   </w:num>
   <w:num w:numId="2">
-    <w:abstractNumId w:val="25"/>
+    <w:abstractNumId w:val="20"/>
   </w:num>
   <w:num w:numId="3">
     <w:abstractNumId w:val="2"/>
@@ -9667,103 +9086,145 @@
     <w:abstractNumId w:val="3"/>
   </w:num>
   <w:num w:numId="5">
-    <w:abstractNumId w:val="23"/>
+    <w:abstractNumId w:val="19"/>
   </w:num>
   <w:num w:numId="6">
-    <w:abstractNumId w:val="19"/>
+    <w:abstractNumId w:val="16"/>
   </w:num>
   <w:num w:numId="7">
-    <w:abstractNumId w:val="29"/>
+    <w:abstractNumId w:val="24"/>
   </w:num>
   <w:num w:numId="8">
     <w:abstractNumId w:val="4"/>
   </w:num>
   <w:num w:numId="9">
+    <w:abstractNumId w:val="12"/>
+  </w:num>
+  <w:num w:numId="10">
+    <w:abstractNumId w:val="13"/>
+  </w:num>
+  <w:num w:numId="11">
+    <w:abstractNumId w:val="28"/>
+  </w:num>
+  <w:num w:numId="12">
     <w:abstractNumId w:val="14"/>
   </w:num>
-  <w:num w:numId="10">
-    <w:abstractNumId w:val="16"/>
+  <w:num w:numId="13">
+    <w:abstractNumId w:val="26"/>
   </w:num>
-  <w:num w:numId="11">
-    <w:abstractNumId w:val="33"/>
-  </w:num>
-  <w:num w:numId="12">
+  <w:num w:numId="14">
     <w:abstractNumId w:val="17"/>
   </w:num>
-  <w:num w:numId="13">
+  <w:num w:numId="15">
+    <w:abstractNumId w:val="25"/>
+  </w:num>
+  <w:num w:numId="16">
     <w:abstractNumId w:val="31"/>
   </w:num>
-  <w:num w:numId="14">
-    <w:abstractNumId w:val="20"/>
+  <w:num w:numId="17">
+    <w:abstractNumId w:val="15"/>
   </w:num>
-  <w:num w:numId="15">
-    <w:abstractNumId w:val="30"/>
+  <w:num w:numId="18">
+    <w:abstractNumId w:val="9"/>
   </w:num>
-  <w:num w:numId="16">
-    <w:abstractNumId w:val="36"/>
+  <w:num w:numId="19">
+    <w:abstractNumId w:val="29"/>
   </w:num>
-  <w:num w:numId="17">
+  <w:num w:numId="20">
+    <w:abstractNumId w:val="21"/>
+  </w:num>
+  <w:num w:numId="21">
+    <w:abstractNumId w:val="22"/>
+  </w:num>
+  <w:num w:numId="22">
+    <w:abstractNumId w:val="23"/>
+  </w:num>
+  <w:num w:numId="23">
     <w:abstractNumId w:val="18"/>
   </w:num>
-  <w:num w:numId="18">
-    <w:abstractNumId w:val="10"/>
-  </w:num>
-  <w:num w:numId="19">
-    <w:abstractNumId w:val="34"/>
-  </w:num>
-  <w:num w:numId="20">
-    <w:abstractNumId w:val="26"/>
-  </w:num>
-  <w:num w:numId="21">
+  <w:num w:numId="24">
     <w:abstractNumId w:val="27"/>
-  </w:num>
-  <w:num w:numId="22">
-    <w:abstractNumId w:val="28"/>
-  </w:num>
-  <w:num w:numId="23">
-    <w:abstractNumId w:val="21"/>
-  </w:num>
-  <w:num w:numId="24">
-    <w:abstractNumId w:val="32"/>
   </w:num>
   <w:num w:numId="25">
     <w:abstractNumId w:val="1"/>
   </w:num>
   <w:num w:numId="26">
-    <w:abstractNumId w:val="11"/>
+    <w:abstractNumId w:val="10"/>
   </w:num>
   <w:num w:numId="27">
-    <w:abstractNumId w:val="12"/>
+    <w:abstractNumId w:val="11"/>
   </w:num>
   <w:num w:numId="28">
     <w:abstractNumId w:val="0"/>
   </w:num>
   <w:num w:numId="29">
-    <w:abstractNumId w:val="9"/>
+    <w:abstractNumId w:val="8"/>
   </w:num>
   <w:num w:numId="30">
     <w:abstractNumId w:val="5"/>
   </w:num>
   <w:num w:numId="31">
-    <w:abstractNumId w:val="8"/>
+    <w:abstractNumId w:val="7"/>
   </w:num>
   <w:num w:numId="32">
-    <w:abstractNumId w:val="7"/>
+    <w:abstractNumId w:val="6"/>
+    <w:lvlOverride w:ilvl="0">
+      <w:startOverride w:val="1"/>
+    </w:lvlOverride>
+    <w:lvlOverride w:ilvl="1">
+      <w:startOverride w:val="1"/>
+    </w:lvlOverride>
+    <w:lvlOverride w:ilvl="2">
+      <w:startOverride w:val="1"/>
+    </w:lvlOverride>
+    <w:lvlOverride w:ilvl="3">
+      <w:startOverride w:val="1"/>
+    </w:lvlOverride>
+    <w:lvlOverride w:ilvl="4">
+      <w:startOverride w:val="1"/>
+    </w:lvlOverride>
+    <w:lvlOverride w:ilvl="5">
+      <w:startOverride w:val="1"/>
+    </w:lvlOverride>
+    <w:lvlOverride w:ilvl="6">
+      <w:startOverride w:val="1"/>
+    </w:lvlOverride>
+    <w:lvlOverride w:ilvl="7">
+      <w:startOverride w:val="1"/>
+    </w:lvlOverride>
+    <w:lvlOverride w:ilvl="8">
+      <w:startOverride w:val="1"/>
+    </w:lvlOverride>
   </w:num>
   <w:num w:numId="33">
-    <w:abstractNumId w:val="22"/>
-  </w:num>
-  <w:num w:numId="34">
-    <w:abstractNumId w:val="15"/>
-  </w:num>
-  <w:num w:numId="35">
-    <w:abstractNumId w:val="24"/>
-  </w:num>
-  <w:num w:numId="36">
-    <w:abstractNumId w:val="13"/>
-  </w:num>
-  <w:num w:numId="37">
-    <w:abstractNumId w:val="35"/>
+    <w:abstractNumId w:val="30"/>
+    <w:lvlOverride w:ilvl="0">
+      <w:startOverride w:val="1"/>
+    </w:lvlOverride>
+    <w:lvlOverride w:ilvl="1">
+      <w:startOverride w:val="1"/>
+    </w:lvlOverride>
+    <w:lvlOverride w:ilvl="2">
+      <w:startOverride w:val="1"/>
+    </w:lvlOverride>
+    <w:lvlOverride w:ilvl="3">
+      <w:startOverride w:val="1"/>
+    </w:lvlOverride>
+    <w:lvlOverride w:ilvl="4">
+      <w:startOverride w:val="1"/>
+    </w:lvlOverride>
+    <w:lvlOverride w:ilvl="5">
+      <w:startOverride w:val="1"/>
+    </w:lvlOverride>
+    <w:lvlOverride w:ilvl="6">
+      <w:startOverride w:val="1"/>
+    </w:lvlOverride>
+    <w:lvlOverride w:ilvl="7">
+      <w:startOverride w:val="1"/>
+    </w:lvlOverride>
+    <w:lvlOverride w:ilvl="8">
+      <w:startOverride w:val="1"/>
+    </w:lvlOverride>
   </w:num>
   <w:numIdMacAtCleanup w:val="12"/>
 </w:numbering>

</xml_diff>

<commit_message>
aggiornati tutti i documenti + avvio iterazione 3
</commit_message>
<xml_diff>
--- a/Iterazione 1/2022_01_07_UniCTest_Elaborazione.docx
+++ b/Iterazione 1/2022_01_07_UniCTest_Elaborazione.docx
@@ -6,9 +6,11 @@
       <w:pPr>
         <w:pStyle w:val="Titolo"/>
       </w:pPr>
+      <w:proofErr w:type="spellStart"/>
       <w:r>
         <w:t>UniCTest</w:t>
       </w:r>
+      <w:proofErr w:type="spellEnd"/>
     </w:p>
     <w:p>
       <w:pPr>
@@ -1502,12 +1504,28 @@
     </w:p>
     <w:p>
       <w:r>
-        <w:t>Durante la fase di ideazione sono stati individuati la maggior parte dei requisiti dell’applicazione UniCTest.</w:t>
+        <w:t xml:space="preserve">Durante la fase di ideazione sono stati individuati la maggior parte dei requisiti dell’applicazione </w:t>
+      </w:r>
+      <w:proofErr w:type="spellStart"/>
+      <w:r>
+        <w:t>UniCTest</w:t>
+      </w:r>
+      <w:proofErr w:type="spellEnd"/>
+      <w:r>
+        <w:t>.</w:t>
       </w:r>
     </w:p>
     <w:p>
       <w:r>
-        <w:t>Nella 1° iterazione della</w:t>
+        <w:t xml:space="preserve">Nella </w:t>
+      </w:r>
+      <w:proofErr w:type="gramStart"/>
+      <w:r>
+        <w:t>1°</w:t>
+      </w:r>
+      <w:proofErr w:type="gramEnd"/>
+      <w:r>
+        <w:t xml:space="preserve"> iterazione della</w:t>
       </w:r>
       <w:r>
         <w:t xml:space="preserve"> fase di </w:t>
@@ -1639,14 +1657,52 @@
           <w:lang w:val="en-US"/>
         </w:rPr>
       </w:pPr>
+      <w:proofErr w:type="spellStart"/>
       <w:r>
         <w:rPr>
           <w:b/>
           <w:bCs/>
           <w:lang w:val="en-US"/>
         </w:rPr>
-        <w:t>Contratti delle operazioni</w:t>
-      </w:r>
+        <w:t>Contratti</w:t>
+      </w:r>
+      <w:proofErr w:type="spellEnd"/>
+      <w:r>
+        <w:rPr>
+          <w:b/>
+          <w:bCs/>
+          <w:lang w:val="en-US"/>
+        </w:rPr>
+        <w:t xml:space="preserve"> </w:t>
+      </w:r>
+      <w:proofErr w:type="spellStart"/>
+      <w:r>
+        <w:rPr>
+          <w:b/>
+          <w:bCs/>
+          <w:lang w:val="en-US"/>
+        </w:rPr>
+        <w:t>delle</w:t>
+      </w:r>
+      <w:proofErr w:type="spellEnd"/>
+      <w:r>
+        <w:rPr>
+          <w:b/>
+          <w:bCs/>
+          <w:lang w:val="en-US"/>
+        </w:rPr>
+        <w:t xml:space="preserve"> </w:t>
+      </w:r>
+      <w:proofErr w:type="spellStart"/>
+      <w:r>
+        <w:rPr>
+          <w:b/>
+          <w:bCs/>
+          <w:lang w:val="en-US"/>
+        </w:rPr>
+        <w:t>operazioni</w:t>
+      </w:r>
+      <w:proofErr w:type="spellEnd"/>
     </w:p>
     <w:p>
       <w:pPr>
@@ -1689,12 +1745,36 @@
           <w:b/>
           <w:bCs/>
         </w:rPr>
-        <w:t xml:space="preserve">DCD (Design Class Diagram) </w:t>
+        <w:t xml:space="preserve">DCD (Design Class </w:t>
+      </w:r>
+      <w:proofErr w:type="spellStart"/>
+      <w:r>
+        <w:rPr>
+          <w:b/>
+          <w:bCs/>
+        </w:rPr>
+        <w:t>Diagram</w:t>
+      </w:r>
+      <w:proofErr w:type="spellEnd"/>
+      <w:r>
+        <w:rPr>
+          <w:b/>
+          <w:bCs/>
+        </w:rPr>
+        <w:t xml:space="preserve">) </w:t>
       </w:r>
     </w:p>
     <w:p>
       <w:r>
-        <w:t xml:space="preserve">La 1° iterazione della fase di elaborazione prevederà </w:t>
+        <w:t xml:space="preserve">La </w:t>
+      </w:r>
+      <w:proofErr w:type="gramStart"/>
+      <w:r>
+        <w:t>1°</w:t>
+      </w:r>
+      <w:proofErr w:type="gramEnd"/>
+      <w:r>
+        <w:t xml:space="preserve"> iterazione della fase di elaborazione prevederà </w:t>
       </w:r>
       <w:r>
         <w:t>diversi step</w:t>
@@ -2121,7 +2201,27 @@
                 <w:i/>
                 <w:iCs/>
               </w:rPr>
-              <w:t>Il passo 6 viene ripetuto finché serve.</w:t>
+              <w:t xml:space="preserve">Il passo </w:t>
+            </w:r>
+            <w:proofErr w:type="gramStart"/>
+            <w:r>
+              <w:rPr>
+                <w:b w:val="0"/>
+                <w:bCs w:val="0"/>
+                <w:i/>
+                <w:iCs/>
+              </w:rPr>
+              <w:t>6</w:t>
+            </w:r>
+            <w:proofErr w:type="gramEnd"/>
+            <w:r>
+              <w:rPr>
+                <w:b w:val="0"/>
+                <w:bCs w:val="0"/>
+                <w:i/>
+                <w:iCs/>
+              </w:rPr>
+              <w:t xml:space="preserve"> viene ripetuto finché serve.</w:t>
             </w:r>
           </w:p>
           <w:p>
@@ -2235,6 +2335,7 @@
           <w:numId w:val="27"/>
         </w:numPr>
       </w:pPr>
+      <w:proofErr w:type="spellStart"/>
       <w:r>
         <w:rPr>
           <w:b/>
@@ -2242,6 +2343,7 @@
         </w:rPr>
         <w:t>UniCTest</w:t>
       </w:r>
+      <w:proofErr w:type="spellEnd"/>
       <w:r>
         <w:t xml:space="preserve">: </w:t>
       </w:r>
@@ -2342,13 +2444,7 @@
         <w:t>Dall’analisi effettuata si è resa necessaria l’introduzione di una classe concettuale per la visibilità del quesito (pubblico, privato o personale).</w:t>
       </w:r>
       <w:r>
-        <w:t xml:space="preserve"> Infatti, si vogliono avere più tipi di visibilità la cui esistenza deve essere indipendente dalla esistenza di quesiti nel sistema. </w:t>
-      </w:r>
-      <w:r>
-        <w:rPr>
-          <w:strike/>
-        </w:rPr>
-        <w:t>La necessità dell’inserimento della classe concettuale Visibilità è stata ricavata mediante la realizzazione di un Modello degli Oggetti di Dominio.</w:t>
+        <w:t xml:space="preserve"> Infatti, si vogliono avere più tipi di visibilità la cui esistenza deve essere indipendente dalla esistenza di quesiti nel sistema.</w:t>
       </w:r>
       <w:r>
         <w:br/>
@@ -2382,27 +2478,23 @@
         <w:t>: indica se il quesito a cui essa fa riferimento è pubblico, privato o personale.</w:t>
       </w:r>
     </w:p>
-    <w:p/>
-    <w:p/>
-    <w:p/>
-    <w:p/>
-    <w:p/>
-    <w:p/>
-    <w:p>
-      <w:r>
-        <w:lastRenderedPageBreak/>
-        <w:t>Da cui, tenendo conto di associazioni e attributi, è stato ricavato il seguente Modello di Dominio:</w:t>
-      </w:r>
-    </w:p>
     <w:p>
       <w:r>
         <w:rPr>
           <w:noProof/>
         </w:rPr>
         <w:drawing>
-          <wp:inline distT="0" distB="0" distL="0" distR="0" wp14:anchorId="729D58D0" wp14:editId="400FBF5F">
-            <wp:extent cx="5760720" cy="3089910"/>
+          <wp:anchor distT="0" distB="0" distL="114300" distR="114300" simplePos="0" relativeHeight="251660800" behindDoc="0" locked="0" layoutInCell="1" allowOverlap="1" wp14:anchorId="729D58D0" wp14:editId="7B876050">
+            <wp:simplePos x="0" y="0"/>
+            <wp:positionH relativeFrom="column">
+              <wp:posOffset>862330</wp:posOffset>
+            </wp:positionH>
+            <wp:positionV relativeFrom="paragraph">
+              <wp:posOffset>405765</wp:posOffset>
+            </wp:positionV>
+            <wp:extent cx="3981450" cy="2135505"/>
             <wp:effectExtent l="0" t="0" r="0" b="0"/>
+            <wp:wrapTopAndBottom/>
             <wp:docPr id="1" name="Immagine 1"/>
             <wp:cNvGraphicFramePr>
               <a:graphicFrameLocks xmlns:a="http://schemas.openxmlformats.org/drawingml/2006/main" noChangeAspect="1"/>
@@ -2417,7 +2509,13 @@
                     </pic:cNvPicPr>
                   </pic:nvPicPr>
                   <pic:blipFill>
-                    <a:blip r:embed="rId8"/>
+                    <a:blip r:embed="rId8">
+                      <a:extLst>
+                        <a:ext uri="{28A0092B-C50C-407E-A947-70E740481C1C}">
+                          <a14:useLocalDpi xmlns:a14="http://schemas.microsoft.com/office/drawing/2010/main" val="0"/>
+                        </a:ext>
+                      </a:extLst>
+                    </a:blip>
                     <a:stretch>
                       <a:fillRect/>
                     </a:stretch>
@@ -2425,7 +2523,7 @@
                   <pic:spPr>
                     <a:xfrm>
                       <a:off x="0" y="0"/>
-                      <a:ext cx="5760720" cy="3089910"/>
+                      <a:ext cx="3981450" cy="2135505"/>
                     </a:xfrm>
                     <a:prstGeom prst="rect">
                       <a:avLst/>
@@ -2434,8 +2532,17 @@
                 </pic:pic>
               </a:graphicData>
             </a:graphic>
-          </wp:inline>
+            <wp14:sizeRelH relativeFrom="margin">
+              <wp14:pctWidth>0</wp14:pctWidth>
+            </wp14:sizeRelH>
+            <wp14:sizeRelV relativeFrom="margin">
+              <wp14:pctHeight>0</wp14:pctHeight>
+            </wp14:sizeRelV>
+          </wp:anchor>
         </w:drawing>
+      </w:r>
+      <w:r>
+        <w:t>Da cui, tenendo conto di associazioni e attributi, è stato ricavato il seguente Modello di Dominio:</w:t>
       </w:r>
     </w:p>
     <w:p>
@@ -2444,6 +2551,7 @@
       </w:pPr>
       <w:bookmarkStart w:id="4" w:name="_Toc92538026"/>
       <w:r>
+        <w:lastRenderedPageBreak/>
         <w:t>Diagramma di Sequenza di Sistema</w:t>
       </w:r>
       <w:bookmarkEnd w:id="4"/>
@@ -2603,12 +2711,30 @@
                 <w:bCs w:val="0"/>
               </w:rPr>
             </w:pPr>
+            <w:proofErr w:type="spellStart"/>
+            <w:proofErr w:type="gramStart"/>
             <w:r>
               <w:rPr>
                 <w:b w:val="0"/>
                 <w:bCs w:val="0"/>
               </w:rPr>
-              <w:t>visualizzaMaterie()</w:t>
+              <w:t>visualizzaMaterie</w:t>
+            </w:r>
+            <w:proofErr w:type="spellEnd"/>
+            <w:r>
+              <w:rPr>
+                <w:b w:val="0"/>
+                <w:bCs w:val="0"/>
+              </w:rPr>
+              <w:t>(</w:t>
+            </w:r>
+            <w:proofErr w:type="gramEnd"/>
+            <w:r>
+              <w:rPr>
+                <w:b w:val="0"/>
+                <w:bCs w:val="0"/>
+              </w:rPr>
+              <w:t>)</w:t>
             </w:r>
           </w:p>
         </w:tc>
@@ -2756,6 +2882,7 @@
               </w:rPr>
               <w:t>m</w:t>
             </w:r>
+            <w:proofErr w:type="gramStart"/>
             <w:r>
               <w:rPr>
                 <w:i/>
@@ -2769,7 +2896,23 @@
                 <w:i/>
                 <w:iCs/>
               </w:rPr>
-              <w:t>,…,m</w:t>
+              <w:t>,…</w:t>
+            </w:r>
+            <w:proofErr w:type="gramEnd"/>
+            <w:r>
+              <w:rPr>
+                <w:i/>
+                <w:iCs/>
+              </w:rPr>
+              <w:t>,</w:t>
+            </w:r>
+            <w:proofErr w:type="spellStart"/>
+            <w:r>
+              <w:rPr>
+                <w:i/>
+                <w:iCs/>
+              </w:rPr>
+              <w:t>m</w:t>
             </w:r>
             <w:r>
               <w:rPr>
@@ -2779,6 +2922,7 @@
               </w:rPr>
               <w:t>n</w:t>
             </w:r>
+            <w:proofErr w:type="spellEnd"/>
             <w:r>
               <w:rPr>
                 <w:i/>
@@ -2875,12 +3019,55 @@
                 <w:bCs w:val="0"/>
               </w:rPr>
             </w:pPr>
+            <w:proofErr w:type="spellStart"/>
+            <w:proofErr w:type="gramStart"/>
             <w:r>
               <w:rPr>
                 <w:b w:val="0"/>
                 <w:bCs w:val="0"/>
               </w:rPr>
-              <w:t>nuovoQuesito(codiceMateria: String)</w:t>
+              <w:t>nuovoQuesito</w:t>
+            </w:r>
+            <w:proofErr w:type="spellEnd"/>
+            <w:r>
+              <w:rPr>
+                <w:b w:val="0"/>
+                <w:bCs w:val="0"/>
+              </w:rPr>
+              <w:t>(</w:t>
+            </w:r>
+            <w:proofErr w:type="spellStart"/>
+            <w:proofErr w:type="gramEnd"/>
+            <w:r>
+              <w:rPr>
+                <w:b w:val="0"/>
+                <w:bCs w:val="0"/>
+              </w:rPr>
+              <w:t>codiceMateria</w:t>
+            </w:r>
+            <w:proofErr w:type="spellEnd"/>
+            <w:r>
+              <w:rPr>
+                <w:b w:val="0"/>
+                <w:bCs w:val="0"/>
+              </w:rPr>
+              <w:t xml:space="preserve">: </w:t>
+            </w:r>
+            <w:proofErr w:type="spellStart"/>
+            <w:r>
+              <w:rPr>
+                <w:b w:val="0"/>
+                <w:bCs w:val="0"/>
+              </w:rPr>
+              <w:t>String</w:t>
+            </w:r>
+            <w:proofErr w:type="spellEnd"/>
+            <w:r>
+              <w:rPr>
+                <w:b w:val="0"/>
+                <w:bCs w:val="0"/>
+              </w:rPr>
+              <w:t>)</w:t>
             </w:r>
           </w:p>
         </w:tc>
@@ -3023,6 +3210,8 @@
             <w:r>
               <w:t xml:space="preserve"> di Materia avente </w:t>
             </w:r>
+            <w:proofErr w:type="spellStart"/>
+            <w:proofErr w:type="gramStart"/>
             <w:r>
               <w:rPr>
                 <w:i/>
@@ -3045,8 +3234,30 @@
               </w:rPr>
               <w:t>.codice</w:t>
             </w:r>
-            <w:r>
-              <w:t xml:space="preserve"> uguale a codiceMateria è stata associata a UniCTest tramite l’associazione “corrente”;</w:t>
+            <w:proofErr w:type="spellEnd"/>
+            <w:proofErr w:type="gramEnd"/>
+            <w:r>
+              <w:t xml:space="preserve"> uguale a </w:t>
+            </w:r>
+            <w:proofErr w:type="spellStart"/>
+            <w:r>
+              <w:t>codiceMateria</w:t>
+            </w:r>
+            <w:proofErr w:type="spellEnd"/>
+            <w:r>
+              <w:t xml:space="preserve"> è </w:t>
+            </w:r>
+            <w:r>
+              <w:lastRenderedPageBreak/>
+              <w:t xml:space="preserve">stata associata a </w:t>
+            </w:r>
+            <w:proofErr w:type="spellStart"/>
+            <w:r>
+              <w:t>UniCTest</w:t>
+            </w:r>
+            <w:proofErr w:type="spellEnd"/>
+            <w:r>
+              <w:t xml:space="preserve"> tramite l’associazione “corrente”;</w:t>
             </w:r>
           </w:p>
           <w:p>
@@ -3182,6 +3393,7 @@
           <w:sz w:val="32"/>
           <w:szCs w:val="32"/>
         </w:rPr>
+        <w:lastRenderedPageBreak/>
         <w:t>CO3</w:t>
       </w:r>
       <w:bookmarkEnd w:id="8"/>
@@ -3235,12 +3447,46 @@
                 <w:bCs w:val="0"/>
               </w:rPr>
             </w:pPr>
+            <w:proofErr w:type="spellStart"/>
+            <w:proofErr w:type="gramStart"/>
             <w:r>
               <w:rPr>
                 <w:b w:val="0"/>
                 <w:bCs w:val="0"/>
               </w:rPr>
-              <w:t>inserisciFonte(fonte: String)</w:t>
+              <w:t>inserisciFonte</w:t>
+            </w:r>
+            <w:proofErr w:type="spellEnd"/>
+            <w:r>
+              <w:rPr>
+                <w:b w:val="0"/>
+                <w:bCs w:val="0"/>
+              </w:rPr>
+              <w:t>(</w:t>
+            </w:r>
+            <w:proofErr w:type="gramEnd"/>
+            <w:r>
+              <w:rPr>
+                <w:b w:val="0"/>
+                <w:bCs w:val="0"/>
+              </w:rPr>
+              <w:t xml:space="preserve">fonte: </w:t>
+            </w:r>
+            <w:proofErr w:type="spellStart"/>
+            <w:r>
+              <w:rPr>
+                <w:b w:val="0"/>
+                <w:bCs w:val="0"/>
+              </w:rPr>
+              <w:t>String</w:t>
+            </w:r>
+            <w:proofErr w:type="spellEnd"/>
+            <w:r>
+              <w:rPr>
+                <w:b w:val="0"/>
+                <w:bCs w:val="0"/>
+              </w:rPr>
+              <w:t>)</w:t>
             </w:r>
           </w:p>
         </w:tc>
@@ -3372,6 +3618,8 @@
             <w:r>
               <w:t xml:space="preserve">L’attributo </w:t>
             </w:r>
+            <w:proofErr w:type="spellStart"/>
+            <w:proofErr w:type="gramStart"/>
             <w:r>
               <w:rPr>
                 <w:i/>
@@ -3389,6 +3637,8 @@
               </w:rPr>
               <w:t>fonte</w:t>
             </w:r>
+            <w:proofErr w:type="spellEnd"/>
+            <w:proofErr w:type="gramEnd"/>
             <w:r>
               <w:t xml:space="preserve"> è stato inizializzato a fonte.</w:t>
             </w:r>
@@ -3468,12 +3718,62 @@
                 <w:bCs w:val="0"/>
               </w:rPr>
             </w:pPr>
+            <w:proofErr w:type="spellStart"/>
+            <w:proofErr w:type="gramStart"/>
             <w:r>
               <w:rPr>
                 <w:b w:val="0"/>
                 <w:bCs w:val="0"/>
               </w:rPr>
-              <w:t>inserisciRisposta(testo: String, valore: boolean)</w:t>
+              <w:t>inserisciRisposta</w:t>
+            </w:r>
+            <w:proofErr w:type="spellEnd"/>
+            <w:r>
+              <w:rPr>
+                <w:b w:val="0"/>
+                <w:bCs w:val="0"/>
+              </w:rPr>
+              <w:t>(</w:t>
+            </w:r>
+            <w:proofErr w:type="gramEnd"/>
+            <w:r>
+              <w:rPr>
+                <w:b w:val="0"/>
+                <w:bCs w:val="0"/>
+              </w:rPr>
+              <w:t xml:space="preserve">testo: </w:t>
+            </w:r>
+            <w:proofErr w:type="spellStart"/>
+            <w:r>
+              <w:rPr>
+                <w:b w:val="0"/>
+                <w:bCs w:val="0"/>
+              </w:rPr>
+              <w:t>String</w:t>
+            </w:r>
+            <w:proofErr w:type="spellEnd"/>
+            <w:r>
+              <w:rPr>
+                <w:b w:val="0"/>
+                <w:bCs w:val="0"/>
+              </w:rPr>
+              <w:t xml:space="preserve">, valore: </w:t>
+            </w:r>
+            <w:proofErr w:type="spellStart"/>
+            <w:r>
+              <w:rPr>
+                <w:b w:val="0"/>
+                <w:bCs w:val="0"/>
+              </w:rPr>
+              <w:t>boolean</w:t>
+            </w:r>
+            <w:proofErr w:type="spellEnd"/>
+            <w:r>
+              <w:rPr>
+                <w:b w:val="0"/>
+                <w:bCs w:val="0"/>
+              </w:rPr>
+              <w:t>)</w:t>
             </w:r>
           </w:p>
         </w:tc>
@@ -3605,6 +3905,7 @@
             <w:r>
               <w:t xml:space="preserve">È stata creata un’istanza </w:t>
             </w:r>
+            <w:proofErr w:type="spellStart"/>
             <w:r>
               <w:rPr>
                 <w:i/>
@@ -3620,6 +3921,7 @@
               </w:rPr>
               <w:t>i</w:t>
             </w:r>
+            <w:proofErr w:type="spellEnd"/>
             <w:r>
               <w:rPr>
                 <w:i/>
@@ -3641,9 +3943,10 @@
               <w:cnfStyle w:val="000000100000" w:firstRow="0" w:lastRow="0" w:firstColumn="0" w:lastColumn="0" w:oddVBand="0" w:evenVBand="0" w:oddHBand="1" w:evenHBand="0" w:firstRowFirstColumn="0" w:firstRowLastColumn="0" w:lastRowFirstColumn="0" w:lastRowLastColumn="0"/>
             </w:pPr>
             <w:r>
-              <w:lastRenderedPageBreak/>
               <w:t xml:space="preserve">L’attributo </w:t>
             </w:r>
+            <w:proofErr w:type="spellStart"/>
+            <w:proofErr w:type="gramStart"/>
             <w:r>
               <w:rPr>
                 <w:i/>
@@ -3669,9 +3972,12 @@
               </w:rPr>
               <w:t>testo</w:t>
             </w:r>
+            <w:proofErr w:type="spellEnd"/>
+            <w:proofErr w:type="gramEnd"/>
             <w:r>
               <w:t xml:space="preserve"> è stato inizializzato a testo e l’attributo </w:t>
             </w:r>
+            <w:proofErr w:type="spellStart"/>
             <w:r>
               <w:rPr>
                 <w:i/>
@@ -3697,6 +4003,7 @@
               </w:rPr>
               <w:t>valore</w:t>
             </w:r>
+            <w:proofErr w:type="spellEnd"/>
             <w:r>
               <w:t xml:space="preserve"> è stato inizializzato a valore;</w:t>
             </w:r>
@@ -3710,6 +4017,7 @@
               </w:numPr>
               <w:cnfStyle w:val="000000100000" w:firstRow="0" w:lastRow="0" w:firstColumn="0" w:lastColumn="0" w:oddVBand="0" w:evenVBand="0" w:oddHBand="1" w:evenHBand="0" w:firstRowFirstColumn="0" w:firstRowLastColumn="0" w:lastRowFirstColumn="0" w:lastRowLastColumn="0"/>
             </w:pPr>
+            <w:proofErr w:type="spellStart"/>
             <w:r>
               <w:rPr>
                 <w:i/>
@@ -3725,6 +4033,7 @@
               </w:rPr>
               <w:t>i</w:t>
             </w:r>
+            <w:proofErr w:type="spellEnd"/>
             <w:r>
               <w:t xml:space="preserve"> è stata associata a </w:t>
             </w:r>
@@ -3761,7 +4070,6 @@
           <w:sz w:val="32"/>
           <w:szCs w:val="32"/>
         </w:rPr>
-        <w:lastRenderedPageBreak/>
         <w:t>CO5</w:t>
       </w:r>
       <w:bookmarkEnd w:id="10"/>
@@ -3815,12 +4123,46 @@
                 <w:bCs w:val="0"/>
               </w:rPr>
             </w:pPr>
+            <w:proofErr w:type="spellStart"/>
+            <w:proofErr w:type="gramStart"/>
             <w:r>
               <w:rPr>
                 <w:b w:val="0"/>
                 <w:bCs w:val="0"/>
               </w:rPr>
-              <w:t>inserisciDifficoltà(difficoltà: int)</w:t>
+              <w:t>inserisciDifficoltà</w:t>
+            </w:r>
+            <w:proofErr w:type="spellEnd"/>
+            <w:r>
+              <w:rPr>
+                <w:b w:val="0"/>
+                <w:bCs w:val="0"/>
+              </w:rPr>
+              <w:t>(</w:t>
+            </w:r>
+            <w:proofErr w:type="gramEnd"/>
+            <w:r>
+              <w:rPr>
+                <w:b w:val="0"/>
+                <w:bCs w:val="0"/>
+              </w:rPr>
+              <w:t xml:space="preserve">difficoltà: </w:t>
+            </w:r>
+            <w:proofErr w:type="spellStart"/>
+            <w:r>
+              <w:rPr>
+                <w:b w:val="0"/>
+                <w:bCs w:val="0"/>
+              </w:rPr>
+              <w:t>int</w:t>
+            </w:r>
+            <w:proofErr w:type="spellEnd"/>
+            <w:r>
+              <w:rPr>
+                <w:b w:val="0"/>
+                <w:bCs w:val="0"/>
+              </w:rPr>
+              <w:t>)</w:t>
             </w:r>
           </w:p>
         </w:tc>
@@ -3952,6 +4294,8 @@
             <w:r>
               <w:t xml:space="preserve">L’attributo </w:t>
             </w:r>
+            <w:proofErr w:type="spellStart"/>
+            <w:proofErr w:type="gramStart"/>
             <w:r>
               <w:rPr>
                 <w:i/>
@@ -3969,6 +4313,8 @@
               </w:rPr>
               <w:t>difficoltà</w:t>
             </w:r>
+            <w:proofErr w:type="spellEnd"/>
+            <w:proofErr w:type="gramEnd"/>
             <w:r>
               <w:t xml:space="preserve"> è stato inizializzato a difficoltà.</w:t>
             </w:r>
@@ -4047,12 +4393,55 @@
                 <w:bCs w:val="0"/>
               </w:rPr>
             </w:pPr>
+            <w:proofErr w:type="spellStart"/>
+            <w:proofErr w:type="gramStart"/>
             <w:r>
               <w:rPr>
                 <w:b w:val="0"/>
                 <w:bCs w:val="0"/>
               </w:rPr>
-              <w:t>confermaQuesito(codiceVisibilità: String)</w:t>
+              <w:t>confermaQuesito</w:t>
+            </w:r>
+            <w:proofErr w:type="spellEnd"/>
+            <w:r>
+              <w:rPr>
+                <w:b w:val="0"/>
+                <w:bCs w:val="0"/>
+              </w:rPr>
+              <w:t>(</w:t>
+            </w:r>
+            <w:proofErr w:type="spellStart"/>
+            <w:proofErr w:type="gramEnd"/>
+            <w:r>
+              <w:rPr>
+                <w:b w:val="0"/>
+                <w:bCs w:val="0"/>
+              </w:rPr>
+              <w:t>codiceVisibilità</w:t>
+            </w:r>
+            <w:proofErr w:type="spellEnd"/>
+            <w:r>
+              <w:rPr>
+                <w:b w:val="0"/>
+                <w:bCs w:val="0"/>
+              </w:rPr>
+              <w:t xml:space="preserve">: </w:t>
+            </w:r>
+            <w:proofErr w:type="spellStart"/>
+            <w:r>
+              <w:rPr>
+                <w:b w:val="0"/>
+                <w:bCs w:val="0"/>
+              </w:rPr>
+              <w:t>String</w:t>
+            </w:r>
+            <w:proofErr w:type="spellEnd"/>
+            <w:r>
+              <w:rPr>
+                <w:b w:val="0"/>
+                <w:bCs w:val="0"/>
+              </w:rPr>
+              <w:t>)</w:t>
             </w:r>
           </w:p>
         </w:tc>
@@ -4194,6 +4583,8 @@
             <w:r>
               <w:t xml:space="preserve"> di Visibilità avente </w:t>
             </w:r>
+            <w:proofErr w:type="spellStart"/>
+            <w:proofErr w:type="gramStart"/>
             <w:r>
               <w:rPr>
                 <w:i/>
@@ -4211,8 +4602,18 @@
               </w:rPr>
               <w:t>codice</w:t>
             </w:r>
-            <w:r>
-              <w:t xml:space="preserve"> uguale a codiceVisibilità ed è stata associata a </w:t>
+            <w:proofErr w:type="spellEnd"/>
+            <w:proofErr w:type="gramEnd"/>
+            <w:r>
+              <w:t xml:space="preserve"> uguale a </w:t>
+            </w:r>
+            <w:proofErr w:type="spellStart"/>
+            <w:r>
+              <w:t>codiceVisibilità</w:t>
+            </w:r>
+            <w:proofErr w:type="spellEnd"/>
+            <w:r>
+              <w:t xml:space="preserve"> ed è stata associata a </w:t>
             </w:r>
             <w:r>
               <w:rPr>
@@ -4239,10 +4640,19 @@
                 <w:i/>
                 <w:iCs/>
               </w:rPr>
+              <w:lastRenderedPageBreak/>
               <w:t>q</w:t>
             </w:r>
             <w:r>
-              <w:t xml:space="preserve"> è stato inserito nella mappa “mappaQuesiti” di </w:t>
+              <w:t xml:space="preserve"> è stato inserito nella mappa “</w:t>
+            </w:r>
+            <w:proofErr w:type="spellStart"/>
+            <w:r>
+              <w:t>mappaQuesiti</w:t>
+            </w:r>
+            <w:proofErr w:type="spellEnd"/>
+            <w:r>
+              <w:t xml:space="preserve">” di </w:t>
             </w:r>
             <w:r>
               <w:rPr>
@@ -4517,23 +4927,14 @@
           <w:bCs/>
         </w:rPr>
       </w:pPr>
-    </w:p>
-    <w:p>
-      <w:pPr>
-        <w:pStyle w:val="Paragrafoelenco"/>
-        <w:rPr>
-          <w:b/>
-          <w:bCs/>
-        </w:rPr>
-      </w:pPr>
       <w:r>
         <w:rPr>
           <w:b/>
           <w:noProof/>
         </w:rPr>
         <w:drawing>
-          <wp:inline distT="0" distB="0" distL="0" distR="0" wp14:anchorId="6886852D" wp14:editId="34B7B3E4">
-            <wp:extent cx="4972050" cy="1314450"/>
+          <wp:inline distT="0" distB="0" distL="0" distR="0" wp14:anchorId="5EF4C257" wp14:editId="1FA67A02">
+            <wp:extent cx="4343400" cy="1148255"/>
             <wp:effectExtent l="0" t="0" r="0" b="0"/>
             <wp:docPr id="3" name="Immagine 3" descr="Immagine che contiene testo&#10;&#10;Descrizione generata automaticamente"/>
             <wp:cNvGraphicFramePr>
@@ -4549,7 +4950,7 @@
                     </pic:cNvPicPr>
                   </pic:nvPicPr>
                   <pic:blipFill>
-                    <a:blip r:embed="rId12">
+                    <a:blip r:embed="rId12" cstate="print">
                       <a:extLst>
                         <a:ext uri="{28A0092B-C50C-407E-A947-70E740481C1C}">
                           <a14:useLocalDpi xmlns:a14="http://schemas.microsoft.com/office/drawing/2010/main" val="0"/>
@@ -4564,7 +4965,7 @@
                   <pic:spPr bwMode="auto">
                     <a:xfrm>
                       <a:off x="0" y="0"/>
-                      <a:ext cx="4972050" cy="1314450"/>
+                      <a:ext cx="4355048" cy="1151334"/>
                     </a:xfrm>
                     <a:prstGeom prst="rect">
                       <a:avLst/>
@@ -4584,24 +4985,6 @@
     <w:p>
       <w:pPr>
         <w:pStyle w:val="Paragrafoelenco"/>
-        <w:rPr>
-          <w:b/>
-          <w:bCs/>
-        </w:rPr>
-      </w:pPr>
-    </w:p>
-    <w:p>
-      <w:pPr>
-        <w:pStyle w:val="Paragrafoelenco"/>
-        <w:rPr>
-          <w:b/>
-          <w:bCs/>
-        </w:rPr>
-      </w:pPr>
-    </w:p>
-    <w:p>
-      <w:pPr>
-        <w:pStyle w:val="Paragrafoelenco"/>
         <w:numPr>
           <w:ilvl w:val="0"/>
           <w:numId w:val="33"/>
@@ -4617,6 +5000,7 @@
           <w:b/>
           <w:bCs/>
         </w:rPr>
+        <w:lastRenderedPageBreak/>
         <w:t>SSD_UC7_inserisciTesto</w:t>
       </w:r>
     </w:p>
@@ -5018,6 +5402,7 @@
       </w:pPr>
       <w:bookmarkStart w:id="14" w:name="_Toc92538036"/>
       <w:r>
+        <w:lastRenderedPageBreak/>
         <w:t>DCD</w:t>
       </w:r>
       <w:bookmarkEnd w:id="14"/>

</xml_diff>